<commit_message>
SQL de criação de banco de dados
</commit_message>
<xml_diff>
--- a/Projeto Desenvolvimento Seguro.docx
+++ b/Projeto Desenvolvimento Seguro.docx
@@ -109,16 +109,7 @@
           <w:sz w:val="40"/>
           <w:szCs w:val="40"/>
         </w:rPr>
-        <w:t xml:space="preserve"> Disciplina de Des</w:t>
-      </w:r>
-      <w:r>
-        <w:rPr>
-          <w:rFonts w:ascii="Arial" w:hAnsi="Arial" w:cs="Arial"/>
-          <w:spacing w:val="-2"/>
-          <w:sz w:val="40"/>
-          <w:szCs w:val="40"/>
-        </w:rPr>
-        <w:t>envolvimento Seguro</w:t>
+        <w:t xml:space="preserve"> Disciplina de Desenvolvimento Seguro</w:t>
       </w:r>
     </w:p>
     <w:p>
@@ -2239,13 +2230,13 @@
         <w:pStyle w:val="Ttulo1"/>
         <w:spacing w:line="276" w:lineRule="auto"/>
       </w:pPr>
-      <w:bookmarkStart w:id="0" w:name="_Toc169671867"/>
-      <w:bookmarkStart w:id="1" w:name="_Toc179014395"/>
+      <w:bookmarkStart w:id="0" w:name="_Toc179014395"/>
+      <w:bookmarkStart w:id="1" w:name="_Toc169671867"/>
       <w:r>
         <w:lastRenderedPageBreak/>
         <w:t>Introdução</w:t>
       </w:r>
-      <w:bookmarkEnd w:id="1"/>
+      <w:bookmarkEnd w:id="0"/>
     </w:p>
     <w:p>
       <w:pPr>
@@ -2271,87 +2262,7 @@
           <w:sz w:val="24"/>
           <w:szCs w:val="24"/>
         </w:rPr>
-        <w:t>A codificação segura é a prática de desenvolver</w:t>
-      </w:r>
-      <w:r>
-        <w:rPr>
-          <w:rFonts w:ascii="Arial" w:hAnsi="Arial" w:cs="Arial"/>
-          <w:sz w:val="24"/>
-          <w:szCs w:val="24"/>
-        </w:rPr>
-        <w:t xml:space="preserve"> </w:t>
-      </w:r>
-      <w:r>
-        <w:rPr>
-          <w:rFonts w:ascii="Arial" w:hAnsi="Arial" w:cs="Arial"/>
-          <w:sz w:val="24"/>
-          <w:szCs w:val="24"/>
-        </w:rPr>
-        <w:t>software de computador de forma a evitar a introdução</w:t>
-      </w:r>
-      <w:r>
-        <w:rPr>
-          <w:rFonts w:ascii="Arial" w:hAnsi="Arial" w:cs="Arial"/>
-          <w:sz w:val="24"/>
-          <w:szCs w:val="24"/>
-        </w:rPr>
-        <w:t xml:space="preserve"> </w:t>
-      </w:r>
-      <w:r>
-        <w:rPr>
-          <w:rFonts w:ascii="Arial" w:hAnsi="Arial" w:cs="Arial"/>
-          <w:sz w:val="24"/>
-          <w:szCs w:val="24"/>
-        </w:rPr>
-        <w:t>acidental de vulnerabilidades de segurança. Defeitos,</w:t>
-      </w:r>
-      <w:r>
-        <w:rPr>
-          <w:rFonts w:ascii="Arial" w:hAnsi="Arial" w:cs="Arial"/>
-          <w:sz w:val="24"/>
-          <w:szCs w:val="24"/>
-        </w:rPr>
-        <w:t xml:space="preserve"> </w:t>
-      </w:r>
-      <w:r>
-        <w:rPr>
-          <w:rFonts w:ascii="Arial" w:hAnsi="Arial" w:cs="Arial"/>
-          <w:sz w:val="24"/>
-          <w:szCs w:val="24"/>
-        </w:rPr>
-        <w:t>bugs, falhas lógicas e falta de padronização são</w:t>
-      </w:r>
-      <w:r>
-        <w:rPr>
-          <w:rFonts w:ascii="Arial" w:hAnsi="Arial" w:cs="Arial"/>
-          <w:sz w:val="24"/>
-          <w:szCs w:val="24"/>
-        </w:rPr>
-        <w:t xml:space="preserve"> </w:t>
-      </w:r>
-      <w:r>
-        <w:rPr>
-          <w:rFonts w:ascii="Arial" w:hAnsi="Arial" w:cs="Arial"/>
-          <w:sz w:val="24"/>
-          <w:szCs w:val="24"/>
-        </w:rPr>
-        <w:t>consistentemente a principal causa das vulnerabilidades</w:t>
-      </w:r>
-      <w:r>
-        <w:rPr>
-          <w:rFonts w:ascii="Arial" w:hAnsi="Arial" w:cs="Arial"/>
-          <w:sz w:val="24"/>
-          <w:szCs w:val="24"/>
-        </w:rPr>
-        <w:t xml:space="preserve"> </w:t>
-      </w:r>
-      <w:r>
-        <w:rPr>
-          <w:rFonts w:ascii="Arial" w:hAnsi="Arial" w:cs="Arial"/>
-          <w:sz w:val="24"/>
-          <w:szCs w:val="24"/>
-        </w:rPr>
-        <w:t xml:space="preserve">de </w:t>
+        <w:t xml:space="preserve">A codificação segura é a prática de desenvolver software de computador de forma a evitar a introdução acidental de vulnerabilidades de segurança. Defeitos, bugs, falhas lógicas e falta de padronização são consistentemente a principal causa das vulnerabilidades de </w:t>
       </w:r>
       <w:proofErr w:type="spellStart"/>
       <w:r>
@@ -2369,15 +2280,7 @@
           <w:sz w:val="24"/>
           <w:szCs w:val="24"/>
         </w:rPr>
-        <w:t xml:space="preserve"> </w:t>
-      </w:r>
-      <w:r>
-        <w:rPr>
-          <w:rFonts w:ascii="Arial" w:hAnsi="Arial" w:cs="Arial"/>
-          <w:sz w:val="24"/>
-          <w:szCs w:val="24"/>
-        </w:rPr>
-        <w:t>comumente exploradas [CWE, 2021]</w:t>
+        <w:t xml:space="preserve"> comumente exploradas [CWE, 2021]</w:t>
       </w:r>
     </w:p>
     <w:p>
@@ -2396,63 +2299,7 @@
           <w:sz w:val="24"/>
           <w:szCs w:val="24"/>
         </w:rPr>
-        <w:t>O objetivo desse projeto e a aplicação dessa prática de desenvolvimento de software. Devesse observar que e</w:t>
-      </w:r>
-      <w:r>
-        <w:rPr>
-          <w:rFonts w:ascii="Arial" w:hAnsi="Arial" w:cs="Arial"/>
-          <w:sz w:val="24"/>
-          <w:szCs w:val="24"/>
-        </w:rPr>
-        <w:t>xistem diversas comunidades que oferecem suporte</w:t>
-      </w:r>
-      <w:r>
-        <w:rPr>
-          <w:rFonts w:ascii="Arial" w:hAnsi="Arial" w:cs="Arial"/>
-          <w:sz w:val="24"/>
-          <w:szCs w:val="24"/>
-        </w:rPr>
-        <w:t xml:space="preserve"> </w:t>
-      </w:r>
-      <w:r>
-        <w:rPr>
-          <w:rFonts w:ascii="Arial" w:hAnsi="Arial" w:cs="Arial"/>
-          <w:sz w:val="24"/>
-          <w:szCs w:val="24"/>
-        </w:rPr>
-        <w:t>à codificação segura com padrões e regras para</w:t>
-      </w:r>
-      <w:r>
-        <w:rPr>
-          <w:rFonts w:ascii="Arial" w:hAnsi="Arial" w:cs="Arial"/>
-          <w:sz w:val="24"/>
-          <w:szCs w:val="24"/>
-        </w:rPr>
-        <w:t xml:space="preserve"> </w:t>
-      </w:r>
-      <w:r>
-        <w:rPr>
-          <w:rFonts w:ascii="Arial" w:hAnsi="Arial" w:cs="Arial"/>
-          <w:sz w:val="24"/>
-          <w:szCs w:val="24"/>
-        </w:rPr>
-        <w:t>diversas linguagens de programação, como SEI CERT,</w:t>
-      </w:r>
-      <w:r>
-        <w:rPr>
-          <w:rFonts w:ascii="Arial" w:hAnsi="Arial" w:cs="Arial"/>
-          <w:sz w:val="24"/>
-          <w:szCs w:val="24"/>
-        </w:rPr>
-        <w:t xml:space="preserve"> </w:t>
-      </w:r>
-      <w:r>
-        <w:rPr>
-          <w:rFonts w:ascii="Arial" w:hAnsi="Arial" w:cs="Arial"/>
-          <w:sz w:val="24"/>
-          <w:szCs w:val="24"/>
-        </w:rPr>
-        <w:t>OWASP, CWE, entre outros.</w:t>
+        <w:t>O objetivo desse projeto e a aplicação dessa prática de desenvolvimento de software. Devesse observar que existem diversas comunidades que oferecem suporte à codificação segura com padrões e regras para diversas linguagens de programação, como SEI CERT, OWASP, CWE, entre outros.</w:t>
       </w:r>
     </w:p>
     <w:p>
@@ -2530,8 +2377,26 @@
           <w:sz w:val="24"/>
           <w:szCs w:val="24"/>
         </w:rPr>
-        <w:t xml:space="preserve"> Standards é um conjunto de</w:t>
-      </w:r>
+        <w:t xml:space="preserve"> Standards é um conjunto de práticas de programação que visam aumentar a segurança e a robustez de códigos em várias linguagens de programação, incluindo Java.</w:t>
+      </w:r>
+      <w:r>
+        <w:rPr>
+          <w:rFonts w:ascii="Arial" w:hAnsi="Arial" w:cs="Arial"/>
+          <w:sz w:val="24"/>
+          <w:szCs w:val="24"/>
+        </w:rPr>
+        <w:t xml:space="preserve"> Essas diretrizes são publicadas pelo Software </w:t>
+      </w:r>
+      <w:proofErr w:type="spellStart"/>
+      <w:r>
+        <w:rPr>
+          <w:rFonts w:ascii="Arial" w:hAnsi="Arial" w:cs="Arial"/>
+          <w:sz w:val="24"/>
+          <w:szCs w:val="24"/>
+        </w:rPr>
+        <w:t>Engineering</w:t>
+      </w:r>
+      <w:proofErr w:type="spellEnd"/>
       <w:r>
         <w:rPr>
           <w:rFonts w:ascii="Arial" w:hAnsi="Arial" w:cs="Arial"/>
@@ -2540,17 +2405,100 @@
         </w:rPr>
         <w:t xml:space="preserve"> </w:t>
       </w:r>
-      <w:r>
-        <w:rPr>
-          <w:rFonts w:ascii="Arial" w:hAnsi="Arial" w:cs="Arial"/>
-          <w:sz w:val="24"/>
-          <w:szCs w:val="24"/>
-        </w:rPr>
-        <w:t>práticas de programação que visam aumentar a</w:t>
-      </w:r>
-      <w:r>
-        <w:rPr>
-          <w:rFonts w:ascii="Arial" w:hAnsi="Arial" w:cs="Arial"/>
+      <w:proofErr w:type="spellStart"/>
+      <w:r>
+        <w:rPr>
+          <w:rFonts w:ascii="Arial" w:hAnsi="Arial" w:cs="Arial"/>
+          <w:sz w:val="24"/>
+          <w:szCs w:val="24"/>
+        </w:rPr>
+        <w:t>Institute</w:t>
+      </w:r>
+      <w:proofErr w:type="spellEnd"/>
+      <w:r>
+        <w:rPr>
+          <w:rFonts w:ascii="Arial" w:hAnsi="Arial" w:cs="Arial"/>
+          <w:sz w:val="24"/>
+          <w:szCs w:val="24"/>
+        </w:rPr>
+        <w:t xml:space="preserve"> (SEI) da Carnegie Mellon </w:t>
+      </w:r>
+      <w:proofErr w:type="spellStart"/>
+      <w:r>
+        <w:rPr>
+          <w:rFonts w:ascii="Arial" w:hAnsi="Arial" w:cs="Arial"/>
+          <w:sz w:val="24"/>
+          <w:szCs w:val="24"/>
+        </w:rPr>
+        <w:t>University</w:t>
+      </w:r>
+      <w:proofErr w:type="spellEnd"/>
+      <w:r>
+        <w:rPr>
+          <w:rFonts w:ascii="Arial" w:hAnsi="Arial" w:cs="Arial"/>
+          <w:sz w:val="24"/>
+          <w:szCs w:val="24"/>
+        </w:rPr>
+        <w:t>.</w:t>
+      </w:r>
+    </w:p>
+    <w:p>
+      <w:pPr>
+        <w:spacing w:line="276" w:lineRule="auto"/>
+        <w:rPr>
+          <w:rFonts w:ascii="Arial" w:hAnsi="Arial" w:cs="Arial"/>
+          <w:sz w:val="24"/>
+          <w:szCs w:val="24"/>
+        </w:rPr>
+      </w:pPr>
+    </w:p>
+    <w:p>
+      <w:pPr>
+        <w:pStyle w:val="Ttulo1"/>
+        <w:spacing w:line="276" w:lineRule="auto"/>
+      </w:pPr>
+      <w:bookmarkStart w:id="2" w:name="_Toc179014396"/>
+      <w:r>
+        <w:t>Documento de projeto</w:t>
+      </w:r>
+      <w:bookmarkEnd w:id="1"/>
+      <w:bookmarkEnd w:id="2"/>
+    </w:p>
+    <w:p>
+      <w:pPr>
+        <w:spacing w:line="276" w:lineRule="auto"/>
+        <w:jc w:val="both"/>
+        <w:rPr>
+          <w:rFonts w:ascii="Arial" w:hAnsi="Arial" w:cs="Arial"/>
+          <w:sz w:val="24"/>
+          <w:szCs w:val="24"/>
+          <w:u w:val="single"/>
+        </w:rPr>
+      </w:pPr>
+    </w:p>
+    <w:p>
+      <w:pPr>
+        <w:spacing w:line="276" w:lineRule="auto"/>
+        <w:ind w:firstLine="708"/>
+        <w:jc w:val="both"/>
+        <w:rPr>
+          <w:rFonts w:ascii="Arial" w:hAnsi="Arial" w:cs="Arial"/>
+          <w:sz w:val="24"/>
+          <w:szCs w:val="24"/>
+        </w:rPr>
+      </w:pPr>
+      <w:r>
+        <w:rPr>
+          <w:rFonts w:ascii="Arial" w:hAnsi="Arial" w:cs="Arial"/>
+          <w:sz w:val="24"/>
+          <w:szCs w:val="24"/>
+        </w:rPr>
+        <w:t>Este documento descreve</w:t>
+      </w:r>
+      <w:r>
+        <w:rPr>
+          <w:rFonts w:ascii="Arial" w:hAnsi="Arial" w:cs="Arial"/>
+          <w:spacing w:val="-5"/>
           <w:sz w:val="24"/>
           <w:szCs w:val="24"/>
         </w:rPr>
@@ -2562,47 +2510,24 @@
           <w:sz w:val="24"/>
           <w:szCs w:val="24"/>
         </w:rPr>
-        <w:t>segurança e a robustez de códigos em várias</w:t>
-      </w:r>
-      <w:r>
-        <w:rPr>
-          <w:rFonts w:ascii="Arial" w:hAnsi="Arial" w:cs="Arial"/>
-          <w:sz w:val="24"/>
-          <w:szCs w:val="24"/>
-        </w:rPr>
-        <w:t xml:space="preserve"> </w:t>
-      </w:r>
-      <w:r>
-        <w:rPr>
-          <w:rFonts w:ascii="Arial" w:hAnsi="Arial" w:cs="Arial"/>
-          <w:sz w:val="24"/>
-          <w:szCs w:val="24"/>
-        </w:rPr>
-        <w:t>linguagens de programação, incluindo Java.</w:t>
-      </w:r>
-      <w:r>
-        <w:rPr>
-          <w:rFonts w:ascii="Arial" w:hAnsi="Arial" w:cs="Arial"/>
-          <w:sz w:val="24"/>
-          <w:szCs w:val="24"/>
-        </w:rPr>
-        <w:t xml:space="preserve"> </w:t>
-      </w:r>
-      <w:r>
-        <w:rPr>
-          <w:rFonts w:ascii="Arial" w:hAnsi="Arial" w:cs="Arial"/>
-          <w:sz w:val="24"/>
-          <w:szCs w:val="24"/>
-        </w:rPr>
-        <w:t>Essas diretrizes são publicadas pelo Software</w:t>
-      </w:r>
-      <w:r>
-        <w:rPr>
-          <w:rFonts w:ascii="Arial" w:hAnsi="Arial" w:cs="Arial"/>
-          <w:sz w:val="24"/>
-          <w:szCs w:val="24"/>
-        </w:rPr>
-        <w:t xml:space="preserve"> </w:t>
+        <w:t>o</w:t>
+      </w:r>
+      <w:r>
+        <w:rPr>
+          <w:rFonts w:ascii="Arial" w:hAnsi="Arial" w:cs="Arial"/>
+          <w:spacing w:val="-5"/>
+          <w:sz w:val="24"/>
+          <w:szCs w:val="24"/>
+        </w:rPr>
+        <w:t xml:space="preserve"> Sistema de Gerenciamento de Pedidos desenvolvido </w:t>
+      </w:r>
+      <w:r>
+        <w:rPr>
+          <w:rFonts w:ascii="Arial" w:hAnsi="Arial" w:cs="Arial"/>
+          <w:sz w:val="24"/>
+          <w:szCs w:val="24"/>
+        </w:rPr>
+        <w:t xml:space="preserve">em Java que utiliza vários Design </w:t>
       </w:r>
       <w:proofErr w:type="spellStart"/>
       <w:r>
@@ -2611,7 +2536,7 @@
           <w:sz w:val="24"/>
           <w:szCs w:val="24"/>
         </w:rPr>
-        <w:t>Engineering</w:t>
+        <w:t>Patterns</w:t>
       </w:r>
       <w:proofErr w:type="spellEnd"/>
       <w:r>
@@ -2620,7 +2545,28 @@
           <w:sz w:val="24"/>
           <w:szCs w:val="24"/>
         </w:rPr>
-        <w:t xml:space="preserve"> </w:t>
+        <w:t xml:space="preserve"> para resolver problemas comuns de design de software e aplica, para essa disciplina, boas práticas para desenvolvimento seguro de software. </w:t>
+      </w:r>
+    </w:p>
+    <w:p>
+      <w:pPr>
+        <w:spacing w:line="276" w:lineRule="auto"/>
+        <w:ind w:firstLine="708"/>
+        <w:jc w:val="both"/>
+        <w:rPr>
+          <w:rFonts w:ascii="Arial" w:hAnsi="Arial" w:cs="Arial"/>
+          <w:sz w:val="24"/>
+          <w:szCs w:val="24"/>
+          <w:u w:val="single"/>
+        </w:rPr>
+      </w:pPr>
+      <w:r>
+        <w:rPr>
+          <w:rFonts w:ascii="Arial" w:hAnsi="Arial" w:cs="Arial"/>
+          <w:sz w:val="24"/>
+          <w:szCs w:val="24"/>
+        </w:rPr>
+        <w:t xml:space="preserve">Este projeto integra padrões de projeto </w:t>
       </w:r>
       <w:proofErr w:type="spellStart"/>
       <w:r>
@@ -2629,7 +2575,7 @@
           <w:sz w:val="24"/>
           <w:szCs w:val="24"/>
         </w:rPr>
-        <w:t>Institute</w:t>
+        <w:t>criacionais</w:t>
       </w:r>
       <w:proofErr w:type="spellEnd"/>
       <w:r>
@@ -2638,210 +2584,7 @@
           <w:sz w:val="24"/>
           <w:szCs w:val="24"/>
         </w:rPr>
-        <w:t xml:space="preserve"> (SEI) da Carnegie Mellon</w:t>
-      </w:r>
-      <w:r>
-        <w:rPr>
-          <w:rFonts w:ascii="Arial" w:hAnsi="Arial" w:cs="Arial"/>
-          <w:sz w:val="24"/>
-          <w:szCs w:val="24"/>
-        </w:rPr>
-        <w:t xml:space="preserve"> </w:t>
-      </w:r>
-      <w:proofErr w:type="spellStart"/>
-      <w:r>
-        <w:rPr>
-          <w:rFonts w:ascii="Arial" w:hAnsi="Arial" w:cs="Arial"/>
-          <w:sz w:val="24"/>
-          <w:szCs w:val="24"/>
-        </w:rPr>
-        <w:t>University</w:t>
-      </w:r>
-      <w:proofErr w:type="spellEnd"/>
-      <w:r>
-        <w:rPr>
-          <w:rFonts w:ascii="Arial" w:hAnsi="Arial" w:cs="Arial"/>
-          <w:sz w:val="24"/>
-          <w:szCs w:val="24"/>
-        </w:rPr>
-        <w:t>.</w:t>
-      </w:r>
-    </w:p>
-    <w:p>
-      <w:pPr>
-        <w:spacing w:line="276" w:lineRule="auto"/>
-        <w:rPr>
-          <w:rFonts w:ascii="Arial" w:hAnsi="Arial" w:cs="Arial"/>
-          <w:sz w:val="24"/>
-          <w:szCs w:val="24"/>
-        </w:rPr>
-      </w:pPr>
-    </w:p>
-    <w:p>
-      <w:pPr>
-        <w:pStyle w:val="Ttulo1"/>
-        <w:spacing w:line="276" w:lineRule="auto"/>
-      </w:pPr>
-      <w:bookmarkStart w:id="2" w:name="_Toc179014396"/>
-      <w:r>
-        <w:t>Documento de projeto</w:t>
-      </w:r>
-      <w:bookmarkEnd w:id="0"/>
-      <w:bookmarkEnd w:id="2"/>
-    </w:p>
-    <w:p>
-      <w:pPr>
-        <w:spacing w:line="276" w:lineRule="auto"/>
-        <w:jc w:val="both"/>
-        <w:rPr>
-          <w:rFonts w:ascii="Arial" w:hAnsi="Arial" w:cs="Arial"/>
-          <w:sz w:val="24"/>
-          <w:szCs w:val="24"/>
-          <w:u w:val="single"/>
-        </w:rPr>
-      </w:pPr>
-    </w:p>
-    <w:p>
-      <w:pPr>
-        <w:spacing w:line="276" w:lineRule="auto"/>
-        <w:ind w:firstLine="708"/>
-        <w:jc w:val="both"/>
-        <w:rPr>
-          <w:rFonts w:ascii="Arial" w:hAnsi="Arial" w:cs="Arial"/>
-          <w:sz w:val="24"/>
-          <w:szCs w:val="24"/>
-        </w:rPr>
-      </w:pPr>
-      <w:r>
-        <w:rPr>
-          <w:rFonts w:ascii="Arial" w:hAnsi="Arial" w:cs="Arial"/>
-          <w:sz w:val="24"/>
-          <w:szCs w:val="24"/>
-        </w:rPr>
-        <w:t>Este documento descreve</w:t>
-      </w:r>
-      <w:r>
-        <w:rPr>
-          <w:rFonts w:ascii="Arial" w:hAnsi="Arial" w:cs="Arial"/>
-          <w:spacing w:val="-5"/>
-          <w:sz w:val="24"/>
-          <w:szCs w:val="24"/>
-        </w:rPr>
-        <w:t xml:space="preserve"> </w:t>
-      </w:r>
-      <w:r>
-        <w:rPr>
-          <w:rFonts w:ascii="Arial" w:hAnsi="Arial" w:cs="Arial"/>
-          <w:sz w:val="24"/>
-          <w:szCs w:val="24"/>
-        </w:rPr>
-        <w:t>o</w:t>
-      </w:r>
-      <w:r>
-        <w:rPr>
-          <w:rFonts w:ascii="Arial" w:hAnsi="Arial" w:cs="Arial"/>
-          <w:spacing w:val="-5"/>
-          <w:sz w:val="24"/>
-          <w:szCs w:val="24"/>
-        </w:rPr>
-        <w:t xml:space="preserve"> Sistema de Gerenciamento de Pedidos desenvolvido </w:t>
-      </w:r>
-      <w:r>
-        <w:rPr>
-          <w:rFonts w:ascii="Arial" w:hAnsi="Arial" w:cs="Arial"/>
-          <w:sz w:val="24"/>
-          <w:szCs w:val="24"/>
-        </w:rPr>
-        <w:t xml:space="preserve">em Java que utiliza vários Design </w:t>
-      </w:r>
-      <w:proofErr w:type="spellStart"/>
-      <w:r>
-        <w:rPr>
-          <w:rFonts w:ascii="Arial" w:hAnsi="Arial" w:cs="Arial"/>
-          <w:sz w:val="24"/>
-          <w:szCs w:val="24"/>
-        </w:rPr>
-        <w:t>Patterns</w:t>
-      </w:r>
-      <w:proofErr w:type="spellEnd"/>
-      <w:r>
-        <w:rPr>
-          <w:rFonts w:ascii="Arial" w:hAnsi="Arial" w:cs="Arial"/>
-          <w:sz w:val="24"/>
-          <w:szCs w:val="24"/>
-        </w:rPr>
-        <w:t xml:space="preserve"> para resolver problemas comuns de design de software</w:t>
-      </w:r>
-      <w:r>
-        <w:rPr>
-          <w:rFonts w:ascii="Arial" w:hAnsi="Arial" w:cs="Arial"/>
-          <w:sz w:val="24"/>
-          <w:szCs w:val="24"/>
-        </w:rPr>
-        <w:t xml:space="preserve"> e aplica, para essa disciplina, boas práticas para desenvolvimento seguro de software</w:t>
-      </w:r>
-      <w:r>
-        <w:rPr>
-          <w:rFonts w:ascii="Arial" w:hAnsi="Arial" w:cs="Arial"/>
-          <w:sz w:val="24"/>
-          <w:szCs w:val="24"/>
-        </w:rPr>
-        <w:t xml:space="preserve">. </w:t>
-      </w:r>
-    </w:p>
-    <w:p>
-      <w:pPr>
-        <w:spacing w:line="276" w:lineRule="auto"/>
-        <w:ind w:firstLine="708"/>
-        <w:jc w:val="both"/>
-        <w:rPr>
-          <w:rFonts w:ascii="Arial" w:hAnsi="Arial" w:cs="Arial"/>
-          <w:sz w:val="24"/>
-          <w:szCs w:val="24"/>
-          <w:u w:val="single"/>
-        </w:rPr>
-      </w:pPr>
-      <w:r>
-        <w:rPr>
-          <w:rFonts w:ascii="Arial" w:hAnsi="Arial" w:cs="Arial"/>
-          <w:sz w:val="24"/>
-          <w:szCs w:val="24"/>
-        </w:rPr>
-        <w:t xml:space="preserve">Este projeto integra padrões de projeto </w:t>
-      </w:r>
-      <w:proofErr w:type="spellStart"/>
-      <w:r>
-        <w:rPr>
-          <w:rFonts w:ascii="Arial" w:hAnsi="Arial" w:cs="Arial"/>
-          <w:sz w:val="24"/>
-          <w:szCs w:val="24"/>
-        </w:rPr>
-        <w:t>criacionais</w:t>
-      </w:r>
-      <w:proofErr w:type="spellEnd"/>
-      <w:r>
-        <w:rPr>
-          <w:rFonts w:ascii="Arial" w:hAnsi="Arial" w:cs="Arial"/>
-          <w:sz w:val="24"/>
-          <w:szCs w:val="24"/>
-        </w:rPr>
-        <w:t>, estruturais e comportamentais para criar uma aplicação robusta, modular e fácil de manter</w:t>
-      </w:r>
-      <w:r>
-        <w:rPr>
-          <w:rFonts w:ascii="Arial" w:hAnsi="Arial" w:cs="Arial"/>
-          <w:sz w:val="24"/>
-          <w:szCs w:val="24"/>
-        </w:rPr>
-        <w:t>, além dos requisitos obrigatórios</w:t>
-      </w:r>
-      <w:r>
-        <w:rPr>
-          <w:rFonts w:ascii="Arial" w:hAnsi="Arial" w:cs="Arial"/>
-          <w:sz w:val="24"/>
-          <w:szCs w:val="24"/>
-        </w:rPr>
-        <w:t>.</w:t>
+        <w:t>, estruturais e comportamentais para criar uma aplicação robusta, modular e fácil de manter, além dos requisitos obrigatórios.</w:t>
       </w:r>
     </w:p>
     <w:p>
@@ -2890,15 +2633,7 @@
           <w:sz w:val="24"/>
           <w:szCs w:val="24"/>
         </w:rPr>
-        <w:t xml:space="preserve">O projeto </w:t>
-      </w:r>
-      <w:r>
-        <w:rPr>
-          <w:rFonts w:ascii="Arial" w:hAnsi="Arial" w:cs="Arial"/>
-          <w:sz w:val="24"/>
-          <w:szCs w:val="24"/>
-        </w:rPr>
-        <w:t xml:space="preserve">aplica as seguintes </w:t>
+        <w:t xml:space="preserve">O projeto aplica as seguintes </w:t>
       </w:r>
       <w:r>
         <w:rPr>
@@ -3026,13 +2761,14 @@
         <w:spacing w:line="276" w:lineRule="auto"/>
         <w:rPr>
           <w:rFonts w:ascii="Arial" w:hAnsi="Arial" w:cs="Arial"/>
-        </w:rPr>
-      </w:pPr>
-      <w:r>
-        <w:rPr>
-          <w:rFonts w:ascii="Arial" w:hAnsi="Arial" w:cs="Arial"/>
           <w:lang w:val="en-US"/>
         </w:rPr>
+      </w:pPr>
+      <w:r>
+        <w:rPr>
+          <w:rFonts w:ascii="Arial" w:hAnsi="Arial" w:cs="Arial"/>
+          <w:lang w:val="en-US"/>
+        </w:rPr>
         <w:t xml:space="preserve">IDS03-J. Do not log </w:t>
       </w:r>
       <w:proofErr w:type="spellStart"/>
@@ -3064,6 +2800,7 @@
         <w:spacing w:line="276" w:lineRule="auto"/>
         <w:rPr>
           <w:rFonts w:ascii="Arial" w:hAnsi="Arial" w:cs="Arial"/>
+          <w:lang w:val="en-US"/>
         </w:rPr>
       </w:pPr>
     </w:p>
@@ -3445,6 +3182,7 @@
         <w:spacing w:line="276" w:lineRule="auto"/>
         <w:rPr>
           <w:rFonts w:ascii="Arial" w:hAnsi="Arial" w:cs="Arial"/>
+          <w:lang w:val="en-US"/>
         </w:rPr>
       </w:pPr>
     </w:p>
@@ -3483,9 +3221,15 @@
         <w:rPr>
           <w:rFonts w:ascii="Arial" w:hAnsi="Arial" w:cs="Arial"/>
         </w:rPr>
-        <w:t>Trello.</w:t>
+        <w:t>Trello</w:t>
       </w:r>
       <w:proofErr w:type="spellEnd"/>
+      <w:r>
+        <w:rPr>
+          <w:rFonts w:ascii="Arial" w:hAnsi="Arial" w:cs="Arial"/>
+        </w:rPr>
+        <w:t>.</w:t>
+      </w:r>
     </w:p>
     <w:p>
       <w:pPr>
@@ -3503,19 +3247,7 @@
         <w:rPr>
           <w:rFonts w:ascii="Arial" w:hAnsi="Arial" w:cs="Arial"/>
         </w:rPr>
-        <w:t>Deverá possuir pelo menos 5 funcionalidades diferentes</w:t>
-      </w:r>
-      <w:r>
-        <w:rPr>
-          <w:rFonts w:ascii="Arial" w:hAnsi="Arial" w:cs="Arial"/>
-        </w:rPr>
-        <w:t xml:space="preserve"> </w:t>
-      </w:r>
-      <w:r>
-        <w:rPr>
-          <w:rFonts w:ascii="Arial" w:hAnsi="Arial" w:cs="Arial"/>
-        </w:rPr>
-        <w:t>neste projeto, com persistência em banco de dados</w:t>
+        <w:t>Deverá possuir pelo menos 5 funcionalidades diferentes neste projeto, com persistência em banco de dados</w:t>
       </w:r>
       <w:r>
         <w:rPr>
@@ -3599,19 +3331,7 @@
         <w:rPr>
           <w:rFonts w:ascii="Arial" w:hAnsi="Arial" w:cs="Arial"/>
         </w:rPr>
-        <w:t xml:space="preserve"> para cadastro e</w:t>
-      </w:r>
-      <w:r>
-        <w:rPr>
-          <w:rFonts w:ascii="Arial" w:hAnsi="Arial" w:cs="Arial"/>
-        </w:rPr>
-        <w:t xml:space="preserve"> </w:t>
-      </w:r>
-      <w:r>
-        <w:rPr>
-          <w:rFonts w:ascii="Arial" w:hAnsi="Arial" w:cs="Arial"/>
-        </w:rPr>
-        <w:t>autenticação dos usuários do projeto em um ou mais</w:t>
+        <w:t xml:space="preserve"> para cadastro e autenticação dos usuários do projeto em um ou mais</w:t>
       </w:r>
       <w:r>
         <w:rPr>
@@ -3885,23 +3605,7 @@
           <w:szCs w:val="24"/>
         </w:rPr>
         <w:tab/>
-        <w:t xml:space="preserve">Desenvolver um sistema de gerenciamento de pedidos em Java </w:t>
-      </w:r>
-      <w:r>
-        <w:rPr>
-          <w:rFonts w:ascii="Arial" w:hAnsi="Arial" w:cs="Arial"/>
-          <w:sz w:val="24"/>
-          <w:szCs w:val="24"/>
-        </w:rPr>
-        <w:t>com cinco funcionalidade aplicando-se boas práticas de sistema seguro</w:t>
-      </w:r>
-      <w:r>
-        <w:rPr>
-          <w:rFonts w:ascii="Arial" w:hAnsi="Arial" w:cs="Arial"/>
-          <w:sz w:val="24"/>
-          <w:szCs w:val="24"/>
-        </w:rPr>
-        <w:t xml:space="preserve">. Este projeto integrará padrões </w:t>
+        <w:t xml:space="preserve">Desenvolver um sistema de gerenciamento de pedidos em Java com cinco funcionalidade aplicando-se boas práticas de sistema seguro. Este projeto integrará padrões </w:t>
       </w:r>
       <w:proofErr w:type="spellStart"/>
       <w:r>
@@ -4715,23 +4419,7 @@
           <w:szCs w:val="24"/>
         </w:rPr>
         <w:tab/>
-        <w:t xml:space="preserve">A seguir uma breve explicação dos padrões de projetos </w:t>
-      </w:r>
-      <w:r>
-        <w:rPr>
-          <w:rFonts w:ascii="Arial" w:hAnsi="Arial" w:cs="Arial"/>
-          <w:sz w:val="24"/>
-          <w:szCs w:val="24"/>
-        </w:rPr>
-        <w:t>aplicados</w:t>
-      </w:r>
-      <w:r>
-        <w:rPr>
-          <w:rFonts w:ascii="Arial" w:hAnsi="Arial" w:cs="Arial"/>
-          <w:sz w:val="24"/>
-          <w:szCs w:val="24"/>
-        </w:rPr>
-        <w:t>:</w:t>
+        <w:t>A seguir uma breve explicação dos padrões de projetos aplicados:</w:t>
       </w:r>
     </w:p>
     <w:p>
@@ -4955,7 +4643,6 @@
         <w:t xml:space="preserve"> (Padrão </w:t>
       </w:r>
       <w:proofErr w:type="spellStart"/>
-      <w:proofErr w:type="gramStart"/>
       <w:r>
         <w:rPr>
           <w:rFonts w:ascii="Arial" w:hAnsi="Arial" w:cs="Arial"/>
@@ -4975,18 +4662,7 @@
           <w:sz w:val="24"/>
           <w:szCs w:val="24"/>
         </w:rPr>
-        <w:t>)(</w:t>
-      </w:r>
-      <w:proofErr w:type="gramEnd"/>
-      <w:r>
-        <w:rPr>
-          <w:rFonts w:ascii="Arial" w:hAnsi="Arial" w:cs="Arial"/>
-          <w:b/>
-          <w:bCs/>
-          <w:sz w:val="24"/>
-          <w:szCs w:val="24"/>
-        </w:rPr>
-        <w:t>ok):</w:t>
+        <w:t>)(ok):</w:t>
       </w:r>
       <w:r>
         <w:rPr>
@@ -5361,10 +5037,128 @@
         <w:pStyle w:val="Ttulo1"/>
         <w:spacing w:line="276" w:lineRule="auto"/>
       </w:pPr>
-      <w:bookmarkStart w:id="18" w:name="_Toc169671876"/>
-      <w:bookmarkStart w:id="19" w:name="_Toc179014405"/>
-      <w:r>
-        <w:t>Construção inicial da Solução</w:t>
+      <w:bookmarkStart w:id="18" w:name="_Toc169671877"/>
+      <w:bookmarkStart w:id="19" w:name="_Toc179014406"/>
+      <w:r>
+        <w:t>Banco de Dados</w:t>
+      </w:r>
+    </w:p>
+    <w:p>
+      <w:r>
+        <w:t>Para o projeto utilizamos o MySQL.</w:t>
+      </w:r>
+    </w:p>
+    <w:p>
+      <w:r>
+        <w:lastRenderedPageBreak/>
+        <w:t>O MySQL é um sistema de gerenciamento de banco de dados relacional (SGBDR) amplamente utilizado, desenvolvido pela Oracle Corporation. </w:t>
+      </w:r>
+    </w:p>
+    <w:p>
+      <w:r>
+        <w:t>Aqui estão alguns pontos importantes</w:t>
+      </w:r>
+      <w:r>
+        <w:t xml:space="preserve"> para escolha</w:t>
+      </w:r>
+      <w:r>
+        <w:t xml:space="preserve"> </w:t>
+      </w:r>
+      <w:r>
+        <w:t>d</w:t>
+      </w:r>
+      <w:r>
+        <w:t>o MySQL:</w:t>
+      </w:r>
+    </w:p>
+    <w:p>
+      <w:pPr>
+        <w:numPr>
+          <w:ilvl w:val="0"/>
+          <w:numId w:val="20"/>
+        </w:numPr>
+      </w:pPr>
+      <w:r>
+        <w:t>Código aberto: O MySQL é um software de código aberto</w:t>
+      </w:r>
+      <w:r>
+        <w:t>;</w:t>
+      </w:r>
+    </w:p>
+    <w:p>
+      <w:pPr>
+        <w:numPr>
+          <w:ilvl w:val="0"/>
+          <w:numId w:val="20"/>
+        </w:numPr>
+      </w:pPr>
+      <w:r>
+        <w:t xml:space="preserve">Popularidade: É um dos </w:t>
+      </w:r>
+      <w:proofErr w:type="spellStart"/>
+      <w:r>
+        <w:t>SGBDs</w:t>
+      </w:r>
+      <w:proofErr w:type="spellEnd"/>
+      <w:r>
+        <w:t xml:space="preserve"> mais utilizados no mundo</w:t>
+      </w:r>
+      <w:r>
+        <w:t>;</w:t>
+      </w:r>
+    </w:p>
+    <w:p>
+      <w:pPr>
+        <w:numPr>
+          <w:ilvl w:val="0"/>
+          <w:numId w:val="20"/>
+        </w:numPr>
+      </w:pPr>
+      <w:r>
+        <w:t>Portabilidade: Suporta diversas plataformas</w:t>
+      </w:r>
+      <w:r>
+        <w:t>;</w:t>
+      </w:r>
+    </w:p>
+    <w:p>
+      <w:pPr>
+        <w:numPr>
+          <w:ilvl w:val="0"/>
+          <w:numId w:val="20"/>
+        </w:numPr>
+      </w:pPr>
+      <w:r>
+        <w:t>Desempenho: Oferece excelente desempenho e estabilidade</w:t>
+      </w:r>
+      <w:r>
+        <w:t>;</w:t>
+      </w:r>
+    </w:p>
+    <w:p>
+      <w:pPr>
+        <w:numPr>
+          <w:ilvl w:val="0"/>
+          <w:numId w:val="20"/>
+        </w:numPr>
+      </w:pPr>
+      <w:r>
+        <w:t xml:space="preserve">Facilidade de uso: Possui uma sintaxe </w:t>
+      </w:r>
+      <w:r>
+        <w:t xml:space="preserve">simples </w:t>
+      </w:r>
+      <w:r>
+        <w:t>e várias ferramentas gráficas para a administração.</w:t>
+      </w:r>
+    </w:p>
+    <w:p>
+      <w:pPr>
+        <w:pStyle w:val="Ttulo1"/>
+        <w:spacing w:line="276" w:lineRule="auto"/>
+      </w:pPr>
+      <w:r>
+        <w:t>Justificativa dos padrões de projetos escolhidos</w:t>
       </w:r>
       <w:bookmarkEnd w:id="18"/>
       <w:bookmarkEnd w:id="19"/>
@@ -5388,6 +5182,20 @@
         <w:tabs>
           <w:tab w:val="left" w:pos="1418"/>
         </w:tabs>
+        <w:spacing w:line="276" w:lineRule="auto"/>
+        <w:jc w:val="both"/>
+        <w:rPr>
+          <w:rFonts w:ascii="Arial" w:hAnsi="Arial" w:cs="Arial"/>
+          <w:sz w:val="24"/>
+          <w:szCs w:val="24"/>
+        </w:rPr>
+      </w:pPr>
+    </w:p>
+    <w:p>
+      <w:pPr>
+        <w:tabs>
+          <w:tab w:val="left" w:pos="1418"/>
+        </w:tabs>
         <w:spacing w:after="240" w:line="276" w:lineRule="auto"/>
         <w:jc w:val="both"/>
         <w:rPr>
@@ -5402,458 +5210,51 @@
           <w:sz w:val="24"/>
           <w:szCs w:val="24"/>
         </w:rPr>
-        <w:lastRenderedPageBreak/>
         <w:tab/>
-        <w:t xml:space="preserve">Para a construção da solução foi utilizado o </w:t>
-      </w:r>
+        <w:t>A seguir os padrões escolhidos com uma breve explicação de como eles serão aplicados e por que foram selecionados.</w:t>
+      </w:r>
+    </w:p>
+    <w:p>
+      <w:pPr>
+        <w:tabs>
+          <w:tab w:val="left" w:pos="1418"/>
+        </w:tabs>
+        <w:spacing w:line="276" w:lineRule="auto"/>
+        <w:jc w:val="both"/>
+        <w:rPr>
+          <w:rFonts w:ascii="Arial" w:hAnsi="Arial" w:cs="Arial"/>
+          <w:sz w:val="24"/>
+          <w:szCs w:val="24"/>
+        </w:rPr>
+      </w:pPr>
+    </w:p>
+    <w:p>
+      <w:pPr>
+        <w:tabs>
+          <w:tab w:val="left" w:pos="1418"/>
+        </w:tabs>
+        <w:spacing w:line="276" w:lineRule="auto"/>
+        <w:jc w:val="both"/>
+        <w:rPr>
+          <w:rFonts w:ascii="Arial" w:hAnsi="Arial" w:cs="Arial"/>
+          <w:sz w:val="24"/>
+          <w:szCs w:val="24"/>
+        </w:rPr>
+      </w:pPr>
+    </w:p>
+    <w:p>
+      <w:pPr>
+        <w:pStyle w:val="Ttulo2"/>
+        <w:spacing w:line="276" w:lineRule="auto"/>
+      </w:pPr>
+      <w:bookmarkStart w:id="20" w:name="_Toc169671878"/>
+      <w:bookmarkStart w:id="21" w:name="_Toc179014407"/>
       <w:proofErr w:type="spellStart"/>
       <w:r>
-        <w:rPr>
-          <w:rFonts w:ascii="Arial" w:hAnsi="Arial" w:cs="Arial"/>
-          <w:sz w:val="24"/>
-          <w:szCs w:val="24"/>
-        </w:rPr>
-        <w:t>Maven</w:t>
-      </w:r>
-      <w:proofErr w:type="spellEnd"/>
-      <w:r>
-        <w:rPr>
-          <w:rFonts w:ascii="Arial" w:hAnsi="Arial" w:cs="Arial"/>
-          <w:sz w:val="24"/>
-          <w:szCs w:val="24"/>
-        </w:rPr>
-        <w:t xml:space="preserve"> com os seguintes comandos executados sequencialmente:</w:t>
-      </w:r>
-    </w:p>
-    <w:p>
-      <w:pPr>
-        <w:tabs>
-          <w:tab w:val="left" w:pos="1418"/>
-        </w:tabs>
-        <w:spacing w:line="276" w:lineRule="auto"/>
-        <w:jc w:val="both"/>
-        <w:rPr>
-          <w:rFonts w:ascii="Arial" w:hAnsi="Arial" w:cs="Arial"/>
-          <w:sz w:val="24"/>
-          <w:szCs w:val="24"/>
-        </w:rPr>
-      </w:pPr>
-    </w:p>
-    <w:p>
-      <w:pPr>
-        <w:pStyle w:val="PargrafodaLista"/>
-        <w:widowControl w:val="0"/>
-        <w:numPr>
-          <w:ilvl w:val="0"/>
-          <w:numId w:val="14"/>
-        </w:numPr>
-        <w:tabs>
-          <w:tab w:val="left" w:pos="1418"/>
-        </w:tabs>
-        <w:autoSpaceDE w:val="0"/>
-        <w:autoSpaceDN w:val="0"/>
-        <w:spacing w:after="0" w:line="276" w:lineRule="auto"/>
-        <w:contextualSpacing w:val="0"/>
-        <w:jc w:val="both"/>
-        <w:rPr>
-          <w:rFonts w:ascii="Arial" w:eastAsia="Aptos" w:hAnsi="Arial" w:cs="Arial"/>
-          <w:sz w:val="24"/>
-          <w:szCs w:val="24"/>
-          <w:lang w:val="en-US"/>
-        </w:rPr>
-      </w:pPr>
-      <w:proofErr w:type="spellStart"/>
-      <w:r>
-        <w:rPr>
-          <w:rFonts w:ascii="Arial" w:eastAsia="Aptos" w:hAnsi="Arial" w:cs="Arial"/>
-          <w:sz w:val="24"/>
-          <w:szCs w:val="24"/>
-          <w:lang w:val="en-US"/>
-        </w:rPr>
-        <w:t>mvn</w:t>
-      </w:r>
-      <w:proofErr w:type="spellEnd"/>
-      <w:r>
-        <w:rPr>
-          <w:rFonts w:ascii="Arial" w:eastAsia="Aptos" w:hAnsi="Arial" w:cs="Arial"/>
-          <w:sz w:val="24"/>
-          <w:szCs w:val="24"/>
-          <w:lang w:val="en-US"/>
-        </w:rPr>
-        <w:t xml:space="preserve"> </w:t>
-      </w:r>
-      <w:proofErr w:type="spellStart"/>
-      <w:proofErr w:type="gramStart"/>
-      <w:r>
-        <w:rPr>
-          <w:rFonts w:ascii="Arial" w:eastAsia="Aptos" w:hAnsi="Arial" w:cs="Arial"/>
-          <w:sz w:val="24"/>
-          <w:szCs w:val="24"/>
-          <w:lang w:val="en-US"/>
-        </w:rPr>
-        <w:t>archetype:generate</w:t>
-      </w:r>
-      <w:proofErr w:type="spellEnd"/>
-      <w:proofErr w:type="gramEnd"/>
-      <w:r>
-        <w:rPr>
-          <w:rFonts w:ascii="Arial" w:eastAsia="Aptos" w:hAnsi="Arial" w:cs="Arial"/>
-          <w:sz w:val="24"/>
-          <w:szCs w:val="24"/>
-          <w:lang w:val="en-US"/>
-        </w:rPr>
-        <w:t xml:space="preserve"> -</w:t>
-      </w:r>
-      <w:proofErr w:type="spellStart"/>
-      <w:r>
-        <w:rPr>
-          <w:rFonts w:ascii="Arial" w:eastAsia="Aptos" w:hAnsi="Arial" w:cs="Arial"/>
-          <w:sz w:val="24"/>
-          <w:szCs w:val="24"/>
-          <w:lang w:val="en-US"/>
-        </w:rPr>
-        <w:t>DgroupId</w:t>
-      </w:r>
-      <w:proofErr w:type="spellEnd"/>
-      <w:r>
-        <w:rPr>
-          <w:rFonts w:ascii="Arial" w:eastAsia="Aptos" w:hAnsi="Arial" w:cs="Arial"/>
-          <w:sz w:val="24"/>
-          <w:szCs w:val="24"/>
-          <w:lang w:val="en-US"/>
-        </w:rPr>
-        <w:t>=</w:t>
-      </w:r>
-      <w:proofErr w:type="spellStart"/>
-      <w:r>
-        <w:rPr>
-          <w:rFonts w:ascii="Arial" w:eastAsia="Aptos" w:hAnsi="Arial" w:cs="Arial"/>
-          <w:sz w:val="24"/>
-          <w:szCs w:val="24"/>
-          <w:lang w:val="en-US"/>
-        </w:rPr>
-        <w:t>com.michellotiago</w:t>
-      </w:r>
-      <w:proofErr w:type="spellEnd"/>
-      <w:r>
-        <w:rPr>
-          <w:rFonts w:ascii="Arial" w:eastAsia="Aptos" w:hAnsi="Arial" w:cs="Arial"/>
-          <w:sz w:val="24"/>
-          <w:szCs w:val="24"/>
-          <w:lang w:val="en-US"/>
-        </w:rPr>
-        <w:t xml:space="preserve"> -</w:t>
-      </w:r>
-      <w:proofErr w:type="spellStart"/>
-      <w:r>
-        <w:rPr>
-          <w:rFonts w:ascii="Arial" w:eastAsia="Aptos" w:hAnsi="Arial" w:cs="Arial"/>
-          <w:sz w:val="24"/>
-          <w:szCs w:val="24"/>
-          <w:lang w:val="en-US"/>
-        </w:rPr>
-        <w:t>DartifactId</w:t>
-      </w:r>
-      <w:proofErr w:type="spellEnd"/>
-      <w:r>
-        <w:rPr>
-          <w:rFonts w:ascii="Arial" w:eastAsia="Aptos" w:hAnsi="Arial" w:cs="Arial"/>
-          <w:sz w:val="24"/>
-          <w:szCs w:val="24"/>
-          <w:lang w:val="en-US"/>
-        </w:rPr>
-        <w:t>=</w:t>
-      </w:r>
-      <w:proofErr w:type="spellStart"/>
-      <w:r>
-        <w:rPr>
-          <w:rFonts w:ascii="Arial" w:eastAsia="Aptos" w:hAnsi="Arial" w:cs="Arial"/>
-          <w:sz w:val="24"/>
-          <w:szCs w:val="24"/>
-          <w:lang w:val="en-US"/>
-        </w:rPr>
-        <w:t>desingpatterns</w:t>
-      </w:r>
-      <w:proofErr w:type="spellEnd"/>
-    </w:p>
-    <w:p>
-      <w:pPr>
-        <w:tabs>
-          <w:tab w:val="left" w:pos="1418"/>
-        </w:tabs>
-        <w:spacing w:line="276" w:lineRule="auto"/>
-        <w:ind w:left="1080"/>
-        <w:jc w:val="both"/>
-        <w:rPr>
-          <w:rFonts w:ascii="Arial" w:hAnsi="Arial" w:cs="Arial"/>
-          <w:sz w:val="24"/>
-          <w:szCs w:val="24"/>
-          <w:lang w:val="en-US"/>
-        </w:rPr>
-      </w:pPr>
-      <w:r>
-        <w:rPr>
-          <w:rFonts w:ascii="Arial" w:eastAsia="Aptos" w:hAnsi="Arial" w:cs="Arial"/>
-          <w:sz w:val="24"/>
-          <w:szCs w:val="24"/>
-          <w:lang w:val="en-US"/>
-        </w:rPr>
-        <w:t xml:space="preserve"> -</w:t>
-      </w:r>
-      <w:proofErr w:type="spellStart"/>
-      <w:r>
-        <w:rPr>
-          <w:rFonts w:ascii="Arial" w:eastAsia="Aptos" w:hAnsi="Arial" w:cs="Arial"/>
-          <w:sz w:val="24"/>
-          <w:szCs w:val="24"/>
-          <w:lang w:val="en-US"/>
-        </w:rPr>
-        <w:t>DarchetypeArtifactId</w:t>
-      </w:r>
-      <w:proofErr w:type="spellEnd"/>
-      <w:r>
-        <w:rPr>
-          <w:rFonts w:ascii="Arial" w:eastAsia="Aptos" w:hAnsi="Arial" w:cs="Arial"/>
-          <w:sz w:val="24"/>
-          <w:szCs w:val="24"/>
-          <w:lang w:val="en-US"/>
-        </w:rPr>
-        <w:t>=maven-archetype-</w:t>
-      </w:r>
-      <w:proofErr w:type="spellStart"/>
-      <w:r>
-        <w:rPr>
-          <w:rFonts w:ascii="Arial" w:eastAsia="Aptos" w:hAnsi="Arial" w:cs="Arial"/>
-          <w:sz w:val="24"/>
-          <w:szCs w:val="24"/>
-          <w:lang w:val="en-US"/>
-        </w:rPr>
-        <w:t>quickstart</w:t>
-      </w:r>
-      <w:proofErr w:type="spellEnd"/>
-      <w:r>
-        <w:rPr>
-          <w:rFonts w:ascii="Arial" w:eastAsia="Aptos" w:hAnsi="Arial" w:cs="Arial"/>
-          <w:sz w:val="24"/>
-          <w:szCs w:val="24"/>
-          <w:lang w:val="en-US"/>
-        </w:rPr>
-        <w:t xml:space="preserve"> -</w:t>
-      </w:r>
-      <w:proofErr w:type="spellStart"/>
-      <w:r>
-        <w:rPr>
-          <w:rFonts w:ascii="Arial" w:eastAsia="Aptos" w:hAnsi="Arial" w:cs="Arial"/>
-          <w:sz w:val="24"/>
-          <w:szCs w:val="24"/>
-          <w:lang w:val="en-US"/>
-        </w:rPr>
-        <w:t>DinteractiveMode</w:t>
-      </w:r>
-      <w:proofErr w:type="spellEnd"/>
-      <w:r>
-        <w:rPr>
-          <w:rFonts w:ascii="Arial" w:eastAsia="Aptos" w:hAnsi="Arial" w:cs="Arial"/>
-          <w:sz w:val="24"/>
-          <w:szCs w:val="24"/>
-          <w:lang w:val="en-US"/>
-        </w:rPr>
-        <w:t>=false</w:t>
-      </w:r>
-    </w:p>
-    <w:p>
-      <w:pPr>
-        <w:pStyle w:val="PargrafodaLista"/>
-        <w:widowControl w:val="0"/>
-        <w:numPr>
-          <w:ilvl w:val="0"/>
-          <w:numId w:val="14"/>
-        </w:numPr>
-        <w:tabs>
-          <w:tab w:val="left" w:pos="1418"/>
-        </w:tabs>
-        <w:autoSpaceDE w:val="0"/>
-        <w:autoSpaceDN w:val="0"/>
-        <w:spacing w:after="0" w:line="276" w:lineRule="auto"/>
-        <w:contextualSpacing w:val="0"/>
-        <w:jc w:val="both"/>
-        <w:rPr>
-          <w:rFonts w:ascii="Arial" w:eastAsia="Aptos" w:hAnsi="Arial" w:cs="Arial"/>
-          <w:sz w:val="24"/>
-          <w:szCs w:val="24"/>
-        </w:rPr>
-      </w:pPr>
-      <w:proofErr w:type="spellStart"/>
-      <w:r>
-        <w:rPr>
-          <w:rFonts w:ascii="Arial" w:eastAsia="Aptos" w:hAnsi="Arial" w:cs="Arial"/>
-          <w:sz w:val="24"/>
-          <w:szCs w:val="24"/>
-        </w:rPr>
-        <w:t>mvn</w:t>
-      </w:r>
-      <w:proofErr w:type="spellEnd"/>
-      <w:r>
-        <w:rPr>
-          <w:rFonts w:ascii="Arial" w:eastAsia="Aptos" w:hAnsi="Arial" w:cs="Arial"/>
-          <w:sz w:val="24"/>
-          <w:szCs w:val="24"/>
-        </w:rPr>
-        <w:t xml:space="preserve"> </w:t>
-      </w:r>
-      <w:proofErr w:type="spellStart"/>
-      <w:r>
-        <w:rPr>
-          <w:rFonts w:ascii="Arial" w:eastAsia="Aptos" w:hAnsi="Arial" w:cs="Arial"/>
-          <w:sz w:val="24"/>
-          <w:szCs w:val="24"/>
-        </w:rPr>
-        <w:t>install</w:t>
-      </w:r>
-      <w:proofErr w:type="spellEnd"/>
-    </w:p>
-    <w:p>
-      <w:pPr>
-        <w:tabs>
-          <w:tab w:val="left" w:pos="1418"/>
-        </w:tabs>
-        <w:spacing w:after="240" w:line="276" w:lineRule="auto"/>
-        <w:jc w:val="both"/>
-        <w:rPr>
-          <w:rFonts w:ascii="Arial" w:hAnsi="Arial" w:cs="Arial"/>
-          <w:sz w:val="24"/>
-          <w:szCs w:val="24"/>
-        </w:rPr>
-      </w:pPr>
-    </w:p>
-    <w:p>
-      <w:pPr>
-        <w:tabs>
-          <w:tab w:val="left" w:pos="1418"/>
-        </w:tabs>
-        <w:spacing w:after="240" w:line="276" w:lineRule="auto"/>
-        <w:jc w:val="both"/>
-        <w:rPr>
-          <w:rFonts w:ascii="Arial" w:hAnsi="Arial" w:cs="Arial"/>
-          <w:sz w:val="24"/>
-          <w:szCs w:val="24"/>
-        </w:rPr>
-      </w:pPr>
-      <w:r>
-        <w:rPr>
-          <w:rFonts w:ascii="Arial" w:hAnsi="Arial" w:cs="Arial"/>
-          <w:sz w:val="24"/>
-          <w:szCs w:val="24"/>
-        </w:rPr>
-        <w:tab/>
-        <w:t>Dessa forma foi criado o projeto com todas as dependências iniciais.</w:t>
-      </w:r>
-    </w:p>
-    <w:p>
-      <w:pPr>
-        <w:pStyle w:val="Ttulo1"/>
-        <w:spacing w:line="276" w:lineRule="auto"/>
-      </w:pPr>
-      <w:bookmarkStart w:id="20" w:name="_Toc169671877"/>
-      <w:bookmarkStart w:id="21" w:name="_Toc179014406"/>
-      <w:r>
-        <w:t>Justificativa dos padrões de projetos escolhidos</w:t>
+        <w:t>Singleton</w:t>
       </w:r>
       <w:bookmarkEnd w:id="20"/>
       <w:bookmarkEnd w:id="21"/>
-    </w:p>
-    <w:p>
-      <w:pPr>
-        <w:tabs>
-          <w:tab w:val="left" w:pos="1418"/>
-        </w:tabs>
-        <w:spacing w:line="276" w:lineRule="auto"/>
-        <w:jc w:val="both"/>
-        <w:rPr>
-          <w:rFonts w:ascii="Arial" w:hAnsi="Arial" w:cs="Arial"/>
-          <w:sz w:val="24"/>
-          <w:szCs w:val="24"/>
-        </w:rPr>
-      </w:pPr>
-    </w:p>
-    <w:p>
-      <w:pPr>
-        <w:tabs>
-          <w:tab w:val="left" w:pos="1418"/>
-        </w:tabs>
-        <w:spacing w:line="276" w:lineRule="auto"/>
-        <w:jc w:val="both"/>
-        <w:rPr>
-          <w:rFonts w:ascii="Arial" w:hAnsi="Arial" w:cs="Arial"/>
-          <w:sz w:val="24"/>
-          <w:szCs w:val="24"/>
-        </w:rPr>
-      </w:pPr>
-    </w:p>
-    <w:p>
-      <w:pPr>
-        <w:tabs>
-          <w:tab w:val="left" w:pos="1418"/>
-        </w:tabs>
-        <w:spacing w:after="240" w:line="276" w:lineRule="auto"/>
-        <w:jc w:val="both"/>
-        <w:rPr>
-          <w:rFonts w:ascii="Arial" w:hAnsi="Arial" w:cs="Arial"/>
-          <w:sz w:val="24"/>
-          <w:szCs w:val="24"/>
-        </w:rPr>
-      </w:pPr>
-      <w:r>
-        <w:rPr>
-          <w:rFonts w:ascii="Arial" w:hAnsi="Arial" w:cs="Arial"/>
-          <w:sz w:val="24"/>
-          <w:szCs w:val="24"/>
-        </w:rPr>
-        <w:tab/>
-        <w:t>A seguir os padrões escolhidos com uma breve explicação de como eles serão aplicados e por que foram selecionados.</w:t>
-      </w:r>
-    </w:p>
-    <w:p>
-      <w:pPr>
-        <w:tabs>
-          <w:tab w:val="left" w:pos="1418"/>
-        </w:tabs>
-        <w:spacing w:line="276" w:lineRule="auto"/>
-        <w:jc w:val="both"/>
-        <w:rPr>
-          <w:rFonts w:ascii="Arial" w:hAnsi="Arial" w:cs="Arial"/>
-          <w:sz w:val="24"/>
-          <w:szCs w:val="24"/>
-        </w:rPr>
-      </w:pPr>
-    </w:p>
-    <w:p>
-      <w:pPr>
-        <w:tabs>
-          <w:tab w:val="left" w:pos="1418"/>
-        </w:tabs>
-        <w:spacing w:line="276" w:lineRule="auto"/>
-        <w:jc w:val="both"/>
-        <w:rPr>
-          <w:rFonts w:ascii="Arial" w:hAnsi="Arial" w:cs="Arial"/>
-          <w:sz w:val="24"/>
-          <w:szCs w:val="24"/>
-        </w:rPr>
-      </w:pPr>
-    </w:p>
-    <w:p>
-      <w:pPr>
-        <w:pStyle w:val="Ttulo2"/>
-        <w:spacing w:line="276" w:lineRule="auto"/>
-      </w:pPr>
-      <w:bookmarkStart w:id="22" w:name="_Toc169671878"/>
-      <w:bookmarkStart w:id="23" w:name="_Toc179014407"/>
-      <w:proofErr w:type="spellStart"/>
-      <w:r>
-        <w:t>Singleton</w:t>
-      </w:r>
-      <w:bookmarkEnd w:id="22"/>
-      <w:bookmarkEnd w:id="23"/>
       <w:proofErr w:type="spellEnd"/>
     </w:p>
     <w:p>
@@ -6093,7 +5494,7 @@
           <w:sz w:val="24"/>
           <w:szCs w:val="24"/>
         </w:rPr>
-        <w:t xml:space="preserve"> uma única vez em todo o </w:t>
+        <w:t xml:space="preserve"> uma única vez em todo o programa. Para isso, o construtor dessa classe é tornado privado e um método estático é fornecido para acessar a instância única do objeto. Se o objeto não </w:t>
       </w:r>
       <w:r>
         <w:rPr>
@@ -6102,25 +5503,7 @@
           <w:szCs w:val="24"/>
         </w:rPr>
         <w:lastRenderedPageBreak/>
-        <w:t xml:space="preserve">programa. Para isso, o construtor dessa classe é tornado privado e um método estático é fornecido para acessar a instância única do objeto. Se o objeto não existir, ele será criado; se já existir, será retornada </w:t>
-      </w:r>
-      <w:proofErr w:type="gramStart"/>
-      <w:r>
-        <w:rPr>
-          <w:rFonts w:ascii="Arial" w:hAnsi="Arial" w:cs="Arial"/>
-          <w:sz w:val="24"/>
-          <w:szCs w:val="24"/>
-        </w:rPr>
-        <w:t>a</w:t>
-      </w:r>
-      <w:proofErr w:type="gramEnd"/>
-      <w:r>
-        <w:rPr>
-          <w:rFonts w:ascii="Arial" w:hAnsi="Arial" w:cs="Arial"/>
-          <w:sz w:val="24"/>
-          <w:szCs w:val="24"/>
-        </w:rPr>
-        <w:t xml:space="preserve"> referência do objeto existente.</w:t>
+        <w:t>existir, ele será criado; se já existir, será retornada a referência do objeto existente.</w:t>
       </w:r>
     </w:p>
     <w:p>
@@ -6521,14 +5904,14 @@
         <w:pStyle w:val="Ttulo2"/>
         <w:spacing w:line="276" w:lineRule="auto"/>
       </w:pPr>
-      <w:bookmarkStart w:id="24" w:name="_Toc169671879"/>
-      <w:bookmarkStart w:id="25" w:name="_Toc179014408"/>
+      <w:bookmarkStart w:id="22" w:name="_Toc169671879"/>
+      <w:bookmarkStart w:id="23" w:name="_Toc179014408"/>
       <w:proofErr w:type="spellStart"/>
       <w:r>
         <w:t>Strategy</w:t>
       </w:r>
-      <w:bookmarkEnd w:id="24"/>
-      <w:bookmarkEnd w:id="25"/>
+      <w:bookmarkEnd w:id="22"/>
+      <w:bookmarkEnd w:id="23"/>
       <w:proofErr w:type="spellEnd"/>
     </w:p>
     <w:p>
@@ -7818,8 +7201,8 @@
         <w:pStyle w:val="Ttulo2"/>
         <w:spacing w:line="276" w:lineRule="auto"/>
       </w:pPr>
-      <w:bookmarkStart w:id="26" w:name="_Toc169671880"/>
-      <w:bookmarkStart w:id="27" w:name="_Toc179014409"/>
+      <w:bookmarkStart w:id="24" w:name="_Toc169671880"/>
+      <w:bookmarkStart w:id="25" w:name="_Toc179014409"/>
       <w:proofErr w:type="spellStart"/>
       <w:r>
         <w:t>Factory</w:t>
@@ -7832,8 +7215,8 @@
       <w:r>
         <w:t>Method</w:t>
       </w:r>
-      <w:bookmarkEnd w:id="26"/>
-      <w:bookmarkEnd w:id="27"/>
+      <w:bookmarkEnd w:id="24"/>
+      <w:bookmarkEnd w:id="25"/>
       <w:proofErr w:type="spellEnd"/>
     </w:p>
     <w:p>
@@ -8057,25 +7440,7 @@
           <w:szCs w:val="24"/>
         </w:rPr>
         <w:tab/>
-        <w:t xml:space="preserve">Neste </w:t>
-      </w:r>
-      <w:proofErr w:type="gramStart"/>
-      <w:r>
-        <w:rPr>
-          <w:rFonts w:ascii="Arial" w:hAnsi="Arial" w:cs="Arial"/>
-          <w:sz w:val="24"/>
-          <w:szCs w:val="24"/>
-        </w:rPr>
-        <w:t xml:space="preserve">projeto,   </w:t>
-      </w:r>
-      <w:proofErr w:type="gramEnd"/>
-      <w:r>
-        <w:rPr>
-          <w:rFonts w:ascii="Arial" w:hAnsi="Arial" w:cs="Arial"/>
-          <w:sz w:val="24"/>
-          <w:szCs w:val="24"/>
-        </w:rPr>
-        <w:t>útil para flexibilizar e expandir os componentes de um sistema sem a necessidade de modificar o código existente.</w:t>
+        <w:t>Neste projeto,   útil para flexibilizar e expandir os componentes de um sistema sem a necessidade de modificar o código existente.</w:t>
       </w:r>
     </w:p>
     <w:p>
@@ -8674,14 +8039,14 @@
         <w:pStyle w:val="Ttulo2"/>
         <w:spacing w:line="276" w:lineRule="auto"/>
       </w:pPr>
-      <w:bookmarkStart w:id="28" w:name="_Toc169671881"/>
-      <w:bookmarkStart w:id="29" w:name="_Toc179014410"/>
+      <w:bookmarkStart w:id="26" w:name="_Toc169671881"/>
+      <w:bookmarkStart w:id="27" w:name="_Toc179014410"/>
       <w:proofErr w:type="spellStart"/>
       <w:r>
         <w:t>Observer</w:t>
       </w:r>
-      <w:bookmarkEnd w:id="28"/>
-      <w:bookmarkEnd w:id="29"/>
+      <w:bookmarkEnd w:id="26"/>
+      <w:bookmarkEnd w:id="27"/>
       <w:proofErr w:type="spellEnd"/>
     </w:p>
     <w:p>
@@ -8906,25 +8271,7 @@
           <w:sz w:val="24"/>
           <w:szCs w:val="24"/>
         </w:rPr>
-        <w:t xml:space="preserve"> e são notificados automaticamente de </w:t>
-      </w:r>
-      <w:proofErr w:type="gramStart"/>
-      <w:r>
-        <w:rPr>
-          <w:rFonts w:ascii="Arial" w:hAnsi="Arial" w:cs="Arial"/>
-          <w:sz w:val="24"/>
-          <w:szCs w:val="24"/>
-        </w:rPr>
-        <w:t>quaisquer mudança</w:t>
-      </w:r>
-      <w:proofErr w:type="gramEnd"/>
-      <w:r>
-        <w:rPr>
-          <w:rFonts w:ascii="Arial" w:hAnsi="Arial" w:cs="Arial"/>
-          <w:sz w:val="24"/>
-          <w:szCs w:val="24"/>
-        </w:rPr>
-        <w:t xml:space="preserve">. </w:t>
+        <w:t xml:space="preserve"> e são notificados automaticamente de quaisquer mudança. </w:t>
       </w:r>
     </w:p>
     <w:p>
@@ -9001,25 +8348,7 @@
           <w:sz w:val="24"/>
           <w:szCs w:val="24"/>
         </w:rPr>
-        <w:t xml:space="preserve">. Tudo isso proporciona maior coesão, uma vez que </w:t>
-      </w:r>
-      <w:proofErr w:type="gramStart"/>
-      <w:r>
-        <w:rPr>
-          <w:rFonts w:ascii="Arial" w:hAnsi="Arial" w:cs="Arial"/>
-          <w:sz w:val="24"/>
-          <w:szCs w:val="24"/>
-        </w:rPr>
-        <w:t>os objetos se mantém</w:t>
-      </w:r>
-      <w:proofErr w:type="gramEnd"/>
-      <w:r>
-        <w:rPr>
-          <w:rFonts w:ascii="Arial" w:hAnsi="Arial" w:cs="Arial"/>
-          <w:sz w:val="24"/>
-          <w:szCs w:val="24"/>
-        </w:rPr>
-        <w:t xml:space="preserve"> focados em suas responsabilidades.</w:t>
+        <w:t>. Tudo isso proporciona maior coesão, uma vez que os objetos se mantém focados em suas responsabilidades.</w:t>
       </w:r>
     </w:p>
     <w:p>
@@ -9483,16 +8812,7 @@
           <w:szCs w:val="24"/>
         </w:rPr>
         <w:tab/>
-        <w:t xml:space="preserve">Abaixo </w:t>
-      </w:r>
-      <w:proofErr w:type="gramStart"/>
-      <w:r>
-        <w:rPr>
-          <w:rFonts w:ascii="Arial" w:hAnsi="Arial" w:cs="Arial"/>
-          <w:sz w:val="24"/>
-          <w:szCs w:val="24"/>
-        </w:rPr>
-        <w:t xml:space="preserve">o </w:t>
+        <w:t xml:space="preserve">Abaixo o </w:t>
       </w:r>
       <w:proofErr w:type="spellStart"/>
       <w:r>
@@ -9504,7 +8824,6 @@
         <w:t>o</w:t>
       </w:r>
       <w:proofErr w:type="spellEnd"/>
-      <w:proofErr w:type="gramEnd"/>
       <w:r>
         <w:rPr>
           <w:rFonts w:ascii="Arial" w:hAnsi="Arial" w:cs="Arial"/>
@@ -9749,25 +9068,7 @@
         </w:rPr>
         <w:lastRenderedPageBreak/>
         <w:tab/>
-        <w:t xml:space="preserve">A seguir a criação de um produto novo, </w:t>
-      </w:r>
-      <w:proofErr w:type="gramStart"/>
-      <w:r>
-        <w:rPr>
-          <w:rFonts w:ascii="Arial" w:hAnsi="Arial" w:cs="Arial"/>
-          <w:sz w:val="24"/>
-          <w:szCs w:val="24"/>
-        </w:rPr>
-        <w:t>o registros</w:t>
-      </w:r>
-      <w:proofErr w:type="gramEnd"/>
-      <w:r>
-        <w:rPr>
-          <w:rFonts w:ascii="Arial" w:hAnsi="Arial" w:cs="Arial"/>
-          <w:sz w:val="24"/>
-          <w:szCs w:val="24"/>
-        </w:rPr>
-        <w:t xml:space="preserve"> dos observadores concretos e a mudança de estado que notifica os dois observadores sobre um novo produto de interesse do cliente.</w:t>
+        <w:t>A seguir a criação de um produto novo, o registros dos observadores concretos e a mudança de estado que notifica os dois observadores sobre um novo produto de interesse do cliente.</w:t>
       </w:r>
     </w:p>
     <w:p>
@@ -9846,14 +9147,14 @@
         <w:pStyle w:val="Ttulo2"/>
         <w:spacing w:line="276" w:lineRule="auto"/>
       </w:pPr>
-      <w:bookmarkStart w:id="30" w:name="_Toc169671882"/>
-      <w:bookmarkStart w:id="31" w:name="_Toc179014411"/>
+      <w:bookmarkStart w:id="28" w:name="_Toc169671882"/>
+      <w:bookmarkStart w:id="29" w:name="_Toc179014411"/>
       <w:proofErr w:type="spellStart"/>
       <w:r>
         <w:t>Decorator</w:t>
       </w:r>
-      <w:bookmarkEnd w:id="30"/>
-      <w:bookmarkEnd w:id="31"/>
+      <w:bookmarkEnd w:id="28"/>
+      <w:bookmarkEnd w:id="29"/>
       <w:proofErr w:type="spellEnd"/>
     </w:p>
     <w:p>
@@ -10474,7 +9775,7 @@
         <w:pStyle w:val="Ttulo2"/>
         <w:spacing w:line="276" w:lineRule="auto"/>
       </w:pPr>
-      <w:bookmarkStart w:id="32" w:name="_Toc179014412"/>
+      <w:bookmarkStart w:id="30" w:name="_Toc179014412"/>
       <w:r>
         <w:t xml:space="preserve">Data Access </w:t>
       </w:r>
@@ -10482,7 +9783,7 @@
       <w:r>
         <w:t>Object</w:t>
       </w:r>
-      <w:bookmarkEnd w:id="32"/>
+      <w:bookmarkEnd w:id="30"/>
       <w:proofErr w:type="spellEnd"/>
     </w:p>
     <w:p>
@@ -11287,6 +10588,155 @@
     </w:lvl>
   </w:abstractNum>
   <w:abstractNum w:abstractNumId="2" w15:restartNumberingAfterBreak="0">
+    <w:nsid w:val="3BCB19AD"/>
+    <w:multiLevelType w:val="multilevel"/>
+    <w:tmpl w:val="7DF49E06"/>
+    <w:lvl w:ilvl="0">
+      <w:start w:val="1"/>
+      <w:numFmt w:val="bullet"/>
+      <w:lvlText w:val=""/>
+      <w:lvlJc w:val="left"/>
+      <w:pPr>
+        <w:tabs>
+          <w:tab w:val="num" w:pos="720"/>
+        </w:tabs>
+        <w:ind w:left="720" w:hanging="360"/>
+      </w:pPr>
+      <w:rPr>
+        <w:rFonts w:ascii="Symbol" w:hAnsi="Symbol" w:hint="default"/>
+        <w:sz w:val="20"/>
+      </w:rPr>
+    </w:lvl>
+    <w:lvl w:ilvl="1" w:tentative="1">
+      <w:start w:val="1"/>
+      <w:numFmt w:val="bullet"/>
+      <w:lvlText w:val="o"/>
+      <w:lvlJc w:val="left"/>
+      <w:pPr>
+        <w:tabs>
+          <w:tab w:val="num" w:pos="1440"/>
+        </w:tabs>
+        <w:ind w:left="1440" w:hanging="360"/>
+      </w:pPr>
+      <w:rPr>
+        <w:rFonts w:ascii="Courier New" w:hAnsi="Courier New" w:hint="default"/>
+        <w:sz w:val="20"/>
+      </w:rPr>
+    </w:lvl>
+    <w:lvl w:ilvl="2" w:tentative="1">
+      <w:start w:val="1"/>
+      <w:numFmt w:val="bullet"/>
+      <w:lvlText w:val=""/>
+      <w:lvlJc w:val="left"/>
+      <w:pPr>
+        <w:tabs>
+          <w:tab w:val="num" w:pos="2160"/>
+        </w:tabs>
+        <w:ind w:left="2160" w:hanging="360"/>
+      </w:pPr>
+      <w:rPr>
+        <w:rFonts w:ascii="Wingdings" w:hAnsi="Wingdings" w:hint="default"/>
+        <w:sz w:val="20"/>
+      </w:rPr>
+    </w:lvl>
+    <w:lvl w:ilvl="3" w:tentative="1">
+      <w:start w:val="1"/>
+      <w:numFmt w:val="bullet"/>
+      <w:lvlText w:val=""/>
+      <w:lvlJc w:val="left"/>
+      <w:pPr>
+        <w:tabs>
+          <w:tab w:val="num" w:pos="2880"/>
+        </w:tabs>
+        <w:ind w:left="2880" w:hanging="360"/>
+      </w:pPr>
+      <w:rPr>
+        <w:rFonts w:ascii="Wingdings" w:hAnsi="Wingdings" w:hint="default"/>
+        <w:sz w:val="20"/>
+      </w:rPr>
+    </w:lvl>
+    <w:lvl w:ilvl="4" w:tentative="1">
+      <w:start w:val="1"/>
+      <w:numFmt w:val="bullet"/>
+      <w:lvlText w:val=""/>
+      <w:lvlJc w:val="left"/>
+      <w:pPr>
+        <w:tabs>
+          <w:tab w:val="num" w:pos="3600"/>
+        </w:tabs>
+        <w:ind w:left="3600" w:hanging="360"/>
+      </w:pPr>
+      <w:rPr>
+        <w:rFonts w:ascii="Wingdings" w:hAnsi="Wingdings" w:hint="default"/>
+        <w:sz w:val="20"/>
+      </w:rPr>
+    </w:lvl>
+    <w:lvl w:ilvl="5" w:tentative="1">
+      <w:start w:val="1"/>
+      <w:numFmt w:val="bullet"/>
+      <w:lvlText w:val=""/>
+      <w:lvlJc w:val="left"/>
+      <w:pPr>
+        <w:tabs>
+          <w:tab w:val="num" w:pos="4320"/>
+        </w:tabs>
+        <w:ind w:left="4320" w:hanging="360"/>
+      </w:pPr>
+      <w:rPr>
+        <w:rFonts w:ascii="Wingdings" w:hAnsi="Wingdings" w:hint="default"/>
+        <w:sz w:val="20"/>
+      </w:rPr>
+    </w:lvl>
+    <w:lvl w:ilvl="6" w:tentative="1">
+      <w:start w:val="1"/>
+      <w:numFmt w:val="bullet"/>
+      <w:lvlText w:val=""/>
+      <w:lvlJc w:val="left"/>
+      <w:pPr>
+        <w:tabs>
+          <w:tab w:val="num" w:pos="5040"/>
+        </w:tabs>
+        <w:ind w:left="5040" w:hanging="360"/>
+      </w:pPr>
+      <w:rPr>
+        <w:rFonts w:ascii="Wingdings" w:hAnsi="Wingdings" w:hint="default"/>
+        <w:sz w:val="20"/>
+      </w:rPr>
+    </w:lvl>
+    <w:lvl w:ilvl="7" w:tentative="1">
+      <w:start w:val="1"/>
+      <w:numFmt w:val="bullet"/>
+      <w:lvlText w:val=""/>
+      <w:lvlJc w:val="left"/>
+      <w:pPr>
+        <w:tabs>
+          <w:tab w:val="num" w:pos="5760"/>
+        </w:tabs>
+        <w:ind w:left="5760" w:hanging="360"/>
+      </w:pPr>
+      <w:rPr>
+        <w:rFonts w:ascii="Wingdings" w:hAnsi="Wingdings" w:hint="default"/>
+        <w:sz w:val="20"/>
+      </w:rPr>
+    </w:lvl>
+    <w:lvl w:ilvl="8" w:tentative="1">
+      <w:start w:val="1"/>
+      <w:numFmt w:val="bullet"/>
+      <w:lvlText w:val=""/>
+      <w:lvlJc w:val="left"/>
+      <w:pPr>
+        <w:tabs>
+          <w:tab w:val="num" w:pos="6480"/>
+        </w:tabs>
+        <w:ind w:left="6480" w:hanging="360"/>
+      </w:pPr>
+      <w:rPr>
+        <w:rFonts w:ascii="Wingdings" w:hAnsi="Wingdings" w:hint="default"/>
+        <w:sz w:val="20"/>
+      </w:rPr>
+    </w:lvl>
+  </w:abstractNum>
+  <w:abstractNum w:abstractNumId="3" w15:restartNumberingAfterBreak="0">
     <w:nsid w:val="42C12B8E"/>
     <w:multiLevelType w:val="hybridMultilevel"/>
     <w:tmpl w:val="0CA8F6E4"/>
@@ -11399,7 +10849,7 @@
       </w:rPr>
     </w:lvl>
   </w:abstractNum>
-  <w:abstractNum w:abstractNumId="3" w15:restartNumberingAfterBreak="0">
+  <w:abstractNum w:abstractNumId="4" w15:restartNumberingAfterBreak="0">
     <w:nsid w:val="4CA47A69"/>
     <w:multiLevelType w:val="multilevel"/>
     <w:tmpl w:val="0416001F"/>
@@ -11485,7 +10935,7 @@
       </w:pPr>
     </w:lvl>
   </w:abstractNum>
-  <w:abstractNum w:abstractNumId="4" w15:restartNumberingAfterBreak="0">
+  <w:abstractNum w:abstractNumId="5" w15:restartNumberingAfterBreak="0">
     <w:nsid w:val="4CCC69E6"/>
     <w:multiLevelType w:val="hybridMultilevel"/>
     <w:tmpl w:val="CA443BB4"/>
@@ -11598,7 +11048,7 @@
       </w:rPr>
     </w:lvl>
   </w:abstractNum>
-  <w:abstractNum w:abstractNumId="5" w15:restartNumberingAfterBreak="0">
+  <w:abstractNum w:abstractNumId="6" w15:restartNumberingAfterBreak="0">
     <w:nsid w:val="5A605AB2"/>
     <w:multiLevelType w:val="hybridMultilevel"/>
     <w:tmpl w:val="E21E53B2"/>
@@ -11711,7 +11161,7 @@
       </w:rPr>
     </w:lvl>
   </w:abstractNum>
-  <w:abstractNum w:abstractNumId="6" w15:restartNumberingAfterBreak="0">
+  <w:abstractNum w:abstractNumId="7" w15:restartNumberingAfterBreak="0">
     <w:nsid w:val="5B4F3EA8"/>
     <w:multiLevelType w:val="multilevel"/>
     <w:tmpl w:val="A7F614A2"/>
@@ -11806,7 +11256,7 @@
       </w:pPr>
     </w:lvl>
   </w:abstractNum>
-  <w:abstractNum w:abstractNumId="7" w15:restartNumberingAfterBreak="0">
+  <w:abstractNum w:abstractNumId="8" w15:restartNumberingAfterBreak="0">
     <w:nsid w:val="5ED71D41"/>
     <w:multiLevelType w:val="hybridMultilevel"/>
     <w:tmpl w:val="02B08A2E"/>
@@ -11892,7 +11342,7 @@
       </w:pPr>
     </w:lvl>
   </w:abstractNum>
-  <w:abstractNum w:abstractNumId="8" w15:restartNumberingAfterBreak="0">
+  <w:abstractNum w:abstractNumId="9" w15:restartNumberingAfterBreak="0">
     <w:nsid w:val="67573B0B"/>
     <w:multiLevelType w:val="hybridMultilevel"/>
     <w:tmpl w:val="1DE88E10"/>
@@ -11978,7 +11428,7 @@
       </w:pPr>
     </w:lvl>
   </w:abstractNum>
-  <w:abstractNum w:abstractNumId="9" w15:restartNumberingAfterBreak="0">
+  <w:abstractNum w:abstractNumId="10" w15:restartNumberingAfterBreak="0">
     <w:nsid w:val="6DC43FC5"/>
     <w:multiLevelType w:val="hybridMultilevel"/>
     <w:tmpl w:val="3184156C"/>
@@ -12091,7 +11541,7 @@
       </w:rPr>
     </w:lvl>
   </w:abstractNum>
-  <w:abstractNum w:abstractNumId="10" w15:restartNumberingAfterBreak="0">
+  <w:abstractNum w:abstractNumId="11" w15:restartNumberingAfterBreak="0">
     <w:nsid w:val="70E3105E"/>
     <w:multiLevelType w:val="hybridMultilevel"/>
     <w:tmpl w:val="52B2C646"/>
@@ -12204,7 +11654,7 @@
       </w:rPr>
     </w:lvl>
   </w:abstractNum>
-  <w:abstractNum w:abstractNumId="11" w15:restartNumberingAfterBreak="0">
+  <w:abstractNum w:abstractNumId="12" w15:restartNumberingAfterBreak="0">
     <w:nsid w:val="74FA64AF"/>
     <w:multiLevelType w:val="hybridMultilevel"/>
     <w:tmpl w:val="2D64D3DC"/>
@@ -12317,7 +11767,7 @@
       </w:rPr>
     </w:lvl>
   </w:abstractNum>
-  <w:abstractNum w:abstractNumId="12" w15:restartNumberingAfterBreak="0">
+  <w:abstractNum w:abstractNumId="13" w15:restartNumberingAfterBreak="0">
     <w:nsid w:val="7C540052"/>
     <w:multiLevelType w:val="multilevel"/>
     <w:tmpl w:val="B1964F44"/>
@@ -12404,61 +11854,64 @@
     </w:lvl>
   </w:abstractNum>
   <w:num w:numId="1" w16cid:durableId="1847014725">
-    <w:abstractNumId w:val="7"/>
+    <w:abstractNumId w:val="8"/>
   </w:num>
   <w:num w:numId="2" w16cid:durableId="1568372413">
-    <w:abstractNumId w:val="8"/>
+    <w:abstractNumId w:val="9"/>
   </w:num>
   <w:num w:numId="3" w16cid:durableId="1869444427">
     <w:abstractNumId w:val="0"/>
   </w:num>
   <w:num w:numId="4" w16cid:durableId="1714186218">
-    <w:abstractNumId w:val="3"/>
+    <w:abstractNumId w:val="4"/>
   </w:num>
   <w:num w:numId="5" w16cid:durableId="86194700">
     <w:abstractNumId w:val="1"/>
   </w:num>
   <w:num w:numId="6" w16cid:durableId="1609848349">
-    <w:abstractNumId w:val="9"/>
+    <w:abstractNumId w:val="10"/>
   </w:num>
   <w:num w:numId="7" w16cid:durableId="2145848457">
+    <w:abstractNumId w:val="8"/>
+  </w:num>
+  <w:num w:numId="8" w16cid:durableId="867066876">
+    <w:abstractNumId w:val="13"/>
+  </w:num>
+  <w:num w:numId="9" w16cid:durableId="1270968880">
     <w:abstractNumId w:val="7"/>
   </w:num>
-  <w:num w:numId="8" w16cid:durableId="867066876">
+  <w:num w:numId="10" w16cid:durableId="1252662873">
+    <w:abstractNumId w:val="11"/>
+  </w:num>
+  <w:num w:numId="11" w16cid:durableId="1641570632">
+    <w:abstractNumId w:val="6"/>
+  </w:num>
+  <w:num w:numId="12" w16cid:durableId="1746297238">
+    <w:abstractNumId w:val="7"/>
+  </w:num>
+  <w:num w:numId="13" w16cid:durableId="548617769">
     <w:abstractNumId w:val="12"/>
   </w:num>
-  <w:num w:numId="9" w16cid:durableId="1270968880">
-    <w:abstractNumId w:val="6"/>
+  <w:num w:numId="14" w16cid:durableId="1184248876">
+    <w:abstractNumId w:val="3"/>
   </w:num>
-  <w:num w:numId="10" w16cid:durableId="1252662873">
-    <w:abstractNumId w:val="10"/>
+  <w:num w:numId="15" w16cid:durableId="510412779">
+    <w:abstractNumId w:val="7"/>
   </w:num>
-  <w:num w:numId="11" w16cid:durableId="1641570632">
+  <w:num w:numId="16" w16cid:durableId="442263903">
+    <w:abstractNumId w:val="7"/>
+  </w:num>
+  <w:num w:numId="17" w16cid:durableId="1720593534">
+    <w:abstractNumId w:val="7"/>
+  </w:num>
+  <w:num w:numId="18" w16cid:durableId="1688676089">
+    <w:abstractNumId w:val="7"/>
+  </w:num>
+  <w:num w:numId="19" w16cid:durableId="1392540358">
     <w:abstractNumId w:val="5"/>
   </w:num>
-  <w:num w:numId="12" w16cid:durableId="1746297238">
-    <w:abstractNumId w:val="6"/>
-  </w:num>
-  <w:num w:numId="13" w16cid:durableId="548617769">
-    <w:abstractNumId w:val="11"/>
-  </w:num>
-  <w:num w:numId="14" w16cid:durableId="1184248876">
+  <w:num w:numId="20" w16cid:durableId="1928689995">
     <w:abstractNumId w:val="2"/>
-  </w:num>
-  <w:num w:numId="15" w16cid:durableId="510412779">
-    <w:abstractNumId w:val="6"/>
-  </w:num>
-  <w:num w:numId="16" w16cid:durableId="442263903">
-    <w:abstractNumId w:val="6"/>
-  </w:num>
-  <w:num w:numId="17" w16cid:durableId="1720593534">
-    <w:abstractNumId w:val="6"/>
-  </w:num>
-  <w:num w:numId="18" w16cid:durableId="1688676089">
-    <w:abstractNumId w:val="6"/>
-  </w:num>
-  <w:num w:numId="19" w16cid:durableId="1392540358">
-    <w:abstractNumId w:val="4"/>
   </w:num>
 </w:numbering>
 </file>

</xml_diff>

<commit_message>
navegação entre as camadas
</commit_message>
<xml_diff>
--- a/Projeto Desenvolvimento Seguro.docx
+++ b/Projeto Desenvolvimento Seguro.docx
@@ -580,7 +580,7 @@
             </w:rPr>
             <w:fldChar w:fldCharType="separate"/>
           </w:r>
-          <w:hyperlink w:anchor="_Toc179014395" w:history="1">
+          <w:hyperlink w:anchor="_Toc179134764" w:history="1">
             <w:r>
               <w:rPr>
                 <w:rStyle w:val="Hyperlink"/>
@@ -624,7 +624,7 @@
                 <w:noProof/>
                 <w:webHidden/>
               </w:rPr>
-              <w:instrText xml:space="preserve"> PAGEREF _Toc179014395 \h </w:instrText>
+              <w:instrText xml:space="preserve"> PAGEREF _Toc179134764 \h </w:instrText>
             </w:r>
             <w:r>
               <w:rPr>
@@ -644,7 +644,7 @@
                 <w:noProof/>
                 <w:webHidden/>
               </w:rPr>
-              <w:t>3</w:t>
+              <w:t>4</w:t>
             </w:r>
             <w:r>
               <w:rPr>
@@ -670,7 +670,7 @@
               <w:lang w:eastAsia="pt-BR"/>
             </w:rPr>
           </w:pPr>
-          <w:hyperlink w:anchor="_Toc179014396" w:history="1">
+          <w:hyperlink w:anchor="_Toc179134765" w:history="1">
             <w:r>
               <w:rPr>
                 <w:rStyle w:val="Hyperlink"/>
@@ -714,7 +714,7 @@
                 <w:noProof/>
                 <w:webHidden/>
               </w:rPr>
-              <w:instrText xml:space="preserve"> PAGEREF _Toc179014396 \h </w:instrText>
+              <w:instrText xml:space="preserve"> PAGEREF _Toc179134765 \h </w:instrText>
             </w:r>
             <w:r>
               <w:rPr>
@@ -734,7 +734,7 @@
                 <w:noProof/>
                 <w:webHidden/>
               </w:rPr>
-              <w:t>3</w:t>
+              <w:t>4</w:t>
             </w:r>
             <w:r>
               <w:rPr>
@@ -760,7 +760,7 @@
               <w:lang w:eastAsia="pt-BR"/>
             </w:rPr>
           </w:pPr>
-          <w:hyperlink w:anchor="_Toc179014397" w:history="1">
+          <w:hyperlink w:anchor="_Toc179134766" w:history="1">
             <w:r>
               <w:rPr>
                 <w:rStyle w:val="Hyperlink"/>
@@ -804,7 +804,7 @@
                 <w:noProof/>
                 <w:webHidden/>
               </w:rPr>
-              <w:instrText xml:space="preserve"> PAGEREF _Toc179014397 \h </w:instrText>
+              <w:instrText xml:space="preserve"> PAGEREF _Toc179134766 \h </w:instrText>
             </w:r>
             <w:r>
               <w:rPr>
@@ -824,7 +824,7 @@
                 <w:noProof/>
                 <w:webHidden/>
               </w:rPr>
-              <w:t>3</w:t>
+              <w:t>4</w:t>
             </w:r>
             <w:r>
               <w:rPr>
@@ -850,7 +850,7 @@
               <w:lang w:eastAsia="pt-BR"/>
             </w:rPr>
           </w:pPr>
-          <w:hyperlink w:anchor="_Toc179014398" w:history="1">
+          <w:hyperlink w:anchor="_Toc179134767" w:history="1">
             <w:r>
               <w:rPr>
                 <w:rStyle w:val="Hyperlink"/>
@@ -894,7 +894,7 @@
                 <w:noProof/>
                 <w:webHidden/>
               </w:rPr>
-              <w:instrText xml:space="preserve"> PAGEREF _Toc179014398 \h </w:instrText>
+              <w:instrText xml:space="preserve"> PAGEREF _Toc179134767 \h </w:instrText>
             </w:r>
             <w:r>
               <w:rPr>
@@ -914,7 +914,7 @@
                 <w:noProof/>
                 <w:webHidden/>
               </w:rPr>
-              <w:t>4</w:t>
+              <w:t>5</w:t>
             </w:r>
             <w:r>
               <w:rPr>
@@ -940,7 +940,7 @@
               <w:lang w:eastAsia="pt-BR"/>
             </w:rPr>
           </w:pPr>
-          <w:hyperlink w:anchor="_Toc179014399" w:history="1">
+          <w:hyperlink w:anchor="_Toc179134768" w:history="1">
             <w:r>
               <w:rPr>
                 <w:rStyle w:val="Hyperlink"/>
@@ -984,7 +984,7 @@
                 <w:noProof/>
                 <w:webHidden/>
               </w:rPr>
-              <w:instrText xml:space="preserve"> PAGEREF _Toc179014399 \h </w:instrText>
+              <w:instrText xml:space="preserve"> PAGEREF _Toc179134768 \h </w:instrText>
             </w:r>
             <w:r>
               <w:rPr>
@@ -1004,7 +1004,7 @@
                 <w:noProof/>
                 <w:webHidden/>
               </w:rPr>
-              <w:t>5</w:t>
+              <w:t>6</w:t>
             </w:r>
             <w:r>
               <w:rPr>
@@ -1030,7 +1030,7 @@
               <w:lang w:eastAsia="pt-BR"/>
             </w:rPr>
           </w:pPr>
-          <w:hyperlink w:anchor="_Toc179014400" w:history="1">
+          <w:hyperlink w:anchor="_Toc179134769" w:history="1">
             <w:r>
               <w:rPr>
                 <w:rStyle w:val="Hyperlink"/>
@@ -1074,7 +1074,7 @@
                 <w:noProof/>
                 <w:webHidden/>
               </w:rPr>
-              <w:instrText xml:space="preserve"> PAGEREF _Toc179014400 \h </w:instrText>
+              <w:instrText xml:space="preserve"> PAGEREF _Toc179134769 \h </w:instrText>
             </w:r>
             <w:r>
               <w:rPr>
@@ -1094,7 +1094,7 @@
                 <w:noProof/>
                 <w:webHidden/>
               </w:rPr>
-              <w:t>5</w:t>
+              <w:t>6</w:t>
             </w:r>
             <w:r>
               <w:rPr>
@@ -1120,7 +1120,7 @@
               <w:lang w:eastAsia="pt-BR"/>
             </w:rPr>
           </w:pPr>
-          <w:hyperlink w:anchor="_Toc179014401" w:history="1">
+          <w:hyperlink w:anchor="_Toc179134770" w:history="1">
             <w:r>
               <w:rPr>
                 <w:rStyle w:val="Hyperlink"/>
@@ -1164,7 +1164,7 @@
                 <w:noProof/>
                 <w:webHidden/>
               </w:rPr>
-              <w:instrText xml:space="preserve"> PAGEREF _Toc179014401 \h </w:instrText>
+              <w:instrText xml:space="preserve"> PAGEREF _Toc179134770 \h </w:instrText>
             </w:r>
             <w:r>
               <w:rPr>
@@ -1184,7 +1184,7 @@
                 <w:noProof/>
                 <w:webHidden/>
               </w:rPr>
-              <w:t>5</w:t>
+              <w:t>6</w:t>
             </w:r>
             <w:r>
               <w:rPr>
@@ -1210,7 +1210,7 @@
               <w:lang w:eastAsia="pt-BR"/>
             </w:rPr>
           </w:pPr>
-          <w:hyperlink w:anchor="_Toc179014402" w:history="1">
+          <w:hyperlink w:anchor="_Toc179134771" w:history="1">
             <w:r>
               <w:rPr>
                 <w:rStyle w:val="Hyperlink"/>
@@ -1254,7 +1254,7 @@
                 <w:noProof/>
                 <w:webHidden/>
               </w:rPr>
-              <w:instrText xml:space="preserve"> PAGEREF _Toc179014402 \h </w:instrText>
+              <w:instrText xml:space="preserve"> PAGEREF _Toc179134771 \h </w:instrText>
             </w:r>
             <w:r>
               <w:rPr>
@@ -1274,7 +1274,7 @@
                 <w:noProof/>
                 <w:webHidden/>
               </w:rPr>
-              <w:t>5</w:t>
+              <w:t>6</w:t>
             </w:r>
             <w:r>
               <w:rPr>
@@ -1300,7 +1300,7 @@
               <w:lang w:eastAsia="pt-BR"/>
             </w:rPr>
           </w:pPr>
-          <w:hyperlink w:anchor="_Toc179014403" w:history="1">
+          <w:hyperlink w:anchor="_Toc179134772" w:history="1">
             <w:r>
               <w:rPr>
                 <w:rStyle w:val="Hyperlink"/>
@@ -1344,7 +1344,7 @@
                 <w:noProof/>
                 <w:webHidden/>
               </w:rPr>
-              <w:instrText xml:space="preserve"> PAGEREF _Toc179014403 \h </w:instrText>
+              <w:instrText xml:space="preserve"> PAGEREF _Toc179134772 \h </w:instrText>
             </w:r>
             <w:r>
               <w:rPr>
@@ -1364,7 +1364,7 @@
                 <w:noProof/>
                 <w:webHidden/>
               </w:rPr>
-              <w:t>6</w:t>
+              <w:t>7</w:t>
             </w:r>
             <w:r>
               <w:rPr>
@@ -1390,7 +1390,7 @@
               <w:lang w:eastAsia="pt-BR"/>
             </w:rPr>
           </w:pPr>
-          <w:hyperlink w:anchor="_Toc179014404" w:history="1">
+          <w:hyperlink w:anchor="_Toc179134773" w:history="1">
             <w:r>
               <w:rPr>
                 <w:rStyle w:val="Hyperlink"/>
@@ -1434,7 +1434,7 @@
                 <w:noProof/>
                 <w:webHidden/>
               </w:rPr>
-              <w:instrText xml:space="preserve"> PAGEREF _Toc179014404 \h </w:instrText>
+              <w:instrText xml:space="preserve"> PAGEREF _Toc179134773 \h </w:instrText>
             </w:r>
             <w:r>
               <w:rPr>
@@ -1454,7 +1454,7 @@
                 <w:noProof/>
                 <w:webHidden/>
               </w:rPr>
-              <w:t>6</w:t>
+              <w:t>7</w:t>
             </w:r>
             <w:r>
               <w:rPr>
@@ -1480,7 +1480,7 @@
               <w:lang w:eastAsia="pt-BR"/>
             </w:rPr>
           </w:pPr>
-          <w:hyperlink w:anchor="_Toc179014405" w:history="1">
+          <w:hyperlink w:anchor="_Toc179134774" w:history="1">
             <w:r>
               <w:rPr>
                 <w:rStyle w:val="Hyperlink"/>
@@ -1503,7 +1503,7 @@
                 <w:rStyle w:val="Hyperlink"/>
                 <w:noProof/>
               </w:rPr>
-              <w:t>Construção inicial da Solução</w:t>
+              <w:t>Banco de Dados</w:t>
             </w:r>
             <w:r>
               <w:rPr>
@@ -1524,7 +1524,7 @@
                 <w:noProof/>
                 <w:webHidden/>
               </w:rPr>
-              <w:instrText xml:space="preserve"> PAGEREF _Toc179014405 \h </w:instrText>
+              <w:instrText xml:space="preserve"> PAGEREF _Toc179134774 \h </w:instrText>
             </w:r>
             <w:r>
               <w:rPr>
@@ -1544,7 +1544,7 @@
                 <w:noProof/>
                 <w:webHidden/>
               </w:rPr>
-              <w:t>6</w:t>
+              <w:t>7</w:t>
             </w:r>
             <w:r>
               <w:rPr>
@@ -1570,7 +1570,7 @@
               <w:lang w:eastAsia="pt-BR"/>
             </w:rPr>
           </w:pPr>
-          <w:hyperlink w:anchor="_Toc179014406" w:history="1">
+          <w:hyperlink w:anchor="_Toc179134775" w:history="1">
             <w:r>
               <w:rPr>
                 <w:rStyle w:val="Hyperlink"/>
@@ -1614,7 +1614,7 @@
                 <w:noProof/>
                 <w:webHidden/>
               </w:rPr>
-              <w:instrText xml:space="preserve"> PAGEREF _Toc179014406 \h </w:instrText>
+              <w:instrText xml:space="preserve"> PAGEREF _Toc179134775 \h </w:instrText>
             </w:r>
             <w:r>
               <w:rPr>
@@ -1634,7 +1634,7 @@
                 <w:noProof/>
                 <w:webHidden/>
               </w:rPr>
-              <w:t>7</w:t>
+              <w:t>8</w:t>
             </w:r>
             <w:r>
               <w:rPr>
@@ -1660,7 +1660,7 @@
               <w:lang w:eastAsia="pt-BR"/>
             </w:rPr>
           </w:pPr>
-          <w:hyperlink w:anchor="_Toc179014407" w:history="1">
+          <w:hyperlink w:anchor="_Toc179134776" w:history="1">
             <w:r>
               <w:rPr>
                 <w:rStyle w:val="Hyperlink"/>
@@ -1704,7 +1704,7 @@
                 <w:noProof/>
                 <w:webHidden/>
               </w:rPr>
-              <w:instrText xml:space="preserve"> PAGEREF _Toc179014407 \h </w:instrText>
+              <w:instrText xml:space="preserve"> PAGEREF _Toc179134776 \h </w:instrText>
             </w:r>
             <w:r>
               <w:rPr>
@@ -1724,7 +1724,7 @@
                 <w:noProof/>
                 <w:webHidden/>
               </w:rPr>
-              <w:t>7</w:t>
+              <w:t>8</w:t>
             </w:r>
             <w:r>
               <w:rPr>
@@ -1750,7 +1750,7 @@
               <w:lang w:eastAsia="pt-BR"/>
             </w:rPr>
           </w:pPr>
-          <w:hyperlink w:anchor="_Toc179014408" w:history="1">
+          <w:hyperlink w:anchor="_Toc179134777" w:history="1">
             <w:r>
               <w:rPr>
                 <w:rStyle w:val="Hyperlink"/>
@@ -1794,7 +1794,7 @@
                 <w:noProof/>
                 <w:webHidden/>
               </w:rPr>
-              <w:instrText xml:space="preserve"> PAGEREF _Toc179014408 \h </w:instrText>
+              <w:instrText xml:space="preserve"> PAGEREF _Toc179134777 \h </w:instrText>
             </w:r>
             <w:r>
               <w:rPr>
@@ -1814,7 +1814,7 @@
                 <w:noProof/>
                 <w:webHidden/>
               </w:rPr>
-              <w:t>9</w:t>
+              <w:t>10</w:t>
             </w:r>
             <w:r>
               <w:rPr>
@@ -1840,7 +1840,7 @@
               <w:lang w:eastAsia="pt-BR"/>
             </w:rPr>
           </w:pPr>
-          <w:hyperlink w:anchor="_Toc179014409" w:history="1">
+          <w:hyperlink w:anchor="_Toc179134778" w:history="1">
             <w:r>
               <w:rPr>
                 <w:rStyle w:val="Hyperlink"/>
@@ -1884,7 +1884,7 @@
                 <w:noProof/>
                 <w:webHidden/>
               </w:rPr>
-              <w:instrText xml:space="preserve"> PAGEREF _Toc179014409 \h </w:instrText>
+              <w:instrText xml:space="preserve"> PAGEREF _Toc179134778 \h </w:instrText>
             </w:r>
             <w:r>
               <w:rPr>
@@ -1930,7 +1930,7 @@
               <w:lang w:eastAsia="pt-BR"/>
             </w:rPr>
           </w:pPr>
-          <w:hyperlink w:anchor="_Toc179014410" w:history="1">
+          <w:hyperlink w:anchor="_Toc179134779" w:history="1">
             <w:r>
               <w:rPr>
                 <w:rStyle w:val="Hyperlink"/>
@@ -1974,7 +1974,7 @@
                 <w:noProof/>
                 <w:webHidden/>
               </w:rPr>
-              <w:instrText xml:space="preserve"> PAGEREF _Toc179014410 \h </w:instrText>
+              <w:instrText xml:space="preserve"> PAGEREF _Toc179134779 \h </w:instrText>
             </w:r>
             <w:r>
               <w:rPr>
@@ -2020,7 +2020,7 @@
               <w:lang w:eastAsia="pt-BR"/>
             </w:rPr>
           </w:pPr>
-          <w:hyperlink w:anchor="_Toc179014411" w:history="1">
+          <w:hyperlink w:anchor="_Toc179134780" w:history="1">
             <w:r>
               <w:rPr>
                 <w:rStyle w:val="Hyperlink"/>
@@ -2064,7 +2064,7 @@
                 <w:noProof/>
                 <w:webHidden/>
               </w:rPr>
-              <w:instrText xml:space="preserve"> PAGEREF _Toc179014411 \h </w:instrText>
+              <w:instrText xml:space="preserve"> PAGEREF _Toc179134780 \h </w:instrText>
             </w:r>
             <w:r>
               <w:rPr>
@@ -2110,7 +2110,7 @@
               <w:lang w:eastAsia="pt-BR"/>
             </w:rPr>
           </w:pPr>
-          <w:hyperlink w:anchor="_Toc179014412" w:history="1">
+          <w:hyperlink w:anchor="_Toc179134781" w:history="1">
             <w:r>
               <w:rPr>
                 <w:rStyle w:val="Hyperlink"/>
@@ -2154,7 +2154,7 @@
                 <w:noProof/>
                 <w:webHidden/>
               </w:rPr>
-              <w:instrText xml:space="preserve"> PAGEREF _Toc179014412 \h </w:instrText>
+              <w:instrText xml:space="preserve"> PAGEREF _Toc179134781 \h </w:instrText>
             </w:r>
             <w:r>
               <w:rPr>
@@ -2175,6 +2175,1440 @@
                 <w:webHidden/>
               </w:rPr>
               <w:t>23</w:t>
+            </w:r>
+            <w:r>
+              <w:rPr>
+                <w:noProof/>
+                <w:webHidden/>
+              </w:rPr>
+              <w:fldChar w:fldCharType="end"/>
+            </w:r>
+          </w:hyperlink>
+        </w:p>
+        <w:p>
+          <w:pPr>
+            <w:pStyle w:val="Sumrio1"/>
+            <w:tabs>
+              <w:tab w:val="left" w:pos="480"/>
+              <w:tab w:val="right" w:leader="dot" w:pos="9434"/>
+            </w:tabs>
+            <w:rPr>
+              <w:rFonts w:eastAsiaTheme="minorEastAsia"/>
+              <w:noProof/>
+              <w:sz w:val="24"/>
+              <w:szCs w:val="24"/>
+              <w:lang w:eastAsia="pt-BR"/>
+            </w:rPr>
+          </w:pPr>
+          <w:hyperlink w:anchor="_Toc179134782" w:history="1">
+            <w:r>
+              <w:rPr>
+                <w:rStyle w:val="Hyperlink"/>
+                <w:noProof/>
+              </w:rPr>
+              <w:t>8</w:t>
+            </w:r>
+            <w:r>
+              <w:rPr>
+                <w:rFonts w:eastAsiaTheme="minorEastAsia"/>
+                <w:noProof/>
+                <w:sz w:val="24"/>
+                <w:szCs w:val="24"/>
+                <w:lang w:eastAsia="pt-BR"/>
+              </w:rPr>
+              <w:tab/>
+            </w:r>
+            <w:r>
+              <w:rPr>
+                <w:rStyle w:val="Hyperlink"/>
+                <w:noProof/>
+              </w:rPr>
+              <w:t>Aplicação das Regras do Projeto do CEI CERT</w:t>
+            </w:r>
+            <w:r>
+              <w:rPr>
+                <w:noProof/>
+                <w:webHidden/>
+              </w:rPr>
+              <w:tab/>
+            </w:r>
+            <w:r>
+              <w:rPr>
+                <w:noProof/>
+                <w:webHidden/>
+              </w:rPr>
+              <w:fldChar w:fldCharType="begin"/>
+            </w:r>
+            <w:r>
+              <w:rPr>
+                <w:noProof/>
+                <w:webHidden/>
+              </w:rPr>
+              <w:instrText xml:space="preserve"> PAGEREF _Toc179134782 \h </w:instrText>
+            </w:r>
+            <w:r>
+              <w:rPr>
+                <w:noProof/>
+                <w:webHidden/>
+              </w:rPr>
+            </w:r>
+            <w:r>
+              <w:rPr>
+                <w:noProof/>
+                <w:webHidden/>
+              </w:rPr>
+              <w:fldChar w:fldCharType="separate"/>
+            </w:r>
+            <w:r>
+              <w:rPr>
+                <w:noProof/>
+                <w:webHidden/>
+              </w:rPr>
+              <w:t>27</w:t>
+            </w:r>
+            <w:r>
+              <w:rPr>
+                <w:noProof/>
+                <w:webHidden/>
+              </w:rPr>
+              <w:fldChar w:fldCharType="end"/>
+            </w:r>
+          </w:hyperlink>
+        </w:p>
+        <w:p>
+          <w:pPr>
+            <w:pStyle w:val="Sumrio2"/>
+            <w:tabs>
+              <w:tab w:val="left" w:pos="960"/>
+              <w:tab w:val="right" w:leader="dot" w:pos="9434"/>
+            </w:tabs>
+            <w:rPr>
+              <w:rFonts w:eastAsiaTheme="minorEastAsia"/>
+              <w:noProof/>
+              <w:sz w:val="24"/>
+              <w:szCs w:val="24"/>
+              <w:lang w:eastAsia="pt-BR"/>
+            </w:rPr>
+          </w:pPr>
+          <w:hyperlink w:anchor="_Toc179134783" w:history="1">
+            <w:r>
+              <w:rPr>
+                <w:rStyle w:val="Hyperlink"/>
+                <w:noProof/>
+              </w:rPr>
+              <w:t>8.1</w:t>
+            </w:r>
+            <w:r>
+              <w:rPr>
+                <w:rFonts w:eastAsiaTheme="minorEastAsia"/>
+                <w:noProof/>
+                <w:sz w:val="24"/>
+                <w:szCs w:val="24"/>
+                <w:lang w:eastAsia="pt-BR"/>
+              </w:rPr>
+              <w:tab/>
+            </w:r>
+            <w:r>
+              <w:rPr>
+                <w:rStyle w:val="Hyperlink"/>
+                <w:noProof/>
+              </w:rPr>
+              <w:t>Validação e Sanitização de Entrada</w:t>
+            </w:r>
+            <w:r>
+              <w:rPr>
+                <w:noProof/>
+                <w:webHidden/>
+              </w:rPr>
+              <w:tab/>
+            </w:r>
+            <w:r>
+              <w:rPr>
+                <w:noProof/>
+                <w:webHidden/>
+              </w:rPr>
+              <w:fldChar w:fldCharType="begin"/>
+            </w:r>
+            <w:r>
+              <w:rPr>
+                <w:noProof/>
+                <w:webHidden/>
+              </w:rPr>
+              <w:instrText xml:space="preserve"> PAGEREF _Toc179134783 \h </w:instrText>
+            </w:r>
+            <w:r>
+              <w:rPr>
+                <w:noProof/>
+                <w:webHidden/>
+              </w:rPr>
+            </w:r>
+            <w:r>
+              <w:rPr>
+                <w:noProof/>
+                <w:webHidden/>
+              </w:rPr>
+              <w:fldChar w:fldCharType="separate"/>
+            </w:r>
+            <w:r>
+              <w:rPr>
+                <w:noProof/>
+                <w:webHidden/>
+              </w:rPr>
+              <w:t>27</w:t>
+            </w:r>
+            <w:r>
+              <w:rPr>
+                <w:noProof/>
+                <w:webHidden/>
+              </w:rPr>
+              <w:fldChar w:fldCharType="end"/>
+            </w:r>
+          </w:hyperlink>
+        </w:p>
+        <w:p>
+          <w:pPr>
+            <w:pStyle w:val="Sumrio3"/>
+            <w:tabs>
+              <w:tab w:val="left" w:pos="1440"/>
+              <w:tab w:val="right" w:leader="dot" w:pos="9434"/>
+            </w:tabs>
+            <w:rPr>
+              <w:noProof/>
+            </w:rPr>
+          </w:pPr>
+          <w:hyperlink w:anchor="_Toc179134784" w:history="1">
+            <w:r>
+              <w:rPr>
+                <w:rStyle w:val="Hyperlink"/>
+                <w:noProof/>
+              </w:rPr>
+              <w:t>8.1.1</w:t>
+            </w:r>
+            <w:r>
+              <w:rPr>
+                <w:noProof/>
+              </w:rPr>
+              <w:tab/>
+            </w:r>
+            <w:r>
+              <w:rPr>
+                <w:rStyle w:val="Hyperlink"/>
+                <w:noProof/>
+              </w:rPr>
+              <w:t>IDS00-J. Prevent SQL injection (e XSS, caso web)</w:t>
+            </w:r>
+            <w:r>
+              <w:rPr>
+                <w:noProof/>
+                <w:webHidden/>
+              </w:rPr>
+              <w:tab/>
+            </w:r>
+            <w:r>
+              <w:rPr>
+                <w:noProof/>
+                <w:webHidden/>
+              </w:rPr>
+              <w:fldChar w:fldCharType="begin"/>
+            </w:r>
+            <w:r>
+              <w:rPr>
+                <w:noProof/>
+                <w:webHidden/>
+              </w:rPr>
+              <w:instrText xml:space="preserve"> PAGEREF _Toc179134784 \h </w:instrText>
+            </w:r>
+            <w:r>
+              <w:rPr>
+                <w:noProof/>
+                <w:webHidden/>
+              </w:rPr>
+            </w:r>
+            <w:r>
+              <w:rPr>
+                <w:noProof/>
+                <w:webHidden/>
+              </w:rPr>
+              <w:fldChar w:fldCharType="separate"/>
+            </w:r>
+            <w:r>
+              <w:rPr>
+                <w:noProof/>
+                <w:webHidden/>
+              </w:rPr>
+              <w:t>27</w:t>
+            </w:r>
+            <w:r>
+              <w:rPr>
+                <w:noProof/>
+                <w:webHidden/>
+              </w:rPr>
+              <w:fldChar w:fldCharType="end"/>
+            </w:r>
+          </w:hyperlink>
+        </w:p>
+        <w:p>
+          <w:pPr>
+            <w:pStyle w:val="Sumrio3"/>
+            <w:tabs>
+              <w:tab w:val="left" w:pos="1440"/>
+              <w:tab w:val="right" w:leader="dot" w:pos="9434"/>
+            </w:tabs>
+            <w:rPr>
+              <w:noProof/>
+            </w:rPr>
+          </w:pPr>
+          <w:hyperlink w:anchor="_Toc179134785" w:history="1">
+            <w:r>
+              <w:rPr>
+                <w:rStyle w:val="Hyperlink"/>
+                <w:noProof/>
+              </w:rPr>
+              <w:t>8.1.2</w:t>
+            </w:r>
+            <w:r>
+              <w:rPr>
+                <w:noProof/>
+              </w:rPr>
+              <w:tab/>
+            </w:r>
+            <w:r>
+              <w:rPr>
+                <w:rStyle w:val="Hyperlink"/>
+                <w:noProof/>
+              </w:rPr>
+              <w:t>IDS01-J. Normalize strings before validating them</w:t>
+            </w:r>
+            <w:r>
+              <w:rPr>
+                <w:noProof/>
+                <w:webHidden/>
+              </w:rPr>
+              <w:tab/>
+            </w:r>
+            <w:r>
+              <w:rPr>
+                <w:noProof/>
+                <w:webHidden/>
+              </w:rPr>
+              <w:fldChar w:fldCharType="begin"/>
+            </w:r>
+            <w:r>
+              <w:rPr>
+                <w:noProof/>
+                <w:webHidden/>
+              </w:rPr>
+              <w:instrText xml:space="preserve"> PAGEREF _Toc179134785 \h </w:instrText>
+            </w:r>
+            <w:r>
+              <w:rPr>
+                <w:noProof/>
+                <w:webHidden/>
+              </w:rPr>
+            </w:r>
+            <w:r>
+              <w:rPr>
+                <w:noProof/>
+                <w:webHidden/>
+              </w:rPr>
+              <w:fldChar w:fldCharType="separate"/>
+            </w:r>
+            <w:r>
+              <w:rPr>
+                <w:noProof/>
+                <w:webHidden/>
+              </w:rPr>
+              <w:t>28</w:t>
+            </w:r>
+            <w:r>
+              <w:rPr>
+                <w:noProof/>
+                <w:webHidden/>
+              </w:rPr>
+              <w:fldChar w:fldCharType="end"/>
+            </w:r>
+          </w:hyperlink>
+        </w:p>
+        <w:p>
+          <w:pPr>
+            <w:pStyle w:val="Sumrio3"/>
+            <w:tabs>
+              <w:tab w:val="left" w:pos="1440"/>
+              <w:tab w:val="right" w:leader="dot" w:pos="9434"/>
+            </w:tabs>
+            <w:rPr>
+              <w:noProof/>
+            </w:rPr>
+          </w:pPr>
+          <w:hyperlink w:anchor="_Toc179134786" w:history="1">
+            <w:r>
+              <w:rPr>
+                <w:rStyle w:val="Hyperlink"/>
+                <w:noProof/>
+              </w:rPr>
+              <w:t>8.1.3</w:t>
+            </w:r>
+            <w:r>
+              <w:rPr>
+                <w:noProof/>
+              </w:rPr>
+              <w:tab/>
+            </w:r>
+            <w:r>
+              <w:rPr>
+                <w:rStyle w:val="Hyperlink"/>
+                <w:noProof/>
+              </w:rPr>
+              <w:t>IDS03-J. Do not log unsanitized user input</w:t>
+            </w:r>
+            <w:r>
+              <w:rPr>
+                <w:noProof/>
+                <w:webHidden/>
+              </w:rPr>
+              <w:tab/>
+            </w:r>
+            <w:r>
+              <w:rPr>
+                <w:noProof/>
+                <w:webHidden/>
+              </w:rPr>
+              <w:fldChar w:fldCharType="begin"/>
+            </w:r>
+            <w:r>
+              <w:rPr>
+                <w:noProof/>
+                <w:webHidden/>
+              </w:rPr>
+              <w:instrText xml:space="preserve"> PAGEREF _Toc179134786 \h </w:instrText>
+            </w:r>
+            <w:r>
+              <w:rPr>
+                <w:noProof/>
+                <w:webHidden/>
+              </w:rPr>
+            </w:r>
+            <w:r>
+              <w:rPr>
+                <w:noProof/>
+                <w:webHidden/>
+              </w:rPr>
+              <w:fldChar w:fldCharType="separate"/>
+            </w:r>
+            <w:r>
+              <w:rPr>
+                <w:noProof/>
+                <w:webHidden/>
+              </w:rPr>
+              <w:t>28</w:t>
+            </w:r>
+            <w:r>
+              <w:rPr>
+                <w:noProof/>
+                <w:webHidden/>
+              </w:rPr>
+              <w:fldChar w:fldCharType="end"/>
+            </w:r>
+          </w:hyperlink>
+        </w:p>
+        <w:p>
+          <w:pPr>
+            <w:pStyle w:val="Sumrio2"/>
+            <w:tabs>
+              <w:tab w:val="left" w:pos="960"/>
+              <w:tab w:val="right" w:leader="dot" w:pos="9434"/>
+            </w:tabs>
+            <w:rPr>
+              <w:rFonts w:eastAsiaTheme="minorEastAsia"/>
+              <w:noProof/>
+              <w:sz w:val="24"/>
+              <w:szCs w:val="24"/>
+              <w:lang w:eastAsia="pt-BR"/>
+            </w:rPr>
+          </w:pPr>
+          <w:hyperlink w:anchor="_Toc179134787" w:history="1">
+            <w:r>
+              <w:rPr>
+                <w:rStyle w:val="Hyperlink"/>
+                <w:noProof/>
+              </w:rPr>
+              <w:t>8.2</w:t>
+            </w:r>
+            <w:r>
+              <w:rPr>
+                <w:rFonts w:eastAsiaTheme="minorEastAsia"/>
+                <w:noProof/>
+                <w:sz w:val="24"/>
+                <w:szCs w:val="24"/>
+                <w:lang w:eastAsia="pt-BR"/>
+              </w:rPr>
+              <w:tab/>
+            </w:r>
+            <w:r>
+              <w:rPr>
+                <w:rStyle w:val="Hyperlink"/>
+                <w:noProof/>
+              </w:rPr>
+              <w:t>Declarações</w:t>
+            </w:r>
+            <w:r>
+              <w:rPr>
+                <w:noProof/>
+                <w:webHidden/>
+              </w:rPr>
+              <w:tab/>
+            </w:r>
+            <w:r>
+              <w:rPr>
+                <w:noProof/>
+                <w:webHidden/>
+              </w:rPr>
+              <w:fldChar w:fldCharType="begin"/>
+            </w:r>
+            <w:r>
+              <w:rPr>
+                <w:noProof/>
+                <w:webHidden/>
+              </w:rPr>
+              <w:instrText xml:space="preserve"> PAGEREF _Toc179134787 \h </w:instrText>
+            </w:r>
+            <w:r>
+              <w:rPr>
+                <w:noProof/>
+                <w:webHidden/>
+              </w:rPr>
+            </w:r>
+            <w:r>
+              <w:rPr>
+                <w:noProof/>
+                <w:webHidden/>
+              </w:rPr>
+              <w:fldChar w:fldCharType="separate"/>
+            </w:r>
+            <w:r>
+              <w:rPr>
+                <w:noProof/>
+                <w:webHidden/>
+              </w:rPr>
+              <w:t>28</w:t>
+            </w:r>
+            <w:r>
+              <w:rPr>
+                <w:noProof/>
+                <w:webHidden/>
+              </w:rPr>
+              <w:fldChar w:fldCharType="end"/>
+            </w:r>
+          </w:hyperlink>
+        </w:p>
+        <w:p>
+          <w:pPr>
+            <w:pStyle w:val="Sumrio3"/>
+            <w:tabs>
+              <w:tab w:val="left" w:pos="1440"/>
+              <w:tab w:val="right" w:leader="dot" w:pos="9434"/>
+            </w:tabs>
+            <w:rPr>
+              <w:noProof/>
+            </w:rPr>
+          </w:pPr>
+          <w:hyperlink w:anchor="_Toc179134788" w:history="1">
+            <w:r>
+              <w:rPr>
+                <w:rStyle w:val="Hyperlink"/>
+                <w:noProof/>
+              </w:rPr>
+              <w:t>8.2.1</w:t>
+            </w:r>
+            <w:r>
+              <w:rPr>
+                <w:noProof/>
+              </w:rPr>
+              <w:tab/>
+            </w:r>
+            <w:r>
+              <w:rPr>
+                <w:rStyle w:val="Hyperlink"/>
+                <w:noProof/>
+              </w:rPr>
+              <w:t>DCL01-J. Do not reuse public identifiers from the Java Standard Library</w:t>
+            </w:r>
+            <w:r>
+              <w:rPr>
+                <w:noProof/>
+                <w:webHidden/>
+              </w:rPr>
+              <w:tab/>
+            </w:r>
+            <w:r>
+              <w:rPr>
+                <w:noProof/>
+                <w:webHidden/>
+              </w:rPr>
+              <w:fldChar w:fldCharType="begin"/>
+            </w:r>
+            <w:r>
+              <w:rPr>
+                <w:noProof/>
+                <w:webHidden/>
+              </w:rPr>
+              <w:instrText xml:space="preserve"> PAGEREF _Toc179134788 \h </w:instrText>
+            </w:r>
+            <w:r>
+              <w:rPr>
+                <w:noProof/>
+                <w:webHidden/>
+              </w:rPr>
+            </w:r>
+            <w:r>
+              <w:rPr>
+                <w:noProof/>
+                <w:webHidden/>
+              </w:rPr>
+              <w:fldChar w:fldCharType="separate"/>
+            </w:r>
+            <w:r>
+              <w:rPr>
+                <w:noProof/>
+                <w:webHidden/>
+              </w:rPr>
+              <w:t>28</w:t>
+            </w:r>
+            <w:r>
+              <w:rPr>
+                <w:noProof/>
+                <w:webHidden/>
+              </w:rPr>
+              <w:fldChar w:fldCharType="end"/>
+            </w:r>
+          </w:hyperlink>
+        </w:p>
+        <w:p>
+          <w:pPr>
+            <w:pStyle w:val="Sumrio3"/>
+            <w:tabs>
+              <w:tab w:val="left" w:pos="1440"/>
+              <w:tab w:val="right" w:leader="dot" w:pos="9434"/>
+            </w:tabs>
+            <w:rPr>
+              <w:noProof/>
+            </w:rPr>
+          </w:pPr>
+          <w:hyperlink w:anchor="_Toc179134789" w:history="1">
+            <w:r>
+              <w:rPr>
+                <w:rStyle w:val="Hyperlink"/>
+                <w:noProof/>
+              </w:rPr>
+              <w:t>8.2.2</w:t>
+            </w:r>
+            <w:r>
+              <w:rPr>
+                <w:noProof/>
+              </w:rPr>
+              <w:tab/>
+            </w:r>
+            <w:r>
+              <w:rPr>
+                <w:rStyle w:val="Hyperlink"/>
+                <w:noProof/>
+              </w:rPr>
+              <w:t>DCL02-J. Do not modify the collection's elements during na enhanced for statement</w:t>
+            </w:r>
+            <w:r>
+              <w:rPr>
+                <w:noProof/>
+                <w:webHidden/>
+              </w:rPr>
+              <w:tab/>
+            </w:r>
+            <w:r>
+              <w:rPr>
+                <w:noProof/>
+                <w:webHidden/>
+              </w:rPr>
+              <w:fldChar w:fldCharType="begin"/>
+            </w:r>
+            <w:r>
+              <w:rPr>
+                <w:noProof/>
+                <w:webHidden/>
+              </w:rPr>
+              <w:instrText xml:space="preserve"> PAGEREF _Toc179134789 \h </w:instrText>
+            </w:r>
+            <w:r>
+              <w:rPr>
+                <w:noProof/>
+                <w:webHidden/>
+              </w:rPr>
+            </w:r>
+            <w:r>
+              <w:rPr>
+                <w:noProof/>
+                <w:webHidden/>
+              </w:rPr>
+              <w:fldChar w:fldCharType="separate"/>
+            </w:r>
+            <w:r>
+              <w:rPr>
+                <w:noProof/>
+                <w:webHidden/>
+              </w:rPr>
+              <w:t>29</w:t>
+            </w:r>
+            <w:r>
+              <w:rPr>
+                <w:noProof/>
+                <w:webHidden/>
+              </w:rPr>
+              <w:fldChar w:fldCharType="end"/>
+            </w:r>
+          </w:hyperlink>
+        </w:p>
+        <w:p>
+          <w:pPr>
+            <w:pStyle w:val="Sumrio2"/>
+            <w:tabs>
+              <w:tab w:val="left" w:pos="960"/>
+              <w:tab w:val="right" w:leader="dot" w:pos="9434"/>
+            </w:tabs>
+            <w:rPr>
+              <w:rFonts w:eastAsiaTheme="minorEastAsia"/>
+              <w:noProof/>
+              <w:sz w:val="24"/>
+              <w:szCs w:val="24"/>
+              <w:lang w:eastAsia="pt-BR"/>
+            </w:rPr>
+          </w:pPr>
+          <w:hyperlink w:anchor="_Toc179134790" w:history="1">
+            <w:r>
+              <w:rPr>
+                <w:rStyle w:val="Hyperlink"/>
+                <w:noProof/>
+              </w:rPr>
+              <w:t>8.3</w:t>
+            </w:r>
+            <w:r>
+              <w:rPr>
+                <w:rFonts w:eastAsiaTheme="minorEastAsia"/>
+                <w:noProof/>
+                <w:sz w:val="24"/>
+                <w:szCs w:val="24"/>
+                <w:lang w:eastAsia="pt-BR"/>
+              </w:rPr>
+              <w:tab/>
+            </w:r>
+            <w:r>
+              <w:rPr>
+                <w:rStyle w:val="Hyperlink"/>
+                <w:noProof/>
+              </w:rPr>
+              <w:t>Comportamento Excepcional</w:t>
+            </w:r>
+            <w:r>
+              <w:rPr>
+                <w:noProof/>
+                <w:webHidden/>
+              </w:rPr>
+              <w:tab/>
+            </w:r>
+            <w:r>
+              <w:rPr>
+                <w:noProof/>
+                <w:webHidden/>
+              </w:rPr>
+              <w:fldChar w:fldCharType="begin"/>
+            </w:r>
+            <w:r>
+              <w:rPr>
+                <w:noProof/>
+                <w:webHidden/>
+              </w:rPr>
+              <w:instrText xml:space="preserve"> PAGEREF _Toc179134790 \h </w:instrText>
+            </w:r>
+            <w:r>
+              <w:rPr>
+                <w:noProof/>
+                <w:webHidden/>
+              </w:rPr>
+            </w:r>
+            <w:r>
+              <w:rPr>
+                <w:noProof/>
+                <w:webHidden/>
+              </w:rPr>
+              <w:fldChar w:fldCharType="separate"/>
+            </w:r>
+            <w:r>
+              <w:rPr>
+                <w:noProof/>
+                <w:webHidden/>
+              </w:rPr>
+              <w:t>29</w:t>
+            </w:r>
+            <w:r>
+              <w:rPr>
+                <w:noProof/>
+                <w:webHidden/>
+              </w:rPr>
+              <w:fldChar w:fldCharType="end"/>
+            </w:r>
+          </w:hyperlink>
+        </w:p>
+        <w:p>
+          <w:pPr>
+            <w:pStyle w:val="Sumrio3"/>
+            <w:tabs>
+              <w:tab w:val="left" w:pos="1440"/>
+              <w:tab w:val="right" w:leader="dot" w:pos="9434"/>
+            </w:tabs>
+            <w:rPr>
+              <w:noProof/>
+            </w:rPr>
+          </w:pPr>
+          <w:hyperlink w:anchor="_Toc179134791" w:history="1">
+            <w:r>
+              <w:rPr>
+                <w:rStyle w:val="Hyperlink"/>
+                <w:noProof/>
+              </w:rPr>
+              <w:t>8.3.1</w:t>
+            </w:r>
+            <w:r>
+              <w:rPr>
+                <w:noProof/>
+              </w:rPr>
+              <w:tab/>
+            </w:r>
+            <w:r>
+              <w:rPr>
+                <w:rStyle w:val="Hyperlink"/>
+                <w:noProof/>
+              </w:rPr>
+              <w:t>ERR00-J. Do not suppress or ignore checked exceptions</w:t>
+            </w:r>
+            <w:r>
+              <w:rPr>
+                <w:noProof/>
+                <w:webHidden/>
+              </w:rPr>
+              <w:tab/>
+            </w:r>
+            <w:r>
+              <w:rPr>
+                <w:noProof/>
+                <w:webHidden/>
+              </w:rPr>
+              <w:fldChar w:fldCharType="begin"/>
+            </w:r>
+            <w:r>
+              <w:rPr>
+                <w:noProof/>
+                <w:webHidden/>
+              </w:rPr>
+              <w:instrText xml:space="preserve"> PAGEREF _Toc179134791 \h </w:instrText>
+            </w:r>
+            <w:r>
+              <w:rPr>
+                <w:noProof/>
+                <w:webHidden/>
+              </w:rPr>
+            </w:r>
+            <w:r>
+              <w:rPr>
+                <w:noProof/>
+                <w:webHidden/>
+              </w:rPr>
+              <w:fldChar w:fldCharType="separate"/>
+            </w:r>
+            <w:r>
+              <w:rPr>
+                <w:noProof/>
+                <w:webHidden/>
+              </w:rPr>
+              <w:t>29</w:t>
+            </w:r>
+            <w:r>
+              <w:rPr>
+                <w:noProof/>
+                <w:webHidden/>
+              </w:rPr>
+              <w:fldChar w:fldCharType="end"/>
+            </w:r>
+          </w:hyperlink>
+        </w:p>
+        <w:p>
+          <w:pPr>
+            <w:pStyle w:val="Sumrio3"/>
+            <w:tabs>
+              <w:tab w:val="left" w:pos="1440"/>
+              <w:tab w:val="right" w:leader="dot" w:pos="9434"/>
+            </w:tabs>
+            <w:rPr>
+              <w:noProof/>
+            </w:rPr>
+          </w:pPr>
+          <w:hyperlink w:anchor="_Toc179134792" w:history="1">
+            <w:r>
+              <w:rPr>
+                <w:rStyle w:val="Hyperlink"/>
+                <w:noProof/>
+              </w:rPr>
+              <w:t>8.3.2</w:t>
+            </w:r>
+            <w:r>
+              <w:rPr>
+                <w:noProof/>
+              </w:rPr>
+              <w:tab/>
+            </w:r>
+            <w:r>
+              <w:rPr>
+                <w:rStyle w:val="Hyperlink"/>
+                <w:noProof/>
+              </w:rPr>
+              <w:t>ERR07-J. Do not throw RuntimeException, Exception, or Throwable</w:t>
+            </w:r>
+            <w:r>
+              <w:rPr>
+                <w:noProof/>
+                <w:webHidden/>
+              </w:rPr>
+              <w:tab/>
+            </w:r>
+            <w:r>
+              <w:rPr>
+                <w:noProof/>
+                <w:webHidden/>
+              </w:rPr>
+              <w:fldChar w:fldCharType="begin"/>
+            </w:r>
+            <w:r>
+              <w:rPr>
+                <w:noProof/>
+                <w:webHidden/>
+              </w:rPr>
+              <w:instrText xml:space="preserve"> PAGEREF _Toc179134792 \h </w:instrText>
+            </w:r>
+            <w:r>
+              <w:rPr>
+                <w:noProof/>
+                <w:webHidden/>
+              </w:rPr>
+            </w:r>
+            <w:r>
+              <w:rPr>
+                <w:noProof/>
+                <w:webHidden/>
+              </w:rPr>
+              <w:fldChar w:fldCharType="separate"/>
+            </w:r>
+            <w:r>
+              <w:rPr>
+                <w:noProof/>
+                <w:webHidden/>
+              </w:rPr>
+              <w:t>29</w:t>
+            </w:r>
+            <w:r>
+              <w:rPr>
+                <w:noProof/>
+                <w:webHidden/>
+              </w:rPr>
+              <w:fldChar w:fldCharType="end"/>
+            </w:r>
+          </w:hyperlink>
+        </w:p>
+        <w:p>
+          <w:pPr>
+            <w:pStyle w:val="Sumrio2"/>
+            <w:tabs>
+              <w:tab w:val="left" w:pos="960"/>
+              <w:tab w:val="right" w:leader="dot" w:pos="9434"/>
+            </w:tabs>
+            <w:rPr>
+              <w:rFonts w:eastAsiaTheme="minorEastAsia"/>
+              <w:noProof/>
+              <w:sz w:val="24"/>
+              <w:szCs w:val="24"/>
+              <w:lang w:eastAsia="pt-BR"/>
+            </w:rPr>
+          </w:pPr>
+          <w:hyperlink w:anchor="_Toc179134793" w:history="1">
+            <w:r>
+              <w:rPr>
+                <w:rStyle w:val="Hyperlink"/>
+                <w:noProof/>
+              </w:rPr>
+              <w:t>8.4</w:t>
+            </w:r>
+            <w:r>
+              <w:rPr>
+                <w:rFonts w:eastAsiaTheme="minorEastAsia"/>
+                <w:noProof/>
+                <w:sz w:val="24"/>
+                <w:szCs w:val="24"/>
+                <w:lang w:eastAsia="pt-BR"/>
+              </w:rPr>
+              <w:tab/>
+            </w:r>
+            <w:r>
+              <w:rPr>
+                <w:rStyle w:val="Hyperlink"/>
+                <w:noProof/>
+              </w:rPr>
+              <w:t>Diversos:</w:t>
+            </w:r>
+            <w:r>
+              <w:rPr>
+                <w:noProof/>
+                <w:webHidden/>
+              </w:rPr>
+              <w:tab/>
+            </w:r>
+            <w:r>
+              <w:rPr>
+                <w:noProof/>
+                <w:webHidden/>
+              </w:rPr>
+              <w:fldChar w:fldCharType="begin"/>
+            </w:r>
+            <w:r>
+              <w:rPr>
+                <w:noProof/>
+                <w:webHidden/>
+              </w:rPr>
+              <w:instrText xml:space="preserve"> PAGEREF _Toc179134793 \h </w:instrText>
+            </w:r>
+            <w:r>
+              <w:rPr>
+                <w:noProof/>
+                <w:webHidden/>
+              </w:rPr>
+            </w:r>
+            <w:r>
+              <w:rPr>
+                <w:noProof/>
+                <w:webHidden/>
+              </w:rPr>
+              <w:fldChar w:fldCharType="separate"/>
+            </w:r>
+            <w:r>
+              <w:rPr>
+                <w:noProof/>
+                <w:webHidden/>
+              </w:rPr>
+              <w:t>30</w:t>
+            </w:r>
+            <w:r>
+              <w:rPr>
+                <w:noProof/>
+                <w:webHidden/>
+              </w:rPr>
+              <w:fldChar w:fldCharType="end"/>
+            </w:r>
+          </w:hyperlink>
+        </w:p>
+        <w:p>
+          <w:pPr>
+            <w:pStyle w:val="Sumrio3"/>
+            <w:tabs>
+              <w:tab w:val="left" w:pos="1440"/>
+              <w:tab w:val="right" w:leader="dot" w:pos="9434"/>
+            </w:tabs>
+            <w:rPr>
+              <w:noProof/>
+            </w:rPr>
+          </w:pPr>
+          <w:hyperlink w:anchor="_Toc179134794" w:history="1">
+            <w:r>
+              <w:rPr>
+                <w:rStyle w:val="Hyperlink"/>
+                <w:noProof/>
+              </w:rPr>
+              <w:t>8.4.1</w:t>
+            </w:r>
+            <w:r>
+              <w:rPr>
+                <w:noProof/>
+              </w:rPr>
+              <w:tab/>
+            </w:r>
+            <w:r>
+              <w:rPr>
+                <w:rStyle w:val="Hyperlink"/>
+                <w:noProof/>
+              </w:rPr>
+              <w:t>MSC01-J. Do not use an empty infinite loop</w:t>
+            </w:r>
+            <w:r>
+              <w:rPr>
+                <w:noProof/>
+                <w:webHidden/>
+              </w:rPr>
+              <w:tab/>
+            </w:r>
+            <w:r>
+              <w:rPr>
+                <w:noProof/>
+                <w:webHidden/>
+              </w:rPr>
+              <w:fldChar w:fldCharType="begin"/>
+            </w:r>
+            <w:r>
+              <w:rPr>
+                <w:noProof/>
+                <w:webHidden/>
+              </w:rPr>
+              <w:instrText xml:space="preserve"> PAGEREF _Toc179134794 \h </w:instrText>
+            </w:r>
+            <w:r>
+              <w:rPr>
+                <w:noProof/>
+                <w:webHidden/>
+              </w:rPr>
+            </w:r>
+            <w:r>
+              <w:rPr>
+                <w:noProof/>
+                <w:webHidden/>
+              </w:rPr>
+              <w:fldChar w:fldCharType="separate"/>
+            </w:r>
+            <w:r>
+              <w:rPr>
+                <w:noProof/>
+                <w:webHidden/>
+              </w:rPr>
+              <w:t>30</w:t>
+            </w:r>
+            <w:r>
+              <w:rPr>
+                <w:noProof/>
+                <w:webHidden/>
+              </w:rPr>
+              <w:fldChar w:fldCharType="end"/>
+            </w:r>
+          </w:hyperlink>
+        </w:p>
+        <w:p>
+          <w:pPr>
+            <w:pStyle w:val="Sumrio3"/>
+            <w:tabs>
+              <w:tab w:val="left" w:pos="1440"/>
+              <w:tab w:val="right" w:leader="dot" w:pos="9434"/>
+            </w:tabs>
+            <w:rPr>
+              <w:noProof/>
+            </w:rPr>
+          </w:pPr>
+          <w:hyperlink w:anchor="_Toc179134795" w:history="1">
+            <w:r>
+              <w:rPr>
+                <w:rStyle w:val="Hyperlink"/>
+                <w:noProof/>
+              </w:rPr>
+              <w:t>8.4.2</w:t>
+            </w:r>
+            <w:r>
+              <w:rPr>
+                <w:noProof/>
+              </w:rPr>
+              <w:tab/>
+            </w:r>
+            <w:r>
+              <w:rPr>
+                <w:rStyle w:val="Hyperlink"/>
+                <w:noProof/>
+              </w:rPr>
+              <w:t>MSC04-J. Do not leak memory</w:t>
+            </w:r>
+            <w:r>
+              <w:rPr>
+                <w:noProof/>
+                <w:webHidden/>
+              </w:rPr>
+              <w:tab/>
+            </w:r>
+            <w:r>
+              <w:rPr>
+                <w:noProof/>
+                <w:webHidden/>
+              </w:rPr>
+              <w:fldChar w:fldCharType="begin"/>
+            </w:r>
+            <w:r>
+              <w:rPr>
+                <w:noProof/>
+                <w:webHidden/>
+              </w:rPr>
+              <w:instrText xml:space="preserve"> PAGEREF _Toc179134795 \h </w:instrText>
+            </w:r>
+            <w:r>
+              <w:rPr>
+                <w:noProof/>
+                <w:webHidden/>
+              </w:rPr>
+            </w:r>
+            <w:r>
+              <w:rPr>
+                <w:noProof/>
+                <w:webHidden/>
+              </w:rPr>
+              <w:fldChar w:fldCharType="separate"/>
+            </w:r>
+            <w:r>
+              <w:rPr>
+                <w:noProof/>
+                <w:webHidden/>
+              </w:rPr>
+              <w:t>30</w:t>
+            </w:r>
+            <w:r>
+              <w:rPr>
+                <w:noProof/>
+                <w:webHidden/>
+              </w:rPr>
+              <w:fldChar w:fldCharType="end"/>
+            </w:r>
+          </w:hyperlink>
+        </w:p>
+        <w:p>
+          <w:pPr>
+            <w:pStyle w:val="Sumrio3"/>
+            <w:tabs>
+              <w:tab w:val="left" w:pos="1440"/>
+              <w:tab w:val="right" w:leader="dot" w:pos="9434"/>
+            </w:tabs>
+            <w:rPr>
+              <w:noProof/>
+            </w:rPr>
+          </w:pPr>
+          <w:hyperlink w:anchor="_Toc179134796" w:history="1">
+            <w:r>
+              <w:rPr>
+                <w:rStyle w:val="Hyperlink"/>
+                <w:noProof/>
+              </w:rPr>
+              <w:t>8.4.3</w:t>
+            </w:r>
+            <w:r>
+              <w:rPr>
+                <w:noProof/>
+              </w:rPr>
+              <w:tab/>
+            </w:r>
+            <w:r>
+              <w:rPr>
+                <w:rStyle w:val="Hyperlink"/>
+                <w:noProof/>
+              </w:rPr>
+              <w:t>MSC02-J. Generate strong random number</w:t>
+            </w:r>
+            <w:r>
+              <w:rPr>
+                <w:noProof/>
+                <w:webHidden/>
+              </w:rPr>
+              <w:tab/>
+            </w:r>
+            <w:r>
+              <w:rPr>
+                <w:noProof/>
+                <w:webHidden/>
+              </w:rPr>
+              <w:fldChar w:fldCharType="begin"/>
+            </w:r>
+            <w:r>
+              <w:rPr>
+                <w:noProof/>
+                <w:webHidden/>
+              </w:rPr>
+              <w:instrText xml:space="preserve"> PAGEREF _Toc179134796 \h </w:instrText>
+            </w:r>
+            <w:r>
+              <w:rPr>
+                <w:noProof/>
+                <w:webHidden/>
+              </w:rPr>
+            </w:r>
+            <w:r>
+              <w:rPr>
+                <w:noProof/>
+                <w:webHidden/>
+              </w:rPr>
+              <w:fldChar w:fldCharType="separate"/>
+            </w:r>
+            <w:r>
+              <w:rPr>
+                <w:noProof/>
+                <w:webHidden/>
+              </w:rPr>
+              <w:t>30</w:t>
+            </w:r>
+            <w:r>
+              <w:rPr>
+                <w:noProof/>
+                <w:webHidden/>
+              </w:rPr>
+              <w:fldChar w:fldCharType="end"/>
+            </w:r>
+          </w:hyperlink>
+        </w:p>
+        <w:p>
+          <w:pPr>
+            <w:pStyle w:val="Sumrio3"/>
+            <w:tabs>
+              <w:tab w:val="left" w:pos="1440"/>
+              <w:tab w:val="right" w:leader="dot" w:pos="9434"/>
+            </w:tabs>
+            <w:rPr>
+              <w:noProof/>
+            </w:rPr>
+          </w:pPr>
+          <w:hyperlink w:anchor="_Toc179134797" w:history="1">
+            <w:r>
+              <w:rPr>
+                <w:rStyle w:val="Hyperlink"/>
+                <w:noProof/>
+              </w:rPr>
+              <w:t>8.4.4</w:t>
+            </w:r>
+            <w:r>
+              <w:rPr>
+                <w:noProof/>
+              </w:rPr>
+              <w:tab/>
+            </w:r>
+            <w:r>
+              <w:rPr>
+                <w:rStyle w:val="Hyperlink"/>
+                <w:noProof/>
+              </w:rPr>
+              <w:t>MSC03-J. Never hard code sensitive information</w:t>
+            </w:r>
+            <w:r>
+              <w:rPr>
+                <w:noProof/>
+                <w:webHidden/>
+              </w:rPr>
+              <w:tab/>
+            </w:r>
+            <w:r>
+              <w:rPr>
+                <w:noProof/>
+                <w:webHidden/>
+              </w:rPr>
+              <w:fldChar w:fldCharType="begin"/>
+            </w:r>
+            <w:r>
+              <w:rPr>
+                <w:noProof/>
+                <w:webHidden/>
+              </w:rPr>
+              <w:instrText xml:space="preserve"> PAGEREF _Toc179134797 \h </w:instrText>
+            </w:r>
+            <w:r>
+              <w:rPr>
+                <w:noProof/>
+                <w:webHidden/>
+              </w:rPr>
+            </w:r>
+            <w:r>
+              <w:rPr>
+                <w:noProof/>
+                <w:webHidden/>
+              </w:rPr>
+              <w:fldChar w:fldCharType="separate"/>
+            </w:r>
+            <w:r>
+              <w:rPr>
+                <w:noProof/>
+                <w:webHidden/>
+              </w:rPr>
+              <w:t>30</w:t>
+            </w:r>
+            <w:r>
+              <w:rPr>
+                <w:noProof/>
+                <w:webHidden/>
+              </w:rPr>
+              <w:fldChar w:fldCharType="end"/>
+            </w:r>
+          </w:hyperlink>
+        </w:p>
+        <w:p>
+          <w:pPr>
+            <w:pStyle w:val="Sumrio3"/>
+            <w:tabs>
+              <w:tab w:val="left" w:pos="1440"/>
+              <w:tab w:val="right" w:leader="dot" w:pos="9434"/>
+            </w:tabs>
+            <w:rPr>
+              <w:noProof/>
+            </w:rPr>
+          </w:pPr>
+          <w:hyperlink w:anchor="_Toc179134798" w:history="1">
+            <w:r>
+              <w:rPr>
+                <w:rStyle w:val="Hyperlink"/>
+                <w:noProof/>
+              </w:rPr>
+              <w:t>8.4.5</w:t>
+            </w:r>
+            <w:r>
+              <w:rPr>
+                <w:noProof/>
+              </w:rPr>
+              <w:tab/>
+            </w:r>
+            <w:r>
+              <w:rPr>
+                <w:rStyle w:val="Hyperlink"/>
+                <w:noProof/>
+              </w:rPr>
+              <w:t>MSC07-J. Prevent multiple instantiations of singleton objects</w:t>
+            </w:r>
+            <w:r>
+              <w:rPr>
+                <w:noProof/>
+                <w:webHidden/>
+              </w:rPr>
+              <w:tab/>
+            </w:r>
+            <w:r>
+              <w:rPr>
+                <w:noProof/>
+                <w:webHidden/>
+              </w:rPr>
+              <w:fldChar w:fldCharType="begin"/>
+            </w:r>
+            <w:r>
+              <w:rPr>
+                <w:noProof/>
+                <w:webHidden/>
+              </w:rPr>
+              <w:instrText xml:space="preserve"> PAGEREF _Toc179134798 \h </w:instrText>
+            </w:r>
+            <w:r>
+              <w:rPr>
+                <w:noProof/>
+                <w:webHidden/>
+              </w:rPr>
+            </w:r>
+            <w:r>
+              <w:rPr>
+                <w:noProof/>
+                <w:webHidden/>
+              </w:rPr>
+              <w:fldChar w:fldCharType="separate"/>
+            </w:r>
+            <w:r>
+              <w:rPr>
+                <w:noProof/>
+                <w:webHidden/>
+              </w:rPr>
+              <w:t>30</w:t>
             </w:r>
             <w:r>
               <w:rPr>
@@ -2230,13 +3664,13 @@
         <w:pStyle w:val="Ttulo1"/>
         <w:spacing w:line="276" w:lineRule="auto"/>
       </w:pPr>
-      <w:bookmarkStart w:id="0" w:name="_Toc179014395"/>
-      <w:bookmarkStart w:id="1" w:name="_Toc169671867"/>
+      <w:bookmarkStart w:id="0" w:name="_Toc169671867"/>
+      <w:bookmarkStart w:id="1" w:name="_Toc179134764"/>
       <w:r>
         <w:lastRenderedPageBreak/>
         <w:t>Introdução</w:t>
       </w:r>
-      <w:bookmarkEnd w:id="0"/>
+      <w:bookmarkEnd w:id="1"/>
     </w:p>
     <w:p>
       <w:pPr>
@@ -2457,11 +3891,11 @@
         <w:pStyle w:val="Ttulo1"/>
         <w:spacing w:line="276" w:lineRule="auto"/>
       </w:pPr>
-      <w:bookmarkStart w:id="2" w:name="_Toc179014396"/>
+      <w:bookmarkStart w:id="2" w:name="_Toc179134765"/>
       <w:r>
         <w:t>Documento de projeto</w:t>
       </w:r>
-      <w:bookmarkEnd w:id="1"/>
+      <w:bookmarkEnd w:id="0"/>
       <w:bookmarkEnd w:id="2"/>
     </w:p>
     <w:p>
@@ -2604,7 +4038,7 @@
         <w:pStyle w:val="Ttulo1"/>
         <w:spacing w:line="276" w:lineRule="auto"/>
       </w:pPr>
-      <w:bookmarkStart w:id="3" w:name="_Toc179014397"/>
+      <w:bookmarkStart w:id="3" w:name="_Toc179134766"/>
       <w:r>
         <w:t>Regras do projeto</w:t>
       </w:r>
@@ -2822,7 +4256,21 @@
             <w:rStyle w:val="Hyperlink"/>
             <w:rFonts w:ascii="Arial" w:hAnsi="Arial" w:cs="Arial"/>
           </w:rPr>
-          <w:t>Declarações</w:t>
+          <w:t>Declar</w:t>
+        </w:r>
+        <w:r>
+          <w:rPr>
+            <w:rStyle w:val="Hyperlink"/>
+            <w:rFonts w:ascii="Arial" w:hAnsi="Arial" w:cs="Arial"/>
+          </w:rPr>
+          <w:t>a</w:t>
+        </w:r>
+        <w:r>
+          <w:rPr>
+            <w:rStyle w:val="Hyperlink"/>
+            <w:rFonts w:ascii="Arial" w:hAnsi="Arial" w:cs="Arial"/>
+          </w:rPr>
+          <w:t>ções</w:t>
         </w:r>
       </w:hyperlink>
       <w:r>
@@ -3357,10 +4805,9 @@
     <w:p>
       <w:pPr>
         <w:pStyle w:val="Ttulo2"/>
-        <w:spacing w:line="276" w:lineRule="auto"/>
       </w:pPr>
       <w:bookmarkStart w:id="4" w:name="_Toc169671869"/>
-      <w:bookmarkStart w:id="5" w:name="_Toc179014398"/>
+      <w:bookmarkStart w:id="5" w:name="_Toc179134767"/>
       <w:r>
         <w:t>Critérios de avaliação:</w:t>
       </w:r>
@@ -3374,7 +4821,6 @@
           <w:ilvl w:val="0"/>
           <w:numId w:val="0"/>
         </w:numPr>
-        <w:spacing w:line="276" w:lineRule="auto"/>
         <w:ind w:left="1152"/>
       </w:pPr>
     </w:p>
@@ -3535,7 +4981,7 @@
         <w:spacing w:line="276" w:lineRule="auto"/>
       </w:pPr>
       <w:bookmarkStart w:id="6" w:name="_Toc169671870"/>
-      <w:bookmarkStart w:id="7" w:name="_Toc179014399"/>
+      <w:bookmarkStart w:id="7" w:name="_Toc179134768"/>
       <w:r>
         <w:lastRenderedPageBreak/>
         <w:t>Descrição do Sistema de Gerenciamento de Pedidos</w:t>
@@ -3561,10 +5007,9 @@
     <w:p>
       <w:pPr>
         <w:pStyle w:val="Ttulo2"/>
-        <w:spacing w:line="276" w:lineRule="auto"/>
       </w:pPr>
       <w:bookmarkStart w:id="8" w:name="_Toc169671871"/>
-      <w:bookmarkStart w:id="9" w:name="_Toc179014400"/>
+      <w:bookmarkStart w:id="9" w:name="_Toc179134769"/>
       <w:r>
         <w:t>Objetivo do Projeto:</w:t>
       </w:r>
@@ -3644,10 +5089,9 @@
     <w:p>
       <w:pPr>
         <w:pStyle w:val="Ttulo2"/>
-        <w:spacing w:line="276" w:lineRule="auto"/>
       </w:pPr>
       <w:bookmarkStart w:id="10" w:name="_Toc169671872"/>
-      <w:bookmarkStart w:id="11" w:name="_Toc179014401"/>
+      <w:bookmarkStart w:id="11" w:name="_Toc179134770"/>
       <w:r>
         <w:t>Descrição do Sistema:</w:t>
       </w:r>
@@ -3732,10 +5176,9 @@
     <w:p>
       <w:pPr>
         <w:pStyle w:val="Ttulo2"/>
-        <w:spacing w:line="276" w:lineRule="auto"/>
       </w:pPr>
       <w:bookmarkStart w:id="12" w:name="_Toc169671873"/>
-      <w:bookmarkStart w:id="13" w:name="_Toc179014402"/>
+      <w:bookmarkStart w:id="13" w:name="_Toc179134771"/>
       <w:r>
         <w:t>Requisitos Funcionais:</w:t>
       </w:r>
@@ -4381,10 +5824,9 @@
     <w:p>
       <w:pPr>
         <w:pStyle w:val="Ttulo2"/>
-        <w:spacing w:line="276" w:lineRule="auto"/>
       </w:pPr>
       <w:bookmarkStart w:id="14" w:name="_Toc169671874"/>
-      <w:bookmarkStart w:id="15" w:name="_Toc179014403"/>
+      <w:bookmarkStart w:id="15" w:name="_Toc179134772"/>
       <w:r>
         <w:t xml:space="preserve">Design </w:t>
       </w:r>
@@ -4945,7 +6387,7 @@
         <w:spacing w:line="276" w:lineRule="auto"/>
       </w:pPr>
       <w:bookmarkStart w:id="16" w:name="_Toc169671875"/>
-      <w:bookmarkStart w:id="17" w:name="_Toc179014404"/>
+      <w:bookmarkStart w:id="17" w:name="_Toc179134773"/>
       <w:r>
         <w:t>Repositório da Solução</w:t>
       </w:r>
@@ -5050,10 +6492,11 @@
         <w:spacing w:line="276" w:lineRule="auto"/>
       </w:pPr>
       <w:bookmarkStart w:id="18" w:name="_Toc169671877"/>
-      <w:bookmarkStart w:id="19" w:name="_Toc179014406"/>
+      <w:bookmarkStart w:id="19" w:name="_Toc179134774"/>
       <w:r>
         <w:t>Banco de Dados</w:t>
       </w:r>
+      <w:bookmarkEnd w:id="19"/>
     </w:p>
     <w:p>
       <w:r>
@@ -5117,10 +6560,7 @@
       </w:r>
       <w:proofErr w:type="spellEnd"/>
       <w:r>
-        <w:t xml:space="preserve"> mais utilizados no mundo</w:t>
-      </w:r>
-      <w:r>
-        <w:t>;</w:t>
+        <w:t xml:space="preserve"> mais utilizados no mundo;</w:t>
       </w:r>
     </w:p>
     <w:p>
@@ -5131,10 +6571,7 @@
         </w:numPr>
       </w:pPr>
       <w:r>
-        <w:t>Portabilidade: Suporta diversas plataformas</w:t>
-      </w:r>
-      <w:r>
-        <w:t>;</w:t>
+        <w:t>Portabilidade: Suporta diversas plataformas;</w:t>
       </w:r>
     </w:p>
     <w:p>
@@ -5145,10 +6582,7 @@
         </w:numPr>
       </w:pPr>
       <w:r>
-        <w:t>Desempenho: Oferece excelente desempenho e estabilidade</w:t>
-      </w:r>
-      <w:r>
-        <w:t>;</w:t>
+        <w:t>Desempenho: Oferece excelente desempenho e estabilidade;</w:t>
       </w:r>
     </w:p>
     <w:p>
@@ -5159,13 +6593,7 @@
         </w:numPr>
       </w:pPr>
       <w:r>
-        <w:t xml:space="preserve">Facilidade de uso: Possui uma sintaxe </w:t>
-      </w:r>
-      <w:r>
-        <w:t xml:space="preserve">simples </w:t>
-      </w:r>
-      <w:r>
-        <w:t>e várias ferramentas gráficas para a administração.</w:t>
+        <w:t>Facilidade de uso: Possui uma sintaxe simples e várias ferramentas gráficas para a administração.</w:t>
       </w:r>
     </w:p>
     <w:p>
@@ -5173,11 +6601,12 @@
         <w:pStyle w:val="Ttulo1"/>
         <w:spacing w:line="276" w:lineRule="auto"/>
       </w:pPr>
+      <w:bookmarkStart w:id="20" w:name="_Toc179134775"/>
       <w:r>
         <w:t>Justificativa dos padrões de projetos escolhidos</w:t>
       </w:r>
       <w:bookmarkEnd w:id="18"/>
-      <w:bookmarkEnd w:id="19"/>
+      <w:bookmarkEnd w:id="20"/>
     </w:p>
     <w:p>
       <w:pPr>
@@ -5261,16 +6690,15 @@
     <w:p>
       <w:pPr>
         <w:pStyle w:val="Ttulo2"/>
-        <w:spacing w:line="276" w:lineRule="auto"/>
-      </w:pPr>
-      <w:bookmarkStart w:id="20" w:name="_Toc169671878"/>
-      <w:bookmarkStart w:id="21" w:name="_Toc179014407"/>
+      </w:pPr>
+      <w:bookmarkStart w:id="21" w:name="_Toc169671878"/>
+      <w:bookmarkStart w:id="22" w:name="_Toc179134776"/>
       <w:proofErr w:type="spellStart"/>
       <w:r>
         <w:t>Singleton</w:t>
       </w:r>
-      <w:bookmarkEnd w:id="20"/>
       <w:bookmarkEnd w:id="21"/>
+      <w:bookmarkEnd w:id="22"/>
       <w:proofErr w:type="spellEnd"/>
     </w:p>
     <w:p>
@@ -5928,16 +7356,15 @@
     <w:p>
       <w:pPr>
         <w:pStyle w:val="Ttulo2"/>
-        <w:spacing w:line="276" w:lineRule="auto"/>
-      </w:pPr>
-      <w:bookmarkStart w:id="22" w:name="_Toc169671879"/>
-      <w:bookmarkStart w:id="23" w:name="_Toc179014408"/>
+      </w:pPr>
+      <w:bookmarkStart w:id="23" w:name="_Toc169671879"/>
+      <w:bookmarkStart w:id="24" w:name="_Toc179134777"/>
       <w:proofErr w:type="spellStart"/>
       <w:r>
         <w:t>Strategy</w:t>
       </w:r>
-      <w:bookmarkEnd w:id="22"/>
       <w:bookmarkEnd w:id="23"/>
+      <w:bookmarkEnd w:id="24"/>
       <w:proofErr w:type="spellEnd"/>
     </w:p>
     <w:p>
@@ -7224,10 +8651,9 @@
     <w:p>
       <w:pPr>
         <w:pStyle w:val="Ttulo2"/>
-        <w:spacing w:line="276" w:lineRule="auto"/>
-      </w:pPr>
-      <w:bookmarkStart w:id="24" w:name="_Toc169671880"/>
-      <w:bookmarkStart w:id="25" w:name="_Toc179014409"/>
+      </w:pPr>
+      <w:bookmarkStart w:id="25" w:name="_Toc169671880"/>
+      <w:bookmarkStart w:id="26" w:name="_Toc179134778"/>
       <w:proofErr w:type="spellStart"/>
       <w:r>
         <w:t>Factory</w:t>
@@ -7240,8 +8666,8 @@
       <w:r>
         <w:t>Method</w:t>
       </w:r>
-      <w:bookmarkEnd w:id="24"/>
       <w:bookmarkEnd w:id="25"/>
+      <w:bookmarkEnd w:id="26"/>
       <w:proofErr w:type="spellEnd"/>
     </w:p>
     <w:p>
@@ -8080,16 +9506,15 @@
     <w:p>
       <w:pPr>
         <w:pStyle w:val="Ttulo2"/>
-        <w:spacing w:line="276" w:lineRule="auto"/>
-      </w:pPr>
-      <w:bookmarkStart w:id="26" w:name="_Toc169671881"/>
-      <w:bookmarkStart w:id="27" w:name="_Toc179014410"/>
+      </w:pPr>
+      <w:bookmarkStart w:id="27" w:name="_Toc169671881"/>
+      <w:bookmarkStart w:id="28" w:name="_Toc179134779"/>
       <w:proofErr w:type="spellStart"/>
       <w:r>
         <w:t>Observer</w:t>
       </w:r>
-      <w:bookmarkEnd w:id="26"/>
       <w:bookmarkEnd w:id="27"/>
+      <w:bookmarkEnd w:id="28"/>
       <w:proofErr w:type="spellEnd"/>
     </w:p>
     <w:p>
@@ -9252,16 +10677,15 @@
     <w:p>
       <w:pPr>
         <w:pStyle w:val="Ttulo2"/>
-        <w:spacing w:line="276" w:lineRule="auto"/>
-      </w:pPr>
-      <w:bookmarkStart w:id="28" w:name="_Toc169671882"/>
-      <w:bookmarkStart w:id="29" w:name="_Toc179014411"/>
+      </w:pPr>
+      <w:bookmarkStart w:id="29" w:name="_Toc169671882"/>
+      <w:bookmarkStart w:id="30" w:name="_Toc179134780"/>
       <w:proofErr w:type="spellStart"/>
       <w:r>
         <w:t>Decorator</w:t>
       </w:r>
-      <w:bookmarkEnd w:id="28"/>
       <w:bookmarkEnd w:id="29"/>
+      <w:bookmarkEnd w:id="30"/>
       <w:proofErr w:type="spellEnd"/>
     </w:p>
     <w:p>
@@ -9880,9 +11304,8 @@
     <w:p>
       <w:pPr>
         <w:pStyle w:val="Ttulo2"/>
-        <w:spacing w:line="276" w:lineRule="auto"/>
-      </w:pPr>
-      <w:bookmarkStart w:id="30" w:name="_Toc179014412"/>
+      </w:pPr>
+      <w:bookmarkStart w:id="31" w:name="_Toc179134781"/>
       <w:r>
         <w:t xml:space="preserve">Data Access </w:t>
       </w:r>
@@ -9890,7 +11313,7 @@
       <w:r>
         <w:t>Object</w:t>
       </w:r>
-      <w:bookmarkEnd w:id="30"/>
+      <w:bookmarkEnd w:id="31"/>
       <w:proofErr w:type="spellEnd"/>
     </w:p>
     <w:p>
@@ -10287,6 +11710,7 @@
         <w:pStyle w:val="Ttulo1"/>
         <w:spacing w:line="276" w:lineRule="auto"/>
       </w:pPr>
+      <w:bookmarkStart w:id="32" w:name="_Toc179134782"/>
       <w:r>
         <w:t>Aplicação das Regras do Projeto</w:t>
       </w:r>
@@ -10296,6 +11720,224 @@
       <w:r>
         <w:t>do CEI CERT</w:t>
       </w:r>
+      <w:bookmarkEnd w:id="32"/>
+    </w:p>
+    <w:p/>
+    <w:p>
+      <w:pPr>
+        <w:pStyle w:val="Ttulo2"/>
+      </w:pPr>
+      <w:bookmarkStart w:id="33" w:name="_Toc179134783"/>
+      <w:r>
+        <w:t>Validação e Sanitização de Entrada</w:t>
+      </w:r>
+      <w:bookmarkEnd w:id="33"/>
+    </w:p>
+    <w:p/>
+    <w:p>
+      <w:pPr>
+        <w:pStyle w:val="Ttulo3"/>
+      </w:pPr>
+      <w:bookmarkStart w:id="34" w:name="_Toc179134784"/>
+      <w:r>
+        <w:t xml:space="preserve">IDS00-J. Prevent SQL injection (e XSS, </w:t>
+      </w:r>
+      <w:proofErr w:type="spellStart"/>
+      <w:r>
+        <w:t>caso</w:t>
+      </w:r>
+      <w:proofErr w:type="spellEnd"/>
+      <w:r>
+        <w:t xml:space="preserve"> web)</w:t>
+      </w:r>
+      <w:bookmarkEnd w:id="34"/>
+    </w:p>
+    <w:p>
+      <w:pPr>
+        <w:rPr>
+          <w:lang w:val="en-US"/>
+        </w:rPr>
+      </w:pPr>
+    </w:p>
+    <w:p>
+      <w:pPr>
+        <w:rPr>
+          <w:lang w:val="en-US"/>
+        </w:rPr>
+      </w:pPr>
+      <w:r>
+        <w:rPr>
+          <w:lang w:val="en-US"/>
+        </w:rPr>
+        <w:drawing>
+          <wp:inline distT="0" distB="0" distL="0" distR="0" wp14:anchorId="6422721F" wp14:editId="0364908B">
+            <wp:extent cx="5400040" cy="2034540"/>
+            <wp:effectExtent l="0" t="0" r="0" b="3810"/>
+            <wp:docPr id="979292980" name="Imagem 1" descr="Texto&#10;&#10;Descrição gerada automaticamente"/>
+            <wp:cNvGraphicFramePr>
+              <a:graphicFrameLocks xmlns:a="http://schemas.openxmlformats.org/drawingml/2006/main" noChangeAspect="1"/>
+            </wp:cNvGraphicFramePr>
+            <a:graphic xmlns:a="http://schemas.openxmlformats.org/drawingml/2006/main">
+              <a:graphicData uri="http://schemas.openxmlformats.org/drawingml/2006/picture">
+                <pic:pic xmlns:pic="http://schemas.openxmlformats.org/drawingml/2006/picture">
+                  <pic:nvPicPr>
+                    <pic:cNvPr id="979292980" name="Imagem 1" descr="Texto&#10;&#10;Descrição gerada automaticamente"/>
+                    <pic:cNvPicPr/>
+                  </pic:nvPicPr>
+                  <pic:blipFill>
+                    <a:blip r:embed="rId52"/>
+                    <a:stretch>
+                      <a:fillRect/>
+                    </a:stretch>
+                  </pic:blipFill>
+                  <pic:spPr>
+                    <a:xfrm>
+                      <a:off x="0" y="0"/>
+                      <a:ext cx="5400040" cy="2034540"/>
+                    </a:xfrm>
+                    <a:prstGeom prst="rect">
+                      <a:avLst/>
+                    </a:prstGeom>
+                  </pic:spPr>
+                </pic:pic>
+              </a:graphicData>
+            </a:graphic>
+          </wp:inline>
+        </w:drawing>
+      </w:r>
+    </w:p>
+    <w:p>
+      <w:pPr>
+        <w:pStyle w:val="Ttulo3"/>
+      </w:pPr>
+      <w:bookmarkStart w:id="35" w:name="_Toc179134785"/>
+      <w:r>
+        <w:lastRenderedPageBreak/>
+        <w:t>IDS01-J. Normalize strings before validating them</w:t>
+      </w:r>
+      <w:bookmarkEnd w:id="35"/>
+    </w:p>
+    <w:p>
+      <w:pPr>
+        <w:rPr>
+          <w:lang w:val="en-US"/>
+        </w:rPr>
+      </w:pPr>
+      <w:r>
+        <w:rPr>
+          <w:lang w:val="en-US"/>
+        </w:rPr>
+        <w:drawing>
+          <wp:inline distT="0" distB="0" distL="0" distR="0" wp14:anchorId="0D05B49E" wp14:editId="6B18B8B5">
+            <wp:extent cx="5400040" cy="3792220"/>
+            <wp:effectExtent l="0" t="0" r="0" b="0"/>
+            <wp:docPr id="1290708921" name="Imagem 1" descr="Texto&#10;&#10;Descrição gerada automaticamente"/>
+            <wp:cNvGraphicFramePr>
+              <a:graphicFrameLocks xmlns:a="http://schemas.openxmlformats.org/drawingml/2006/main" noChangeAspect="1"/>
+            </wp:cNvGraphicFramePr>
+            <a:graphic xmlns:a="http://schemas.openxmlformats.org/drawingml/2006/main">
+              <a:graphicData uri="http://schemas.openxmlformats.org/drawingml/2006/picture">
+                <pic:pic xmlns:pic="http://schemas.openxmlformats.org/drawingml/2006/picture">
+                  <pic:nvPicPr>
+                    <pic:cNvPr id="1290708921" name="Imagem 1" descr="Texto&#10;&#10;Descrição gerada automaticamente"/>
+                    <pic:cNvPicPr/>
+                  </pic:nvPicPr>
+                  <pic:blipFill>
+                    <a:blip r:embed="rId53"/>
+                    <a:stretch>
+                      <a:fillRect/>
+                    </a:stretch>
+                  </pic:blipFill>
+                  <pic:spPr>
+                    <a:xfrm>
+                      <a:off x="0" y="0"/>
+                      <a:ext cx="5400040" cy="3792220"/>
+                    </a:xfrm>
+                    <a:prstGeom prst="rect">
+                      <a:avLst/>
+                    </a:prstGeom>
+                  </pic:spPr>
+                </pic:pic>
+              </a:graphicData>
+            </a:graphic>
+          </wp:inline>
+        </w:drawing>
+      </w:r>
+    </w:p>
+    <w:p>
+      <w:pPr>
+        <w:rPr>
+          <w:lang w:val="en-US"/>
+        </w:rPr>
+      </w:pPr>
+      <w:r>
+        <w:rPr>
+          <w:lang w:val="en-US"/>
+        </w:rPr>
+        <w:drawing>
+          <wp:inline distT="0" distB="0" distL="0" distR="0" wp14:anchorId="75EF8026" wp14:editId="59005057">
+            <wp:extent cx="5400040" cy="2294890"/>
+            <wp:effectExtent l="0" t="0" r="0" b="0"/>
+            <wp:docPr id="1420294818" name="Imagem 1" descr="Texto&#10;&#10;Descrição gerada automaticamente"/>
+            <wp:cNvGraphicFramePr>
+              <a:graphicFrameLocks xmlns:a="http://schemas.openxmlformats.org/drawingml/2006/main" noChangeAspect="1"/>
+            </wp:cNvGraphicFramePr>
+            <a:graphic xmlns:a="http://schemas.openxmlformats.org/drawingml/2006/main">
+              <a:graphicData uri="http://schemas.openxmlformats.org/drawingml/2006/picture">
+                <pic:pic xmlns:pic="http://schemas.openxmlformats.org/drawingml/2006/picture">
+                  <pic:nvPicPr>
+                    <pic:cNvPr id="1420294818" name="Imagem 1" descr="Texto&#10;&#10;Descrição gerada automaticamente"/>
+                    <pic:cNvPicPr/>
+                  </pic:nvPicPr>
+                  <pic:blipFill>
+                    <a:blip r:embed="rId54"/>
+                    <a:stretch>
+                      <a:fillRect/>
+                    </a:stretch>
+                  </pic:blipFill>
+                  <pic:spPr>
+                    <a:xfrm>
+                      <a:off x="0" y="0"/>
+                      <a:ext cx="5400040" cy="2294890"/>
+                    </a:xfrm>
+                    <a:prstGeom prst="rect">
+                      <a:avLst/>
+                    </a:prstGeom>
+                  </pic:spPr>
+                </pic:pic>
+              </a:graphicData>
+            </a:graphic>
+          </wp:inline>
+        </w:drawing>
+      </w:r>
+    </w:p>
+    <w:p>
+      <w:pPr>
+        <w:pStyle w:val="Ttulo3"/>
+      </w:pPr>
+      <w:bookmarkStart w:id="36" w:name="_Toc179134786"/>
+      <w:r>
+        <w:t xml:space="preserve">IDS03-J. Do not log </w:t>
+      </w:r>
+      <w:proofErr w:type="spellStart"/>
+      <w:r>
+        <w:t>unsanitized</w:t>
+      </w:r>
+      <w:proofErr w:type="spellEnd"/>
+      <w:r>
+        <w:t xml:space="preserve"> user input</w:t>
+      </w:r>
+      <w:bookmarkEnd w:id="36"/>
+      <w:r>
+        <w:t xml:space="preserve"> </w:t>
+      </w:r>
+    </w:p>
+    <w:p>
+      <w:pPr>
+        <w:rPr>
+          <w:lang w:val="en-US"/>
+        </w:rPr>
+      </w:pPr>
     </w:p>
     <w:p>
       <w:pPr>
@@ -10304,6 +11946,7 @@
           <w:rFonts w:ascii="Arial" w:hAnsi="Arial" w:cs="Arial"/>
           <w:sz w:val="24"/>
           <w:szCs w:val="24"/>
+          <w:lang w:val="en-US"/>
         </w:rPr>
       </w:pPr>
     </w:p>
@@ -10314,8 +11957,349 @@
           <w:rFonts w:ascii="Arial" w:hAnsi="Arial" w:cs="Arial"/>
           <w:sz w:val="24"/>
           <w:szCs w:val="24"/>
-        </w:rPr>
-      </w:pPr>
+          <w:lang w:val="en-US"/>
+        </w:rPr>
+      </w:pPr>
+    </w:p>
+    <w:p>
+      <w:pPr>
+        <w:pStyle w:val="Ttulo2"/>
+      </w:pPr>
+      <w:bookmarkStart w:id="37" w:name="_Toc179134787"/>
+      <w:proofErr w:type="spellStart"/>
+      <w:r>
+        <w:t>Declarações</w:t>
+      </w:r>
+      <w:bookmarkEnd w:id="37"/>
+      <w:proofErr w:type="spellEnd"/>
+    </w:p>
+    <w:p>
+      <w:pPr>
+        <w:spacing w:line="276" w:lineRule="auto"/>
+        <w:rPr>
+          <w:rFonts w:ascii="Arial" w:hAnsi="Arial" w:cs="Arial"/>
+          <w:sz w:val="24"/>
+          <w:szCs w:val="24"/>
+          <w:lang w:val="en-US"/>
+        </w:rPr>
+      </w:pPr>
+    </w:p>
+    <w:p>
+      <w:pPr>
+        <w:pStyle w:val="Ttulo3"/>
+      </w:pPr>
+      <w:bookmarkStart w:id="38" w:name="_Toc179134788"/>
+      <w:r>
+        <w:t>DCL01-J. Do not reuse public identifiers from the Java Standard Library</w:t>
+      </w:r>
+      <w:bookmarkEnd w:id="38"/>
+    </w:p>
+    <w:p/>
+    <w:p>
+      <w:r>
+        <w:lastRenderedPageBreak/>
+        <w:t xml:space="preserve">Quando um desenvolvedor usa um identificador que tem o mesmo nome de uma classe pública, como Vector, um mantenedor subsequente pode não saber que esse identificador na verdade não se refere a </w:t>
+      </w:r>
+      <w:proofErr w:type="spellStart"/>
+      <w:proofErr w:type="gramStart"/>
+      <w:r>
+        <w:t>java.util</w:t>
+      </w:r>
+      <w:proofErr w:type="gramEnd"/>
+      <w:r>
+        <w:t>.Vector</w:t>
+      </w:r>
+      <w:proofErr w:type="spellEnd"/>
+      <w:r>
+        <w:t xml:space="preserve"> e pode usar involuntariamente o Vector personalizado em vez do original Classe </w:t>
+      </w:r>
+      <w:proofErr w:type="spellStart"/>
+      <w:r>
+        <w:t>java.util.Vector</w:t>
+      </w:r>
+      <w:proofErr w:type="spellEnd"/>
+      <w:r>
+        <w:t xml:space="preserve">. O tipo customizado Vector pode ocultar um nome de classe de </w:t>
+      </w:r>
+      <w:proofErr w:type="spellStart"/>
+      <w:proofErr w:type="gramStart"/>
+      <w:r>
+        <w:t>java.util</w:t>
+      </w:r>
+      <w:proofErr w:type="gramEnd"/>
+      <w:r>
+        <w:t>.Vector</w:t>
+      </w:r>
+      <w:proofErr w:type="spellEnd"/>
+      <w:r>
+        <w:t xml:space="preserve">, conforme especificado pela The Java </w:t>
+      </w:r>
+      <w:proofErr w:type="spellStart"/>
+      <w:r>
+        <w:t>Language</w:t>
+      </w:r>
+      <w:proofErr w:type="spellEnd"/>
+      <w:r>
+        <w:t xml:space="preserve"> </w:t>
+      </w:r>
+      <w:proofErr w:type="spellStart"/>
+      <w:r>
+        <w:t>Specification</w:t>
+      </w:r>
+      <w:proofErr w:type="spellEnd"/>
+      <w:r>
+        <w:t xml:space="preserve"> (JLS), §6.3.2, "</w:t>
+      </w:r>
+      <w:proofErr w:type="spellStart"/>
+      <w:r>
+        <w:t>Obscured</w:t>
+      </w:r>
+      <w:proofErr w:type="spellEnd"/>
+      <w:r>
+        <w:t xml:space="preserve"> </w:t>
+      </w:r>
+      <w:proofErr w:type="spellStart"/>
+      <w:r>
+        <w:t>Statements</w:t>
+      </w:r>
+      <w:proofErr w:type="spellEnd"/>
+      <w:r>
+        <w:t>" [JLS 2005], e pode ocorrer comportamento inesperado do programa.</w:t>
+      </w:r>
+    </w:p>
+    <w:p>
+      <w:pPr>
+        <w:rPr>
+          <w:b/>
+          <w:bCs/>
+        </w:rPr>
+      </w:pPr>
+      <w:r>
+        <w:rPr>
+          <w:b/>
+          <w:bCs/>
+        </w:rPr>
+        <w:t>Essa prática foi aplicada em todo o código-fonte.</w:t>
+      </w:r>
+    </w:p>
+    <w:p>
+      <w:pPr>
+        <w:pStyle w:val="Ttulo3"/>
+      </w:pPr>
+      <w:bookmarkStart w:id="39" w:name="_Toc179134789"/>
+      <w:r>
+        <w:t xml:space="preserve">DCL02-J. Do not modify the collection's elements during </w:t>
+      </w:r>
+      <w:proofErr w:type="spellStart"/>
+      <w:r>
+        <w:t>na</w:t>
+      </w:r>
+      <w:proofErr w:type="spellEnd"/>
+      <w:r>
+        <w:t xml:space="preserve"> enhanced for statement</w:t>
+      </w:r>
+      <w:bookmarkEnd w:id="39"/>
+    </w:p>
+    <w:p>
+      <w:pPr>
+        <w:rPr>
+          <w:lang w:val="en-US"/>
+        </w:rPr>
+      </w:pPr>
+    </w:p>
+    <w:p>
+      <w:r>
+        <w:t>No Código, não há casos d</w:t>
+      </w:r>
+      <w:r>
+        <w:t xml:space="preserve">e modificação de coleções na iteração, por se usar os padrões da linguagem aplicada ao Java 8 e superior (“for </w:t>
+      </w:r>
+      <w:proofErr w:type="spellStart"/>
+      <w:r>
+        <w:t>each</w:t>
+      </w:r>
+      <w:proofErr w:type="spellEnd"/>
+      <w:r>
+        <w:t>”, por exemplo).</w:t>
+      </w:r>
+    </w:p>
+    <w:p>
+      <w:r>
+        <w:drawing>
+          <wp:inline distT="0" distB="0" distL="0" distR="0" wp14:anchorId="41642181" wp14:editId="49443434">
+            <wp:extent cx="5400040" cy="2903855"/>
+            <wp:effectExtent l="0" t="0" r="0" b="0"/>
+            <wp:docPr id="331367318" name="Imagem 1"/>
+            <wp:cNvGraphicFramePr>
+              <a:graphicFrameLocks xmlns:a="http://schemas.openxmlformats.org/drawingml/2006/main" noChangeAspect="1"/>
+            </wp:cNvGraphicFramePr>
+            <a:graphic xmlns:a="http://schemas.openxmlformats.org/drawingml/2006/main">
+              <a:graphicData uri="http://schemas.openxmlformats.org/drawingml/2006/picture">
+                <pic:pic xmlns:pic="http://schemas.openxmlformats.org/drawingml/2006/picture">
+                  <pic:nvPicPr>
+                    <pic:cNvPr id="331367318" name=""/>
+                    <pic:cNvPicPr/>
+                  </pic:nvPicPr>
+                  <pic:blipFill>
+                    <a:blip r:embed="rId55"/>
+                    <a:stretch>
+                      <a:fillRect/>
+                    </a:stretch>
+                  </pic:blipFill>
+                  <pic:spPr>
+                    <a:xfrm>
+                      <a:off x="0" y="0"/>
+                      <a:ext cx="5400040" cy="2903855"/>
+                    </a:xfrm>
+                    <a:prstGeom prst="rect">
+                      <a:avLst/>
+                    </a:prstGeom>
+                  </pic:spPr>
+                </pic:pic>
+              </a:graphicData>
+            </a:graphic>
+          </wp:inline>
+        </w:drawing>
+      </w:r>
+    </w:p>
+    <w:p/>
+    <w:p>
+      <w:pPr>
+        <w:pStyle w:val="Ttulo2"/>
+      </w:pPr>
+      <w:bookmarkStart w:id="40" w:name="_Toc179134790"/>
+      <w:proofErr w:type="spellStart"/>
+      <w:r>
+        <w:t>Comportamento</w:t>
+      </w:r>
+      <w:proofErr w:type="spellEnd"/>
+      <w:r>
+        <w:t xml:space="preserve"> </w:t>
+      </w:r>
+      <w:proofErr w:type="spellStart"/>
+      <w:r>
+        <w:t>Excepcional</w:t>
+      </w:r>
+      <w:bookmarkEnd w:id="40"/>
+      <w:proofErr w:type="spellEnd"/>
+    </w:p>
+    <w:p>
+      <w:pPr>
+        <w:rPr>
+          <w:lang w:val="en-US"/>
+        </w:rPr>
+      </w:pPr>
+    </w:p>
+    <w:p>
+      <w:pPr>
+        <w:pStyle w:val="Ttulo3"/>
+      </w:pPr>
+      <w:bookmarkStart w:id="41" w:name="_Toc179134791"/>
+      <w:r>
+        <w:t>ERR00-J. Do not suppress or ignore checked exceptions</w:t>
+      </w:r>
+      <w:bookmarkEnd w:id="41"/>
+    </w:p>
+    <w:p>
+      <w:pPr>
+        <w:rPr>
+          <w:lang w:val="en-US"/>
+        </w:rPr>
+      </w:pPr>
+    </w:p>
+    <w:p>
+      <w:pPr>
+        <w:pStyle w:val="Ttulo3"/>
+      </w:pPr>
+      <w:bookmarkStart w:id="42" w:name="_Toc179134792"/>
+      <w:r>
+        <w:t xml:space="preserve">ERR07-J. Do not throw </w:t>
+      </w:r>
+      <w:proofErr w:type="spellStart"/>
+      <w:r>
+        <w:t>RuntimeException</w:t>
+      </w:r>
+      <w:proofErr w:type="spellEnd"/>
+      <w:r>
+        <w:t>, Exception, or Throwable</w:t>
+      </w:r>
+      <w:bookmarkEnd w:id="42"/>
+    </w:p>
+    <w:p>
+      <w:pPr>
+        <w:rPr>
+          <w:lang w:val="en-US"/>
+        </w:rPr>
+      </w:pPr>
+    </w:p>
+    <w:p>
+      <w:pPr>
+        <w:pStyle w:val="Ttulo2"/>
+      </w:pPr>
+      <w:r>
+        <w:lastRenderedPageBreak/>
+        <w:tab/>
+      </w:r>
+      <w:bookmarkStart w:id="43" w:name="_Toc179134793"/>
+      <w:proofErr w:type="spellStart"/>
+      <w:r>
+        <w:t>Diversos</w:t>
+      </w:r>
+      <w:proofErr w:type="spellEnd"/>
+      <w:r>
+        <w:t>:</w:t>
+      </w:r>
+      <w:bookmarkEnd w:id="43"/>
+    </w:p>
+    <w:p>
+      <w:pPr>
+        <w:pStyle w:val="Ttulo3"/>
+      </w:pPr>
+      <w:bookmarkStart w:id="44" w:name="_Toc179134794"/>
+      <w:r>
+        <w:t>MSC01-J. Do not use an empty infinite loop</w:t>
+      </w:r>
+      <w:bookmarkEnd w:id="44"/>
+    </w:p>
+    <w:p>
+      <w:pPr>
+        <w:pStyle w:val="Ttulo3"/>
+      </w:pPr>
+      <w:bookmarkStart w:id="45" w:name="_Toc179134795"/>
+      <w:r>
+        <w:t>MSC04-J. Do not leak memory</w:t>
+      </w:r>
+      <w:bookmarkEnd w:id="45"/>
+    </w:p>
+    <w:p>
+      <w:pPr>
+        <w:pStyle w:val="Ttulo3"/>
+      </w:pPr>
+      <w:bookmarkStart w:id="46" w:name="_Toc179134796"/>
+      <w:r>
+        <w:t>MSC02-J. Generate strong random number</w:t>
+      </w:r>
+      <w:bookmarkEnd w:id="46"/>
+    </w:p>
+    <w:p>
+      <w:pPr>
+        <w:pStyle w:val="Ttulo3"/>
+      </w:pPr>
+      <w:bookmarkStart w:id="47" w:name="_Toc179134797"/>
+      <w:r>
+        <w:t>MSC03-J. Never hard code sensitive information</w:t>
+      </w:r>
+      <w:bookmarkEnd w:id="47"/>
+    </w:p>
+    <w:p>
+      <w:pPr>
+        <w:pStyle w:val="Ttulo3"/>
+      </w:pPr>
+      <w:bookmarkStart w:id="48" w:name="_Toc179134798"/>
+      <w:r>
+        <w:t>MSC07-J. Prevent multiple instantiations of singleton objects</w:t>
+      </w:r>
+      <w:bookmarkEnd w:id="48"/>
     </w:p>
     <w:sectPr>
       <w:pgSz w:w="11906" w:h="16838"/>
@@ -11271,7 +13255,7 @@
   <w:abstractNum w:abstractNumId="7" w15:restartNumberingAfterBreak="0">
     <w:nsid w:val="5B4F3EA8"/>
     <w:multiLevelType w:val="multilevel"/>
-    <w:tmpl w:val="A7F614A2"/>
+    <w:tmpl w:val="7AD26050"/>
     <w:lvl w:ilvl="0">
       <w:start w:val="1"/>
       <w:numFmt w:val="decimal"/>
@@ -12019,6 +14003,24 @@
   </w:num>
   <w:num w:numId="20" w16cid:durableId="1928689995">
     <w:abstractNumId w:val="2"/>
+  </w:num>
+  <w:num w:numId="21" w16cid:durableId="302657949">
+    <w:abstractNumId w:val="7"/>
+  </w:num>
+  <w:num w:numId="22" w16cid:durableId="1712997567">
+    <w:abstractNumId w:val="7"/>
+  </w:num>
+  <w:num w:numId="23" w16cid:durableId="957571018">
+    <w:abstractNumId w:val="7"/>
+  </w:num>
+  <w:num w:numId="24" w16cid:durableId="1002317529">
+    <w:abstractNumId w:val="7"/>
+  </w:num>
+  <w:num w:numId="25" w16cid:durableId="69272149">
+    <w:abstractNumId w:val="7"/>
+  </w:num>
+  <w:num w:numId="26" w16cid:durableId="58095210">
+    <w:abstractNumId w:val="7"/>
   </w:num>
 </w:numbering>
 </file>
@@ -12461,7 +14463,7 @@
     <w:uiPriority w:val="9"/>
     <w:unhideWhenUsed/>
     <w:qFormat/>
-    <w:rsid w:val="00F65A38"/>
+    <w:rsid w:val="004C6D3E"/>
     <w:pPr>
       <w:keepNext/>
       <w:keepLines/>
@@ -12478,6 +14480,7 @@
       <w:bCs/>
       <w:sz w:val="28"/>
       <w:szCs w:val="28"/>
+      <w:lang w:val="en-US"/>
     </w:rPr>
   </w:style>
   <w:style w:type="paragraph" w:styleId="Ttulo3">
@@ -12488,7 +14491,7 @@
     <w:uiPriority w:val="9"/>
     <w:unhideWhenUsed/>
     <w:qFormat/>
-    <w:rsid w:val="0049137E"/>
+    <w:rsid w:val="004C6D3E"/>
     <w:pPr>
       <w:keepNext/>
       <w:keepLines/>
@@ -12500,10 +14503,12 @@
       <w:outlineLvl w:val="2"/>
     </w:pPr>
     <w:rPr>
-      <w:rFonts w:eastAsiaTheme="majorEastAsia" w:cstheme="majorBidi"/>
-      <w:color w:val="0F4761" w:themeColor="accent1" w:themeShade="BF"/>
-      <w:sz w:val="28"/>
-      <w:szCs w:val="28"/>
+      <w:rFonts w:ascii="Arial" w:eastAsiaTheme="majorEastAsia" w:hAnsi="Arial" w:cs="Arial"/>
+      <w:b/>
+      <w:bCs/>
+      <w:sz w:val="24"/>
+      <w:szCs w:val="24"/>
+      <w:lang w:val="en-US"/>
     </w:rPr>
   </w:style>
   <w:style w:type="paragraph" w:styleId="Ttulo4">
@@ -12665,6 +14670,7 @@
   <w:style w:type="character" w:default="1" w:styleId="Fontepargpadro">
     <w:name w:val="Default Paragraph Font"/>
     <w:uiPriority w:val="1"/>
+    <w:semiHidden/>
     <w:unhideWhenUsed/>
   </w:style>
   <w:style w:type="table" w:default="1" w:styleId="Tabelanormal">
@@ -12707,13 +14713,14 @@
     <w:basedOn w:val="Fontepargpadro"/>
     <w:link w:val="Ttulo2"/>
     <w:uiPriority w:val="9"/>
-    <w:rsid w:val="00F65A38"/>
+    <w:rsid w:val="004C6D3E"/>
     <w:rPr>
       <w:rFonts w:ascii="Arial" w:eastAsiaTheme="majorEastAsia" w:hAnsi="Arial" w:cs="Arial"/>
       <w:b/>
       <w:bCs/>
       <w:sz w:val="28"/>
       <w:szCs w:val="28"/>
+      <w:lang w:val="en-US"/>
     </w:rPr>
   </w:style>
   <w:style w:type="character" w:customStyle="1" w:styleId="Ttulo3Char">
@@ -12721,12 +14728,14 @@
     <w:basedOn w:val="Fontepargpadro"/>
     <w:link w:val="Ttulo3"/>
     <w:uiPriority w:val="9"/>
-    <w:rsid w:val="0049137E"/>
+    <w:rsid w:val="004C6D3E"/>
     <w:rPr>
-      <w:rFonts w:eastAsiaTheme="majorEastAsia" w:cstheme="majorBidi"/>
-      <w:color w:val="0F4761" w:themeColor="accent1" w:themeShade="BF"/>
-      <w:sz w:val="28"/>
-      <w:szCs w:val="28"/>
+      <w:rFonts w:ascii="Arial" w:eastAsiaTheme="majorEastAsia" w:hAnsi="Arial" w:cs="Arial"/>
+      <w:b/>
+      <w:bCs/>
+      <w:sz w:val="24"/>
+      <w:szCs w:val="24"/>
+      <w:lang w:val="en-US"/>
     </w:rPr>
   </w:style>
   <w:style w:type="character" w:customStyle="1" w:styleId="Ttulo4Char">
@@ -13152,6 +15161,31 @@
     <w:uiPriority w:val="99"/>
     <w:rsid w:val="00D70E4C"/>
   </w:style>
+  <w:style w:type="character" w:styleId="HiperlinkVisitado">
+    <w:name w:val="FollowedHyperlink"/>
+    <w:basedOn w:val="Fontepargpadro"/>
+    <w:uiPriority w:val="99"/>
+    <w:semiHidden/>
+    <w:unhideWhenUsed/>
+    <w:rsid w:val="00117F80"/>
+    <w:rPr>
+      <w:color w:val="96607D" w:themeColor="followedHyperlink"/>
+      <w:u w:val="single"/>
+    </w:rPr>
+  </w:style>
+  <w:style w:type="paragraph" w:styleId="Sumrio3">
+    <w:name w:val="toc 3"/>
+    <w:basedOn w:val="Normal"/>
+    <w:next w:val="Normal"/>
+    <w:autoRedefine/>
+    <w:uiPriority w:val="39"/>
+    <w:unhideWhenUsed/>
+    <w:rsid w:val="00B41965"/>
+    <w:pPr>
+      <w:spacing w:after="100"/>
+      <w:ind w:left="440"/>
+    </w:pPr>
+  </w:style>
 </w:styles>
 </file>
 

</xml_diff>

<commit_message>
documento do projeto e classe de acesso a dadoso
</commit_message>
<xml_diff>
--- a/Projeto Desenvolvimento Seguro.docx
+++ b/Projeto Desenvolvimento Seguro.docx
@@ -305,7 +305,6 @@
           <w:szCs w:val="32"/>
         </w:rPr>
       </w:pPr>
-      <w:proofErr w:type="spellStart"/>
       <w:r>
         <w:rPr>
           <w:rFonts w:ascii="Arial" w:hAnsi="Arial" w:cs="Arial"/>
@@ -313,17 +312,68 @@
           <w:sz w:val="32"/>
           <w:szCs w:val="32"/>
         </w:rPr>
-        <w:t>Michello</w:t>
-      </w:r>
-      <w:proofErr w:type="spellEnd"/>
-      <w:r>
+        <w:t>Carlos Leonardo Pires</w:t>
+      </w:r>
+    </w:p>
+    <w:p>
+      <w:pPr>
+        <w:pStyle w:val="Ttulo"/>
+        <w:tabs>
+          <w:tab w:val="left" w:pos="1418"/>
+        </w:tabs>
+        <w:spacing w:line="276" w:lineRule="auto"/>
+        <w:jc w:val="center"/>
         <w:rPr>
           <w:rFonts w:ascii="Arial" w:hAnsi="Arial" w:cs="Arial"/>
           <w:spacing w:val="-2"/>
           <w:sz w:val="32"/>
           <w:szCs w:val="32"/>
         </w:rPr>
+      </w:pPr>
+      <w:proofErr w:type="spellStart"/>
+      <w:r>
+        <w:rPr>
+          <w:rFonts w:ascii="Arial" w:hAnsi="Arial" w:cs="Arial"/>
+          <w:spacing w:val="-2"/>
+          <w:sz w:val="32"/>
+          <w:szCs w:val="32"/>
+        </w:rPr>
+        <w:t>Michello</w:t>
+      </w:r>
+      <w:proofErr w:type="spellEnd"/>
+      <w:r>
+        <w:rPr>
+          <w:rFonts w:ascii="Arial" w:hAnsi="Arial" w:cs="Arial"/>
+          <w:spacing w:val="-2"/>
+          <w:sz w:val="32"/>
+          <w:szCs w:val="32"/>
+        </w:rPr>
         <w:t xml:space="preserve"> Viana de Almeida</w:t>
+      </w:r>
+    </w:p>
+    <w:p>
+      <w:pPr>
+        <w:pStyle w:val="Ttulo"/>
+        <w:tabs>
+          <w:tab w:val="left" w:pos="1418"/>
+        </w:tabs>
+        <w:spacing w:line="276" w:lineRule="auto"/>
+        <w:jc w:val="center"/>
+        <w:rPr>
+          <w:rFonts w:ascii="Arial" w:hAnsi="Arial" w:cs="Arial"/>
+          <w:spacing w:val="-2"/>
+          <w:sz w:val="32"/>
+          <w:szCs w:val="32"/>
+        </w:rPr>
+      </w:pPr>
+      <w:r>
+        <w:rPr>
+          <w:rFonts w:ascii="Arial" w:hAnsi="Arial" w:cs="Arial"/>
+          <w:spacing w:val="-2"/>
+          <w:sz w:val="32"/>
+          <w:szCs w:val="32"/>
+        </w:rPr>
+        <w:t>Ronald Martins Fagundes</w:t>
       </w:r>
     </w:p>
     <w:p>
@@ -4599,7 +4649,21 @@
             <w:rStyle w:val="Hyperlink"/>
             <w:rFonts w:ascii="Arial" w:hAnsi="Arial" w:cs="Arial"/>
           </w:rPr>
-          <w:t>Diversos</w:t>
+          <w:t>Dive</w:t>
+        </w:r>
+        <w:r>
+          <w:rPr>
+            <w:rStyle w:val="Hyperlink"/>
+            <w:rFonts w:ascii="Arial" w:hAnsi="Arial" w:cs="Arial"/>
+          </w:rPr>
+          <w:t>r</w:t>
+        </w:r>
+        <w:r>
+          <w:rPr>
+            <w:rStyle w:val="Hyperlink"/>
+            <w:rFonts w:ascii="Arial" w:hAnsi="Arial" w:cs="Arial"/>
+          </w:rPr>
+          <w:t>sos</w:t>
         </w:r>
       </w:hyperlink>
       <w:r>
@@ -4760,27 +4824,17 @@
         <w:jc w:val="both"/>
         <w:rPr>
           <w:rFonts w:ascii="Arial" w:hAnsi="Arial" w:cs="Arial"/>
-        </w:rPr>
-      </w:pPr>
-      <w:r>
-        <w:rPr>
-          <w:rFonts w:ascii="Arial" w:hAnsi="Arial" w:cs="Arial"/>
-        </w:rPr>
-        <w:t xml:space="preserve">Deverá desenvolver um projeto em Java (web ou console) e cadastrar as tarefas no </w:t>
-      </w:r>
-      <w:proofErr w:type="spellStart"/>
-      <w:r>
-        <w:rPr>
-          <w:rFonts w:ascii="Arial" w:hAnsi="Arial" w:cs="Arial"/>
-        </w:rPr>
-        <w:t>Trello</w:t>
-      </w:r>
-      <w:proofErr w:type="spellEnd"/>
-      <w:r>
-        <w:rPr>
-          <w:rFonts w:ascii="Arial" w:hAnsi="Arial" w:cs="Arial"/>
-        </w:rPr>
-        <w:t>.</w:t>
+          <w:b/>
+          <w:bCs/>
+        </w:rPr>
+      </w:pPr>
+      <w:r>
+        <w:rPr>
+          <w:rFonts w:ascii="Arial" w:hAnsi="Arial" w:cs="Arial"/>
+          <w:b/>
+          <w:bCs/>
+        </w:rPr>
+        <w:t>Deverá desenvolver um projeto em Java (web ou console)</w:t>
       </w:r>
     </w:p>
     <w:p>
@@ -4800,7 +4854,27 @@
         <w:rPr>
           <w:rFonts w:ascii="Arial" w:hAnsi="Arial" w:cs="Arial"/>
         </w:rPr>
-        <w:t>Deverá possuir pelo menos 5 funcionalidades diferentes neste projeto, com persistência em banco de dados relacional.</w:t>
+        <w:t>Deverá</w:t>
+      </w:r>
+      <w:r>
+        <w:rPr>
+          <w:rFonts w:ascii="Arial" w:hAnsi="Arial" w:cs="Arial"/>
+        </w:rPr>
+        <w:t xml:space="preserve"> cadastrar as tarefas no </w:t>
+      </w:r>
+      <w:proofErr w:type="spellStart"/>
+      <w:r>
+        <w:rPr>
+          <w:rFonts w:ascii="Arial" w:hAnsi="Arial" w:cs="Arial"/>
+        </w:rPr>
+        <w:t>Trello</w:t>
+      </w:r>
+      <w:proofErr w:type="spellEnd"/>
+      <w:r>
+        <w:rPr>
+          <w:rFonts w:ascii="Arial" w:hAnsi="Arial" w:cs="Arial"/>
+        </w:rPr>
+        <w:t>.</w:t>
       </w:r>
     </w:p>
     <w:p>
@@ -4820,21 +4894,19 @@
         <w:rPr>
           <w:rFonts w:ascii="Arial" w:hAnsi="Arial" w:cs="Arial"/>
         </w:rPr>
-        <w:t xml:space="preserve">Deverá desenvolver o projeto com MVC, DAO e </w:t>
-      </w:r>
-      <w:proofErr w:type="spellStart"/>
-      <w:r>
-        <w:rPr>
-          <w:rFonts w:ascii="Arial" w:hAnsi="Arial" w:cs="Arial"/>
-        </w:rPr>
-        <w:t>Singleton</w:t>
-      </w:r>
-      <w:proofErr w:type="spellEnd"/>
-      <w:r>
-        <w:rPr>
-          <w:rFonts w:ascii="Arial" w:hAnsi="Arial" w:cs="Arial"/>
-        </w:rPr>
-        <w:t xml:space="preserve"> para a classe de conexão ao banco de dados relacional.</w:t>
+        <w:t xml:space="preserve">Deverá possuir pelo menos </w:t>
+      </w:r>
+      <w:r>
+        <w:rPr>
+          <w:rFonts w:ascii="Arial" w:hAnsi="Arial" w:cs="Arial"/>
+        </w:rPr>
+        <w:t>6</w:t>
+      </w:r>
+      <w:r>
+        <w:rPr>
+          <w:rFonts w:ascii="Arial" w:hAnsi="Arial" w:cs="Arial"/>
+        </w:rPr>
+        <w:t xml:space="preserve"> funcionalidades diferentes neste projeto, com persistência em banco de dados relacional.</w:t>
       </w:r>
     </w:p>
     <w:p>
@@ -4853,6 +4925,52 @@
       <w:r>
         <w:rPr>
           <w:rFonts w:ascii="Arial" w:hAnsi="Arial" w:cs="Arial"/>
+          <w:b/>
+          <w:bCs/>
+        </w:rPr>
+        <w:t xml:space="preserve">Deverá desenvolver o projeto com MVC, DAO e </w:t>
+      </w:r>
+      <w:proofErr w:type="spellStart"/>
+      <w:r>
+        <w:rPr>
+          <w:rFonts w:ascii="Arial" w:hAnsi="Arial" w:cs="Arial"/>
+          <w:b/>
+          <w:bCs/>
+        </w:rPr>
+        <w:t>Singleton</w:t>
+      </w:r>
+      <w:proofErr w:type="spellEnd"/>
+      <w:r>
+        <w:rPr>
+          <w:rFonts w:ascii="Arial" w:hAnsi="Arial" w:cs="Arial"/>
+          <w:b/>
+          <w:bCs/>
+        </w:rPr>
+        <w:t xml:space="preserve"> para a classe de conexão ao banco de dados relacional</w:t>
+      </w:r>
+      <w:r>
+        <w:rPr>
+          <w:rFonts w:ascii="Arial" w:hAnsi="Arial" w:cs="Arial"/>
+        </w:rPr>
+        <w:t>.</w:t>
+      </w:r>
+    </w:p>
+    <w:p>
+      <w:pPr>
+        <w:pStyle w:val="PargrafodaLista"/>
+        <w:numPr>
+          <w:ilvl w:val="0"/>
+          <w:numId w:val="19"/>
+        </w:numPr>
+        <w:spacing w:line="276" w:lineRule="auto"/>
+        <w:jc w:val="both"/>
+        <w:rPr>
+          <w:rFonts w:ascii="Arial" w:hAnsi="Arial" w:cs="Arial"/>
+        </w:rPr>
+      </w:pPr>
+      <w:r>
+        <w:rPr>
+          <w:rFonts w:ascii="Arial" w:hAnsi="Arial" w:cs="Arial"/>
         </w:rPr>
         <w:t xml:space="preserve">Deverá considerar o </w:t>
       </w:r>
@@ -5061,7 +5179,23 @@
           <w:szCs w:val="24"/>
           <w:lang w:val="pt-BR"/>
         </w:rPr>
-        <w:t xml:space="preserve"> 5 </w:t>
+        <w:t xml:space="preserve"> </w:t>
+      </w:r>
+      <w:r>
+        <w:rPr>
+          <w:sz w:val="24"/>
+          <w:szCs w:val="24"/>
+          <w:lang w:val="pt-BR"/>
+        </w:rPr>
+        <w:t>6</w:t>
+      </w:r>
+      <w:r>
+        <w:rPr>
+          <w:sz w:val="24"/>
+          <w:szCs w:val="24"/>
+          <w:lang w:val="pt-BR"/>
+        </w:rPr>
+        <w:t xml:space="preserve"> </w:t>
       </w:r>
       <w:r>
         <w:rPr>
@@ -12142,14 +12276,12 @@
       <w:r>
         <w:t xml:space="preserve">”, representando </w:t>
       </w:r>
-      <w:proofErr w:type="gramStart"/>
       <w:r>
         <w:t xml:space="preserve">ele </w:t>
       </w:r>
       <w:r>
-        <w:t xml:space="preserve"> um</w:t>
-      </w:r>
-      <w:proofErr w:type="gramEnd"/>
+        <w:t>um</w:t>
+      </w:r>
       <w:r>
         <w:t xml:space="preserve"> espaço reservado para o argumento.</w:t>
       </w:r>
@@ -12366,7 +12498,6 @@
       <w:pPr>
         <w:jc w:val="both"/>
       </w:pPr>
-      <w:proofErr w:type="gramStart"/>
       <w:r>
         <w:t>As</w:t>
       </w:r>
@@ -12377,8 +12508,10 @@
       <w:r>
         <w:t>string</w:t>
       </w:r>
+      <w:r>
+        <w:t>s</w:t>
+      </w:r>
       <w:proofErr w:type="spellEnd"/>
-      <w:proofErr w:type="gramEnd"/>
       <w:r>
         <w:t xml:space="preserve"> antes de </w:t>
       </w:r>
@@ -13068,36 +13201,79 @@
       <w:pPr>
         <w:jc w:val="both"/>
       </w:pPr>
-    </w:p>
-    <w:p>
-      <w:pPr>
-        <w:jc w:val="both"/>
-      </w:pPr>
-      <w:r>
+      <w:r>
+        <w:t xml:space="preserve">Obs.: </w:t>
+      </w:r>
+      <w:proofErr w:type="spellStart"/>
+      <w:r>
+        <w:t>michello</w:t>
+      </w:r>
+      <w:proofErr w:type="spellEnd"/>
+      <w:r>
+        <w:t xml:space="preserve"> incluir exemplo do banco de dados</w:t>
+      </w:r>
+    </w:p>
+    <w:p>
+      <w:pPr>
+        <w:jc w:val="both"/>
+        <w:rPr>
+          <w:b/>
+          <w:bCs/>
+        </w:rPr>
+      </w:pPr>
+      <w:r>
+        <w:rPr>
+          <w:b/>
+          <w:bCs/>
+        </w:rPr>
         <w:t xml:space="preserve">O Código do projeto não lança </w:t>
       </w:r>
       <w:proofErr w:type="spellStart"/>
       <w:r>
+        <w:rPr>
+          <w:b/>
+          <w:bCs/>
+        </w:rPr>
         <w:t>RuntimeException</w:t>
       </w:r>
       <w:proofErr w:type="spellEnd"/>
       <w:r>
+        <w:rPr>
+          <w:b/>
+          <w:bCs/>
+        </w:rPr>
         <w:t xml:space="preserve">, </w:t>
       </w:r>
       <w:proofErr w:type="spellStart"/>
       <w:r>
+        <w:rPr>
+          <w:b/>
+          <w:bCs/>
+        </w:rPr>
         <w:t>Exception</w:t>
       </w:r>
       <w:proofErr w:type="spellEnd"/>
       <w:r>
+        <w:rPr>
+          <w:b/>
+          <w:bCs/>
+        </w:rPr>
         <w:t xml:space="preserve"> ou </w:t>
       </w:r>
       <w:proofErr w:type="spellStart"/>
       <w:r>
+        <w:rPr>
+          <w:b/>
+          <w:bCs/>
+        </w:rPr>
         <w:t>Throwable</w:t>
       </w:r>
       <w:proofErr w:type="spellEnd"/>
       <w:r>
+        <w:rPr>
+          <w:b/>
+          <w:bCs/>
+        </w:rPr>
         <w:t xml:space="preserve"> em nenhum ponto.</w:t>
       </w:r>
     </w:p>
@@ -13173,6 +13349,49 @@
       </w:pPr>
       <w:r>
         <w:t>No programa não há loop com corpo vazio:</w:t>
+      </w:r>
+    </w:p>
+    <w:p>
+      <w:pPr>
+        <w:jc w:val="both"/>
+      </w:pPr>
+      <w:r>
+        <w:lastRenderedPageBreak/>
+        <w:drawing>
+          <wp:inline distT="0" distB="0" distL="0" distR="0" wp14:anchorId="5833D4B4" wp14:editId="13C9B073">
+            <wp:extent cx="4458322" cy="6011114"/>
+            <wp:effectExtent l="0" t="0" r="0" b="8890"/>
+            <wp:docPr id="2102304419" name="Imagem 1" descr="Texto&#10;&#10;Descrição gerada automaticamente"/>
+            <wp:cNvGraphicFramePr>
+              <a:graphicFrameLocks xmlns:a="http://schemas.openxmlformats.org/drawingml/2006/main" noChangeAspect="1"/>
+            </wp:cNvGraphicFramePr>
+            <a:graphic xmlns:a="http://schemas.openxmlformats.org/drawingml/2006/main">
+              <a:graphicData uri="http://schemas.openxmlformats.org/drawingml/2006/picture">
+                <pic:pic xmlns:pic="http://schemas.openxmlformats.org/drawingml/2006/picture">
+                  <pic:nvPicPr>
+                    <pic:cNvPr id="2102304419" name="Imagem 1" descr="Texto&#10;&#10;Descrição gerada automaticamente"/>
+                    <pic:cNvPicPr/>
+                  </pic:nvPicPr>
+                  <pic:blipFill>
+                    <a:blip r:embed="rId59"/>
+                    <a:stretch>
+                      <a:fillRect/>
+                    </a:stretch>
+                  </pic:blipFill>
+                  <pic:spPr>
+                    <a:xfrm>
+                      <a:off x="0" y="0"/>
+                      <a:ext cx="4458322" cy="6011114"/>
+                    </a:xfrm>
+                    <a:prstGeom prst="rect">
+                      <a:avLst/>
+                    </a:prstGeom>
+                  </pic:spPr>
+                </pic:pic>
+              </a:graphicData>
+            </a:graphic>
+          </wp:inline>
+        </w:drawing>
       </w:r>
     </w:p>
     <w:p>
@@ -13200,7 +13419,7 @@
                     <pic:cNvPicPr/>
                   </pic:nvPicPr>
                   <pic:blipFill>
-                    <a:blip r:embed="rId59"/>
+                    <a:blip r:embed="rId60"/>
                     <a:stretch>
                       <a:fillRect/>
                     </a:stretch>
@@ -13245,7 +13464,7 @@
                     <pic:cNvPicPr/>
                   </pic:nvPicPr>
                   <pic:blipFill>
-                    <a:blip r:embed="rId60"/>
+                    <a:blip r:embed="rId61"/>
                     <a:stretch>
                       <a:fillRect/>
                     </a:stretch>
@@ -13291,7 +13510,7 @@
                     <pic:cNvPicPr/>
                   </pic:nvPicPr>
                   <pic:blipFill>
-                    <a:blip r:embed="rId61"/>
+                    <a:blip r:embed="rId62"/>
                     <a:stretch>
                       <a:fillRect/>
                     </a:stretch>
@@ -13336,7 +13555,7 @@
                     <pic:cNvPicPr/>
                   </pic:nvPicPr>
                   <pic:blipFill>
-                    <a:blip r:embed="rId62"/>
+                    <a:blip r:embed="rId63"/>
                     <a:stretch>
                       <a:fillRect/>
                     </a:stretch>
@@ -13455,7 +13674,7 @@
                     <pic:cNvPicPr/>
                   </pic:nvPicPr>
                   <pic:blipFill>
-                    <a:blip r:embed="rId63"/>
+                    <a:blip r:embed="rId64"/>
                     <a:stretch>
                       <a:fillRect/>
                     </a:stretch>
@@ -13545,7 +13764,7 @@
                     <pic:cNvPicPr/>
                   </pic:nvPicPr>
                   <pic:blipFill>
-                    <a:blip r:embed="rId64"/>
+                    <a:blip r:embed="rId65"/>
                     <a:stretch>
                       <a:fillRect/>
                     </a:stretch>
@@ -13591,7 +13810,7 @@
                     <pic:cNvPicPr/>
                   </pic:nvPicPr>
                   <pic:blipFill>
-                    <a:blip r:embed="rId65"/>
+                    <a:blip r:embed="rId66"/>
                     <a:stretch>
                       <a:fillRect/>
                     </a:stretch>
@@ -13885,7 +14104,7 @@
                     <pic:cNvPicPr/>
                   </pic:nvPicPr>
                   <pic:blipFill>
-                    <a:blip r:embed="rId66"/>
+                    <a:blip r:embed="rId67"/>
                     <a:stretch>
                       <a:fillRect/>
                     </a:stretch>

</xml_diff>